<commit_message>
Restrctucturing methods and tests of verifyLuhn to PaymentProcessor
</commit_message>
<xml_diff>
--- a/Documentation.docx
+++ b/Documentation.docx
@@ -97,6 +97,63 @@
       <w:r>
         <w:rPr/>
         <w:t>(overall aporach unit tests → integration tests → system tests)</w:t>
+      </w:r>
+    </w:p>
+    <w:p>
+      <w:pPr>
+        <w:pStyle w:val="Normal"/>
+        <w:rPr/>
+      </w:pPr>
+      <w:r>
+        <w:rPr/>
+      </w:r>
+    </w:p>
+    <w:p>
+      <w:pPr>
+        <w:pStyle w:val="Normal"/>
+        <w:rPr/>
+      </w:pPr>
+      <w:r>
+        <w:rPr/>
+      </w:r>
+    </w:p>
+    <w:p>
+      <w:pPr>
+        <w:pStyle w:val="Normal"/>
+        <w:rPr/>
+      </w:pPr>
+      <w:r>
+        <w:rPr/>
+        <w:t>Assumption – date is inputted as follows – mm/yy</w:t>
+      </w:r>
+    </w:p>
+    <w:p>
+      <w:pPr>
+        <w:pStyle w:val="Normal"/>
+        <w:rPr/>
+      </w:pPr>
+      <w:r>
+        <w:rPr/>
+        <w:t>(write an assumption for all of the inputs that are received mocked and also set up)</w:t>
+      </w:r>
+    </w:p>
+    <w:p>
+      <w:pPr>
+        <w:pStyle w:val="Normal"/>
+        <w:rPr/>
+      </w:pPr>
+      <w:r>
+        <w:rPr/>
+      </w:r>
+    </w:p>
+    <w:p>
+      <w:pPr>
+        <w:pStyle w:val="Normal"/>
+        <w:rPr/>
+      </w:pPr>
+      <w:r>
+        <w:rPr/>
+        <w:t>assumption – the p</w:t>
       </w:r>
     </w:p>
     <w:p>
@@ -115,6 +172,7 @@
       <w:pgNumType w:fmt="decimal"/>
       <w:formProt w:val="false"/>
       <w:textDirection w:val="lrTb"/>
+      <w:docGrid w:type="default" w:linePitch="240" w:charSpace="4294961151"/>
     </w:sectPr>
   </w:body>
 </w:document>
@@ -126,7 +184,6 @@
     <w:rPrDefault>
       <w:rPr>
         <w:rFonts w:ascii="Liberation Serif" w:hAnsi="Liberation Serif" w:eastAsia="SimSun" w:cs="Lucida Sans"/>
-        <w:sz w:val="24"/>
         <w:szCs w:val="24"/>
         <w:lang w:val="en-US" w:eastAsia="zh-CN" w:bidi="hi-IN"/>
       </w:rPr>
@@ -140,10 +197,12 @@
     <w:qFormat/>
     <w:pPr>
       <w:widowControl w:val="false"/>
+      <w:bidi w:val="0"/>
+      <w:jc w:val="left"/>
     </w:pPr>
     <w:rPr>
       <w:rFonts w:ascii="Liberation Serif" w:hAnsi="Liberation Serif" w:eastAsia="SimSun" w:cs="Lucida Sans"/>
-      <w:color w:val="auto"/>
+      <w:color w:val="00000A"/>
       <w:sz w:val="24"/>
       <w:szCs w:val="24"/>
       <w:lang w:val="en-US" w:eastAsia="zh-CN" w:bidi="hi-IN"/>

</xml_diff>

<commit_message>
Added custom error handling Exceptions and associated error message
Started work on processPayment
Created properties for Transaction
</commit_message>
<xml_diff>
--- a/Documentation.docx
+++ b/Documentation.docx
@@ -153,16 +153,255 @@
       </w:pPr>
       <w:r>
         <w:rPr/>
-        <w:t>assumption – the p</w:t>
-      </w:r>
-    </w:p>
-    <w:p>
-      <w:pPr>
-        <w:pStyle w:val="Normal"/>
-        <w:rPr/>
-      </w:pPr>
-      <w:r>
-        <w:rPr/>
+        <w:t>assumption – th</w:t>
+      </w:r>
+      <w:r>
+        <w:rPr/>
+        <w:t>ere no limitations for address, name and ccv</w:t>
+      </w:r>
+    </w:p>
+    <w:p>
+      <w:pPr>
+        <w:pStyle w:val="Normal"/>
+        <w:rPr/>
+      </w:pPr>
+      <w:r>
+        <w:rPr/>
+      </w:r>
+    </w:p>
+    <w:p>
+      <w:pPr>
+        <w:pStyle w:val="Normal"/>
+        <w:rPr/>
+      </w:pPr>
+      <w:r>
+        <w:rPr/>
+        <w:t>assumption – the possible states of a transaction consist of</w:t>
+      </w:r>
+    </w:p>
+    <w:p>
+      <w:pPr>
+        <w:pStyle w:val="Normal"/>
+        <w:numPr>
+          <w:ilvl w:val="0"/>
+          <w:numId w:val="2"/>
+        </w:numPr>
+        <w:rPr/>
+      </w:pPr>
+      <w:r>
+        <w:rPr/>
+        <w:t>capture</w:t>
+      </w:r>
+    </w:p>
+    <w:p>
+      <w:pPr>
+        <w:pStyle w:val="Normal"/>
+        <w:numPr>
+          <w:ilvl w:val="0"/>
+          <w:numId w:val="2"/>
+        </w:numPr>
+        <w:rPr/>
+      </w:pPr>
+      <w:r>
+        <w:rPr/>
+        <w:t>void</w:t>
+      </w:r>
+    </w:p>
+    <w:p>
+      <w:pPr>
+        <w:pStyle w:val="Normal"/>
+        <w:numPr>
+          <w:ilvl w:val="0"/>
+          <w:numId w:val="2"/>
+        </w:numPr>
+        <w:rPr/>
+      </w:pPr>
+      <w:r>
+        <w:rPr/>
+        <w:t>invalid</w:t>
+      </w:r>
+    </w:p>
+    <w:p>
+      <w:pPr>
+        <w:pStyle w:val="Normal"/>
+        <w:numPr>
+          <w:ilvl w:val="0"/>
+          <w:numId w:val="2"/>
+        </w:numPr>
+        <w:rPr/>
+      </w:pPr>
+      <w:r>
+        <w:rPr/>
+        <w:t>refund?</w:t>
+      </w:r>
+    </w:p>
+    <w:p>
+      <w:pPr>
+        <w:pStyle w:val="Normal"/>
+        <w:numPr>
+          <w:ilvl w:val="0"/>
+          <w:numId w:val="2"/>
+        </w:numPr>
+        <w:rPr/>
+      </w:pPr>
+      <w:r>
+        <w:rPr/>
+        <w:t>authorise</w:t>
+      </w:r>
+    </w:p>
+    <w:p>
+      <w:pPr>
+        <w:pStyle w:val="Normal"/>
+        <w:rPr/>
+      </w:pPr>
+      <w:r>
+        <w:rPr/>
+      </w:r>
+    </w:p>
+    <w:p>
+      <w:pPr>
+        <w:pStyle w:val="Normal"/>
+        <w:rPr/>
+      </w:pPr>
+      <w:r>
+        <w:rPr/>
+      </w:r>
+    </w:p>
+    <w:p>
+      <w:pPr>
+        <w:pStyle w:val="Normal"/>
+        <w:rPr/>
+      </w:pPr>
+      <w:r>
+        <w:rPr/>
+        <w:t xml:space="preserve">Valid </w:t>
+      </w:r>
+      <w:r>
+        <w:rPr/>
+        <w:t>Operations Step:</w:t>
+      </w:r>
+    </w:p>
+    <w:p>
+      <w:pPr>
+        <w:pStyle w:val="Normal"/>
+        <w:numPr>
+          <w:ilvl w:val="0"/>
+          <w:numId w:val="1"/>
+        </w:numPr>
+        <w:rPr/>
+      </w:pPr>
+      <w:r>
+        <w:rPr/>
+        <w:t>Verify Luhn</w:t>
+      </w:r>
+    </w:p>
+    <w:p>
+      <w:pPr>
+        <w:pStyle w:val="Normal"/>
+        <w:numPr>
+          <w:ilvl w:val="0"/>
+          <w:numId w:val="1"/>
+        </w:numPr>
+        <w:rPr/>
+      </w:pPr>
+      <w:r>
+        <w:rPr/>
+        <w:t>verification checks for other details</w:t>
+      </w:r>
+    </w:p>
+    <w:p>
+      <w:pPr>
+        <w:pStyle w:val="Normal"/>
+        <w:numPr>
+          <w:ilvl w:val="0"/>
+          <w:numId w:val="1"/>
+        </w:numPr>
+        <w:rPr/>
+      </w:pPr>
+      <w:r>
+        <w:rPr>
+          <w:lang w:val="en-GB" w:eastAsia="zh-CN" w:bidi="hi-IN"/>
+        </w:rPr>
+        <w:t>Authorisation</w:t>
+      </w:r>
+      <w:r>
+        <w:rPr/>
+        <w:t xml:space="preserve"> request to bank</w:t>
+      </w:r>
+    </w:p>
+    <w:p>
+      <w:pPr>
+        <w:pStyle w:val="Normal"/>
+        <w:numPr>
+          <w:ilvl w:val="0"/>
+          <w:numId w:val="1"/>
+        </w:numPr>
+        <w:rPr/>
+      </w:pPr>
+      <w:r>
+        <w:rPr/>
+        <w:t>Record transaction</w:t>
+      </w:r>
+    </w:p>
+    <w:p>
+      <w:pPr>
+        <w:pStyle w:val="Normal"/>
+        <w:numPr>
+          <w:ilvl w:val="0"/>
+          <w:numId w:val="1"/>
+        </w:numPr>
+        <w:rPr/>
+      </w:pPr>
+      <w:r>
+        <w:rPr/>
+        <w:t>Capture</w:t>
+      </w:r>
+    </w:p>
+    <w:p>
+      <w:pPr>
+        <w:pStyle w:val="Normal"/>
+        <w:rPr/>
+      </w:pPr>
+      <w:r>
+        <w:rPr/>
+      </w:r>
+    </w:p>
+    <w:p>
+      <w:pPr>
+        <w:pStyle w:val="Normal"/>
+        <w:rPr/>
+      </w:pPr>
+      <w:r>
+        <w:rPr/>
+        <w:t xml:space="preserve">modified verifyLuhm from boolean to int </w:t>
+      </w:r>
+    </w:p>
+    <w:p>
+      <w:pPr>
+        <w:pStyle w:val="Normal"/>
+        <w:rPr/>
+      </w:pPr>
+      <w:r>
+        <w:rPr/>
+      </w:r>
+    </w:p>
+    <w:p>
+      <w:pPr>
+        <w:pStyle w:val="Normal"/>
+        <w:rPr/>
+      </w:pPr>
+      <w:r>
+        <w:rPr/>
+      </w:r>
+    </w:p>
+    <w:p>
+      <w:pPr>
+        <w:pStyle w:val="Normal"/>
+        <w:rPr/>
+      </w:pPr>
+      <w:r>
+        <w:rPr/>
+        <w:t>Payment process is the next one to be developed</w:t>
       </w:r>
     </w:p>
     <w:sectPr>
@@ -178,12 +417,411 @@
 </w:document>
 </file>
 
+<file path=word/numbering.xml><?xml version="1.0" encoding="utf-8"?>
+<w:numbering xmlns:w="http://schemas.openxmlformats.org/wordprocessingml/2006/main" xmlns:o="urn:schemas-microsoft-com:office:office" xmlns:r="http://schemas.openxmlformats.org/officeDocument/2006/relationships" xmlns:v="urn:schemas-microsoft-com:vml">
+  <w:abstractNum w:abstractNumId="1">
+    <w:lvl w:ilvl="0">
+      <w:start w:val="1"/>
+      <w:numFmt w:val="decimal"/>
+      <w:lvlText w:val="%1."/>
+      <w:lvlJc w:val="left"/>
+      <w:pPr>
+        <w:tabs>
+          <w:tab w:val="num" w:pos="720"/>
+        </w:tabs>
+        <w:ind w:left="720" w:hanging="360"/>
+      </w:pPr>
+      <w:rPr/>
+    </w:lvl>
+    <w:lvl w:ilvl="1">
+      <w:start w:val="1"/>
+      <w:numFmt w:val="decimal"/>
+      <w:lvlText w:val="%2."/>
+      <w:lvlJc w:val="left"/>
+      <w:pPr>
+        <w:tabs>
+          <w:tab w:val="num" w:pos="1080"/>
+        </w:tabs>
+        <w:ind w:left="1080" w:hanging="360"/>
+      </w:pPr>
+      <w:rPr/>
+    </w:lvl>
+    <w:lvl w:ilvl="2">
+      <w:start w:val="1"/>
+      <w:numFmt w:val="decimal"/>
+      <w:lvlText w:val="%3."/>
+      <w:lvlJc w:val="left"/>
+      <w:pPr>
+        <w:tabs>
+          <w:tab w:val="num" w:pos="1440"/>
+        </w:tabs>
+        <w:ind w:left="1440" w:hanging="360"/>
+      </w:pPr>
+      <w:rPr/>
+    </w:lvl>
+    <w:lvl w:ilvl="3">
+      <w:start w:val="1"/>
+      <w:numFmt w:val="decimal"/>
+      <w:lvlText w:val="%4."/>
+      <w:lvlJc w:val="left"/>
+      <w:pPr>
+        <w:tabs>
+          <w:tab w:val="num" w:pos="1800"/>
+        </w:tabs>
+        <w:ind w:left="1800" w:hanging="360"/>
+      </w:pPr>
+      <w:rPr/>
+    </w:lvl>
+    <w:lvl w:ilvl="4">
+      <w:start w:val="1"/>
+      <w:numFmt w:val="decimal"/>
+      <w:lvlText w:val="%5."/>
+      <w:lvlJc w:val="left"/>
+      <w:pPr>
+        <w:tabs>
+          <w:tab w:val="num" w:pos="2160"/>
+        </w:tabs>
+        <w:ind w:left="2160" w:hanging="360"/>
+      </w:pPr>
+      <w:rPr/>
+    </w:lvl>
+    <w:lvl w:ilvl="5">
+      <w:start w:val="1"/>
+      <w:numFmt w:val="decimal"/>
+      <w:lvlText w:val="%6."/>
+      <w:lvlJc w:val="left"/>
+      <w:pPr>
+        <w:tabs>
+          <w:tab w:val="num" w:pos="2520"/>
+        </w:tabs>
+        <w:ind w:left="2520" w:hanging="360"/>
+      </w:pPr>
+      <w:rPr/>
+    </w:lvl>
+    <w:lvl w:ilvl="6">
+      <w:start w:val="1"/>
+      <w:numFmt w:val="decimal"/>
+      <w:lvlText w:val="%7."/>
+      <w:lvlJc w:val="left"/>
+      <w:pPr>
+        <w:tabs>
+          <w:tab w:val="num" w:pos="2880"/>
+        </w:tabs>
+        <w:ind w:left="2880" w:hanging="360"/>
+      </w:pPr>
+      <w:rPr/>
+    </w:lvl>
+    <w:lvl w:ilvl="7">
+      <w:start w:val="1"/>
+      <w:numFmt w:val="decimal"/>
+      <w:lvlText w:val="%8."/>
+      <w:lvlJc w:val="left"/>
+      <w:pPr>
+        <w:tabs>
+          <w:tab w:val="num" w:pos="3240"/>
+        </w:tabs>
+        <w:ind w:left="3240" w:hanging="360"/>
+      </w:pPr>
+      <w:rPr/>
+    </w:lvl>
+    <w:lvl w:ilvl="8">
+      <w:start w:val="1"/>
+      <w:numFmt w:val="decimal"/>
+      <w:lvlText w:val="%9."/>
+      <w:lvlJc w:val="left"/>
+      <w:pPr>
+        <w:tabs>
+          <w:tab w:val="num" w:pos="3600"/>
+        </w:tabs>
+        <w:ind w:left="3600" w:hanging="360"/>
+      </w:pPr>
+      <w:rPr/>
+    </w:lvl>
+  </w:abstractNum>
+  <w:abstractNum w:abstractNumId="2">
+    <w:lvl w:ilvl="0">
+      <w:start w:val="1"/>
+      <w:numFmt w:val="bullet"/>
+      <w:lvlText w:val=""/>
+      <w:lvlJc w:val="left"/>
+      <w:pPr>
+        <w:tabs>
+          <w:tab w:val="num" w:pos="720"/>
+        </w:tabs>
+        <w:ind w:left="720" w:hanging="360"/>
+      </w:pPr>
+      <w:rPr>
+        <w:rFonts w:ascii="Symbol" w:hAnsi="Symbol" w:cs="Symbol" w:hint="default"/>
+        <w:rFonts w:cs="OpenSymbol"/>
+      </w:rPr>
+    </w:lvl>
+    <w:lvl w:ilvl="1">
+      <w:start w:val="1"/>
+      <w:numFmt w:val="bullet"/>
+      <w:lvlText w:val="◦"/>
+      <w:lvlJc w:val="left"/>
+      <w:pPr>
+        <w:tabs>
+          <w:tab w:val="num" w:pos="1080"/>
+        </w:tabs>
+        <w:ind w:left="1080" w:hanging="360"/>
+      </w:pPr>
+      <w:rPr>
+        <w:rFonts w:ascii="OpenSymbol" w:hAnsi="OpenSymbol" w:cs="OpenSymbol" w:hint="default"/>
+        <w:rFonts w:cs="OpenSymbol"/>
+      </w:rPr>
+    </w:lvl>
+    <w:lvl w:ilvl="2">
+      <w:start w:val="1"/>
+      <w:numFmt w:val="bullet"/>
+      <w:lvlText w:val="▪"/>
+      <w:lvlJc w:val="left"/>
+      <w:pPr>
+        <w:tabs>
+          <w:tab w:val="num" w:pos="1440"/>
+        </w:tabs>
+        <w:ind w:left="1440" w:hanging="360"/>
+      </w:pPr>
+      <w:rPr>
+        <w:rFonts w:ascii="OpenSymbol" w:hAnsi="OpenSymbol" w:cs="OpenSymbol" w:hint="default"/>
+        <w:rFonts w:cs="OpenSymbol"/>
+      </w:rPr>
+    </w:lvl>
+    <w:lvl w:ilvl="3">
+      <w:start w:val="1"/>
+      <w:numFmt w:val="bullet"/>
+      <w:lvlText w:val=""/>
+      <w:lvlJc w:val="left"/>
+      <w:pPr>
+        <w:tabs>
+          <w:tab w:val="num" w:pos="1800"/>
+        </w:tabs>
+        <w:ind w:left="1800" w:hanging="360"/>
+      </w:pPr>
+      <w:rPr>
+        <w:rFonts w:ascii="Symbol" w:hAnsi="Symbol" w:cs="Symbol" w:hint="default"/>
+        <w:rFonts w:cs="OpenSymbol"/>
+      </w:rPr>
+    </w:lvl>
+    <w:lvl w:ilvl="4">
+      <w:start w:val="1"/>
+      <w:numFmt w:val="bullet"/>
+      <w:lvlText w:val="◦"/>
+      <w:lvlJc w:val="left"/>
+      <w:pPr>
+        <w:tabs>
+          <w:tab w:val="num" w:pos="2160"/>
+        </w:tabs>
+        <w:ind w:left="2160" w:hanging="360"/>
+      </w:pPr>
+      <w:rPr>
+        <w:rFonts w:ascii="OpenSymbol" w:hAnsi="OpenSymbol" w:cs="OpenSymbol" w:hint="default"/>
+        <w:rFonts w:cs="OpenSymbol"/>
+      </w:rPr>
+    </w:lvl>
+    <w:lvl w:ilvl="5">
+      <w:start w:val="1"/>
+      <w:numFmt w:val="bullet"/>
+      <w:lvlText w:val="▪"/>
+      <w:lvlJc w:val="left"/>
+      <w:pPr>
+        <w:tabs>
+          <w:tab w:val="num" w:pos="2520"/>
+        </w:tabs>
+        <w:ind w:left="2520" w:hanging="360"/>
+      </w:pPr>
+      <w:rPr>
+        <w:rFonts w:ascii="OpenSymbol" w:hAnsi="OpenSymbol" w:cs="OpenSymbol" w:hint="default"/>
+        <w:rFonts w:cs="OpenSymbol"/>
+      </w:rPr>
+    </w:lvl>
+    <w:lvl w:ilvl="6">
+      <w:start w:val="1"/>
+      <w:numFmt w:val="bullet"/>
+      <w:lvlText w:val=""/>
+      <w:lvlJc w:val="left"/>
+      <w:pPr>
+        <w:tabs>
+          <w:tab w:val="num" w:pos="2880"/>
+        </w:tabs>
+        <w:ind w:left="2880" w:hanging="360"/>
+      </w:pPr>
+      <w:rPr>
+        <w:rFonts w:ascii="Symbol" w:hAnsi="Symbol" w:cs="Symbol" w:hint="default"/>
+        <w:rFonts w:cs="OpenSymbol"/>
+      </w:rPr>
+    </w:lvl>
+    <w:lvl w:ilvl="7">
+      <w:start w:val="1"/>
+      <w:numFmt w:val="bullet"/>
+      <w:lvlText w:val="◦"/>
+      <w:lvlJc w:val="left"/>
+      <w:pPr>
+        <w:tabs>
+          <w:tab w:val="num" w:pos="3240"/>
+        </w:tabs>
+        <w:ind w:left="3240" w:hanging="360"/>
+      </w:pPr>
+      <w:rPr>
+        <w:rFonts w:ascii="OpenSymbol" w:hAnsi="OpenSymbol" w:cs="OpenSymbol" w:hint="default"/>
+        <w:rFonts w:cs="OpenSymbol"/>
+      </w:rPr>
+    </w:lvl>
+    <w:lvl w:ilvl="8">
+      <w:start w:val="1"/>
+      <w:numFmt w:val="bullet"/>
+      <w:lvlText w:val="▪"/>
+      <w:lvlJc w:val="left"/>
+      <w:pPr>
+        <w:tabs>
+          <w:tab w:val="num" w:pos="3600"/>
+        </w:tabs>
+        <w:ind w:left="3600" w:hanging="360"/>
+      </w:pPr>
+      <w:rPr>
+        <w:rFonts w:ascii="OpenSymbol" w:hAnsi="OpenSymbol" w:cs="OpenSymbol" w:hint="default"/>
+        <w:rFonts w:cs="OpenSymbol"/>
+      </w:rPr>
+    </w:lvl>
+  </w:abstractNum>
+  <w:abstractNum w:abstractNumId="3">
+    <w:lvl w:ilvl="0">
+      <w:start w:val="1"/>
+      <w:numFmt w:val="none"/>
+      <w:suff w:val="nothing"/>
+      <w:lvlText w:val=""/>
+      <w:lvlJc w:val="left"/>
+      <w:pPr>
+        <w:tabs>
+          <w:tab w:val="num" w:pos="432"/>
+        </w:tabs>
+        <w:ind w:left="432" w:hanging="432"/>
+      </w:pPr>
+    </w:lvl>
+    <w:lvl w:ilvl="1">
+      <w:start w:val="1"/>
+      <w:numFmt w:val="none"/>
+      <w:suff w:val="nothing"/>
+      <w:lvlText w:val=""/>
+      <w:lvlJc w:val="left"/>
+      <w:pPr>
+        <w:tabs>
+          <w:tab w:val="num" w:pos="576"/>
+        </w:tabs>
+        <w:ind w:left="576" w:hanging="576"/>
+      </w:pPr>
+    </w:lvl>
+    <w:lvl w:ilvl="2">
+      <w:start w:val="1"/>
+      <w:numFmt w:val="none"/>
+      <w:suff w:val="nothing"/>
+      <w:lvlText w:val=""/>
+      <w:lvlJc w:val="left"/>
+      <w:pPr>
+        <w:tabs>
+          <w:tab w:val="num" w:pos="720"/>
+        </w:tabs>
+        <w:ind w:left="720" w:hanging="720"/>
+      </w:pPr>
+    </w:lvl>
+    <w:lvl w:ilvl="3">
+      <w:start w:val="1"/>
+      <w:numFmt w:val="none"/>
+      <w:suff w:val="nothing"/>
+      <w:lvlText w:val=""/>
+      <w:lvlJc w:val="left"/>
+      <w:pPr>
+        <w:tabs>
+          <w:tab w:val="num" w:pos="864"/>
+        </w:tabs>
+        <w:ind w:left="864" w:hanging="864"/>
+      </w:pPr>
+    </w:lvl>
+    <w:lvl w:ilvl="4">
+      <w:start w:val="1"/>
+      <w:numFmt w:val="none"/>
+      <w:suff w:val="nothing"/>
+      <w:lvlText w:val=""/>
+      <w:lvlJc w:val="left"/>
+      <w:pPr>
+        <w:tabs>
+          <w:tab w:val="num" w:pos="1008"/>
+        </w:tabs>
+        <w:ind w:left="1008" w:hanging="1008"/>
+      </w:pPr>
+    </w:lvl>
+    <w:lvl w:ilvl="5">
+      <w:start w:val="1"/>
+      <w:numFmt w:val="none"/>
+      <w:suff w:val="nothing"/>
+      <w:lvlText w:val=""/>
+      <w:lvlJc w:val="left"/>
+      <w:pPr>
+        <w:tabs>
+          <w:tab w:val="num" w:pos="1152"/>
+        </w:tabs>
+        <w:ind w:left="1152" w:hanging="1152"/>
+      </w:pPr>
+    </w:lvl>
+    <w:lvl w:ilvl="6">
+      <w:start w:val="1"/>
+      <w:numFmt w:val="none"/>
+      <w:suff w:val="nothing"/>
+      <w:lvlText w:val=""/>
+      <w:lvlJc w:val="left"/>
+      <w:pPr>
+        <w:tabs>
+          <w:tab w:val="num" w:pos="1296"/>
+        </w:tabs>
+        <w:ind w:left="1296" w:hanging="1296"/>
+      </w:pPr>
+    </w:lvl>
+    <w:lvl w:ilvl="7">
+      <w:start w:val="1"/>
+      <w:numFmt w:val="none"/>
+      <w:suff w:val="nothing"/>
+      <w:lvlText w:val=""/>
+      <w:lvlJc w:val="left"/>
+      <w:pPr>
+        <w:tabs>
+          <w:tab w:val="num" w:pos="1440"/>
+        </w:tabs>
+        <w:ind w:left="1440" w:hanging="1440"/>
+      </w:pPr>
+    </w:lvl>
+    <w:lvl w:ilvl="8">
+      <w:start w:val="1"/>
+      <w:numFmt w:val="none"/>
+      <w:suff w:val="nothing"/>
+      <w:lvlText w:val=""/>
+      <w:lvlJc w:val="left"/>
+      <w:pPr>
+        <w:tabs>
+          <w:tab w:val="num" w:pos="1584"/>
+        </w:tabs>
+        <w:ind w:left="1584" w:hanging="1584"/>
+      </w:pPr>
+    </w:lvl>
+  </w:abstractNum>
+  <w:num w:numId="1">
+    <w:abstractNumId w:val="1"/>
+  </w:num>
+  <w:num w:numId="2">
+    <w:abstractNumId w:val="2"/>
+  </w:num>
+  <w:num w:numId="3">
+    <w:abstractNumId w:val="3"/>
+  </w:num>
+</w:numbering>
+</file>
+
 <file path=word/styles.xml><?xml version="1.0" encoding="utf-8"?>
 <w:styles xmlns:w="http://schemas.openxmlformats.org/wordprocessingml/2006/main" xmlns:w14="http://schemas.microsoft.com/office/word/2010/wordml" xmlns:mc="http://schemas.openxmlformats.org/markup-compatibility/2006" mc:Ignorable="w14">
   <w:docDefaults>
     <w:rPrDefault>
       <w:rPr>
         <w:rFonts w:ascii="Liberation Serif" w:hAnsi="Liberation Serif" w:eastAsia="SimSun" w:cs="Lucida Sans"/>
+        <w:sz w:val="20"/>
         <w:szCs w:val="24"/>
         <w:lang w:val="en-US" w:eastAsia="zh-CN" w:bidi="hi-IN"/>
       </w:rPr>
@@ -206,6 +844,18 @@
       <w:sz w:val="24"/>
       <w:szCs w:val="24"/>
       <w:lang w:val="en-US" w:eastAsia="zh-CN" w:bidi="hi-IN"/>
+    </w:rPr>
+  </w:style>
+  <w:style w:type="character" w:styleId="NumberingSymbols">
+    <w:name w:val="Numbering Symbols"/>
+    <w:qFormat/>
+    <w:rPr/>
+  </w:style>
+  <w:style w:type="character" w:styleId="Bullets">
+    <w:name w:val="Bullets"/>
+    <w:qFormat/>
+    <w:rPr>
+      <w:rFonts w:ascii="OpenSymbol" w:hAnsi="OpenSymbol" w:eastAsia="OpenSymbol" w:cs="OpenSymbol"/>
     </w:rPr>
   </w:style>
   <w:style w:type="paragraph" w:styleId="Heading">

</xml_diff>

<commit_message>
Added tests for InvalidAuthorisationRequest : 	-Invalid Credit Card Details
						-Insufficient funds
						-unknown error
Added test for ValidAuthorisationRequest

Completed first test for processPayment - authorise (also adds entry to Transaction database)
</commit_message>
<xml_diff>
--- a/Documentation.docx
+++ b/Documentation.docx
@@ -401,7 +401,26 @@
       </w:pPr>
       <w:r>
         <w:rPr/>
-        <w:t>Payment process is the next one to be developed</w:t>
+        <w:t xml:space="preserve">Payment process is the next one to be developed – the first tests for these are the expections as they are the simpler option to handle </w:t>
+      </w:r>
+    </w:p>
+    <w:p>
+      <w:pPr>
+        <w:pStyle w:val="Normal"/>
+        <w:rPr/>
+      </w:pPr>
+      <w:r>
+        <w:rPr/>
+      </w:r>
+    </w:p>
+    <w:p>
+      <w:pPr>
+        <w:pStyle w:val="Normal"/>
+        <w:rPr/>
+      </w:pPr>
+      <w:r>
+        <w:rPr/>
+        <w:t>Testing approach – start from edge cases then go into generic tests – this ensures better code coverage and that the system is tested fully</w:t>
       </w:r>
     </w:p>
     <w:sectPr>

</xml_diff>

<commit_message>
Added enums for operation selection
Refactored tests to search for logs result and processPayment value
</commit_message>
<xml_diff>
--- a/Documentation.docx
+++ b/Documentation.docx
@@ -421,6 +421,67 @@
       <w:r>
         <w:rPr/>
         <w:t>Testing approach – start from edge cases then go into generic tests – this ensures better code coverage and that the system is tested fully</w:t>
+      </w:r>
+    </w:p>
+    <w:p>
+      <w:pPr>
+        <w:pStyle w:val="Normal"/>
+        <w:rPr/>
+      </w:pPr>
+      <w:r>
+        <w:rPr/>
+      </w:r>
+    </w:p>
+    <w:p>
+      <w:pPr>
+        <w:pStyle w:val="Normal"/>
+        <w:rPr/>
+      </w:pPr>
+      <w:r>
+        <w:rPr/>
+        <w:t>it is assumed that that the system will have some form of system to distinguish between a refund, capture and void operation. For my approach I am used an input argument.</w:t>
+      </w:r>
+    </w:p>
+    <w:p>
+      <w:pPr>
+        <w:pStyle w:val="Normal"/>
+        <w:rPr/>
+      </w:pPr>
+      <w:r>
+        <w:rPr/>
+        <w:t>Also the offline verification and bank authentication will always take place before each operaion</w:t>
+      </w:r>
+    </w:p>
+    <w:p>
+      <w:pPr>
+        <w:pStyle w:val="Normal"/>
+        <w:rPr/>
+      </w:pPr>
+      <w:r>
+        <w:rPr/>
+      </w:r>
+    </w:p>
+    <w:p>
+      <w:pPr>
+        <w:pStyle w:val="Normal"/>
+        <w:rPr/>
+      </w:pPr>
+      <w:r>
+        <w:rPr/>
+      </w:r>
+    </w:p>
+    <w:p>
+      <w:pPr>
+        <w:pStyle w:val="Normal"/>
+        <w:rPr/>
+      </w:pPr>
+      <w:r>
+        <w:rPr/>
+        <w:t xml:space="preserve">- </w:t>
+      </w:r>
+      <w:r>
+        <w:rPr/>
+        <w:t>working on transaction database as this is now required to store data and retreive information</w:t>
       </w:r>
     </w:p>
     <w:sectPr>

</xml_diff>

<commit_message>
Added tests for AuthenticationTests
Added tests for  CaptureTests
Split tests of LuhnTests with system in place
</commit_message>
<xml_diff>
--- a/Documentation.docx
+++ b/Documentation.docx
@@ -153,11 +153,7 @@
       </w:pPr>
       <w:r>
         <w:rPr/>
-        <w:t>assumption – th</w:t>
-      </w:r>
-      <w:r>
-        <w:rPr/>
-        <w:t>ere no limitations for address, name and ccv</w:t>
+        <w:t>assumption – there no limitations for address, name and ccv</w:t>
       </w:r>
     </w:p>
     <w:p>
@@ -274,11 +270,7 @@
       </w:pPr>
       <w:r>
         <w:rPr/>
-        <w:t xml:space="preserve">Valid </w:t>
-      </w:r>
-      <w:r>
-        <w:rPr/>
-        <w:t>Operations Step:</w:t>
+        <w:t>Valid Operations Step:</w:t>
       </w:r>
     </w:p>
     <w:p>
@@ -477,11 +469,67 @@
       </w:pPr>
       <w:r>
         <w:rPr/>
-        <w:t xml:space="preserve">- </w:t>
-      </w:r>
-      <w:r>
-        <w:rPr/>
-        <w:t>working on transaction database as this is now required to store data and retreive information</w:t>
+        <w:t>- working on transaction database as this is now required to store data and retreive information</w:t>
+      </w:r>
+    </w:p>
+    <w:p>
+      <w:pPr>
+        <w:pStyle w:val="Normal"/>
+        <w:rPr/>
+      </w:pPr>
+      <w:r>
+        <w:rPr/>
+      </w:r>
+    </w:p>
+    <w:p>
+      <w:pPr>
+        <w:pStyle w:val="Normal"/>
+        <w:rPr/>
+      </w:pPr>
+      <w:r>
+        <w:rPr/>
+      </w:r>
+    </w:p>
+    <w:p>
+      <w:pPr>
+        <w:pStyle w:val="Normal"/>
+        <w:rPr/>
+      </w:pPr>
+      <w:r>
+        <w:rPr/>
+      </w:r>
+    </w:p>
+    <w:p>
+      <w:pPr>
+        <w:pStyle w:val="Normal"/>
+        <w:rPr/>
+      </w:pPr>
+      <w:r>
+        <w:rPr/>
+        <w:t>Please note that the tras</w:t>
+      </w:r>
+      <w:r>
+        <w:rPr/>
+        <w:t xml:space="preserve">action number received from the mock bank system is not the same as the transaction ID of the </w:t>
+      </w:r>
+    </w:p>
+    <w:p>
+      <w:pPr>
+        <w:pStyle w:val="Normal"/>
+        <w:rPr/>
+      </w:pPr>
+      <w:r>
+        <w:rPr/>
+      </w:r>
+    </w:p>
+    <w:p>
+      <w:pPr>
+        <w:pStyle w:val="Normal"/>
+        <w:rPr/>
+      </w:pPr>
+      <w:r>
+        <w:rPr/>
+        <w:t>when a transaction fails to carry out – no values are recorded in the transaction database</w:t>
       </w:r>
     </w:p>
     <w:sectPr>
@@ -511,7 +559,6 @@
         </w:tabs>
         <w:ind w:left="720" w:hanging="360"/>
       </w:pPr>
-      <w:rPr/>
     </w:lvl>
     <w:lvl w:ilvl="1">
       <w:start w:val="1"/>
@@ -524,7 +571,6 @@
         </w:tabs>
         <w:ind w:left="1080" w:hanging="360"/>
       </w:pPr>
-      <w:rPr/>
     </w:lvl>
     <w:lvl w:ilvl="2">
       <w:start w:val="1"/>
@@ -537,7 +583,6 @@
         </w:tabs>
         <w:ind w:left="1440" w:hanging="360"/>
       </w:pPr>
-      <w:rPr/>
     </w:lvl>
     <w:lvl w:ilvl="3">
       <w:start w:val="1"/>
@@ -550,7 +595,6 @@
         </w:tabs>
         <w:ind w:left="1800" w:hanging="360"/>
       </w:pPr>
-      <w:rPr/>
     </w:lvl>
     <w:lvl w:ilvl="4">
       <w:start w:val="1"/>
@@ -563,7 +607,6 @@
         </w:tabs>
         <w:ind w:left="2160" w:hanging="360"/>
       </w:pPr>
-      <w:rPr/>
     </w:lvl>
     <w:lvl w:ilvl="5">
       <w:start w:val="1"/>
@@ -576,7 +619,6 @@
         </w:tabs>
         <w:ind w:left="2520" w:hanging="360"/>
       </w:pPr>
-      <w:rPr/>
     </w:lvl>
     <w:lvl w:ilvl="6">
       <w:start w:val="1"/>
@@ -589,7 +631,6 @@
         </w:tabs>
         <w:ind w:left="2880" w:hanging="360"/>
       </w:pPr>
-      <w:rPr/>
     </w:lvl>
     <w:lvl w:ilvl="7">
       <w:start w:val="1"/>
@@ -602,7 +643,6 @@
         </w:tabs>
         <w:ind w:left="3240" w:hanging="360"/>
       </w:pPr>
-      <w:rPr/>
     </w:lvl>
     <w:lvl w:ilvl="8">
       <w:start w:val="1"/>
@@ -615,7 +655,6 @@
         </w:tabs>
         <w:ind w:left="3600" w:hanging="360"/>
       </w:pPr>
-      <w:rPr/>
     </w:lvl>
   </w:abstractNum>
   <w:abstractNum w:abstractNumId="2">
@@ -936,6 +975,13 @@
     <w:qFormat/>
     <w:rPr>
       <w:rFonts w:ascii="OpenSymbol" w:hAnsi="OpenSymbol" w:eastAsia="OpenSymbol" w:cs="OpenSymbol"/>
+    </w:rPr>
+  </w:style>
+  <w:style w:type="character" w:styleId="ListLabel1">
+    <w:name w:val="ListLabel 1"/>
+    <w:qFormat/>
+    <w:rPr>
+      <w:rFonts w:cs="OpenSymbol"/>
     </w:rPr>
   </w:style>
   <w:style w:type="paragraph" w:styleId="Heading">

</xml_diff>

<commit_message>
Completed PaymentProcessorTests and removed random IDs
</commit_message>
<xml_diff>
--- a/Documentation.docx
+++ b/Documentation.docx
@@ -592,7 +592,19 @@
       </w:pPr>
       <w:r>
         <w:rPr/>
-        <w:t xml:space="preserve">it is assumed that for a refund to be called – a capture called needs to be carried beforehand </w:t>
+        <w:t xml:space="preserve">it is assumed that for a refund to be called – a capture </w:t>
+      </w:r>
+      <w:r>
+        <w:rPr/>
+        <w:t>DOES NOT</w:t>
+      </w:r>
+      <w:r>
+        <w:rPr/>
+        <w:t xml:space="preserve"> called needs to be carried beforehand </w:t>
+      </w:r>
+      <w:r>
+        <w:rPr/>
+        <w:t>as both functions are indepenent tasks</w:t>
       </w:r>
     </w:p>
     <w:p>
@@ -612,6 +624,43 @@
       <w:r>
         <w:rPr/>
         <w:t xml:space="preserve">a transaction was only recorded when a successful result of obtained </w:t>
+      </w:r>
+    </w:p>
+    <w:p>
+      <w:pPr>
+        <w:pStyle w:val="Normal"/>
+        <w:rPr/>
+      </w:pPr>
+      <w:r>
+        <w:rPr/>
+      </w:r>
+    </w:p>
+    <w:p>
+      <w:pPr>
+        <w:pStyle w:val="Normal"/>
+        <w:rPr/>
+      </w:pPr>
+      <w:r>
+        <w:rPr/>
+        <w:t>for authorisation → it is assumed that a positive number is &gt;0</w:t>
+      </w:r>
+    </w:p>
+    <w:p>
+      <w:pPr>
+        <w:pStyle w:val="Normal"/>
+        <w:rPr/>
+      </w:pPr>
+      <w:r>
+        <w:rPr/>
+      </w:r>
+    </w:p>
+    <w:p>
+      <w:pPr>
+        <w:pStyle w:val="Normal"/>
+        <w:rPr/>
+      </w:pPr>
+      <w:r>
+        <w:rPr/>
       </w:r>
     </w:p>
     <w:sectPr>
@@ -1080,6 +1129,13 @@
       <w:rFonts w:cs="OpenSymbol"/>
     </w:rPr>
   </w:style>
+  <w:style w:type="character" w:styleId="ListLabel4">
+    <w:name w:val="ListLabel 4"/>
+    <w:qFormat/>
+    <w:rPr>
+      <w:rFonts w:cs="OpenSymbol"/>
+    </w:rPr>
+  </w:style>
   <w:style w:type="paragraph" w:styleId="Heading">
     <w:name w:val="Heading"/>
     <w:basedOn w:val="Normal"/>

</xml_diff>

<commit_message>
Removed unnecessary transactionID call
Changed transactions errors for Authentication stage are not saved in Transaction DB : Since transactionID is not present at Authentication stage - transaction is not saved
Made test Assert more robust
</commit_message>
<xml_diff>
--- a/Documentation.docx
+++ b/Documentation.docx
@@ -592,19 +592,7 @@
       </w:pPr>
       <w:r>
         <w:rPr/>
-        <w:t xml:space="preserve">it is assumed that for a refund to be called – a capture </w:t>
-      </w:r>
-      <w:r>
-        <w:rPr/>
-        <w:t>DOES NOT</w:t>
-      </w:r>
-      <w:r>
-        <w:rPr/>
-        <w:t xml:space="preserve"> called needs to be carried beforehand </w:t>
-      </w:r>
-      <w:r>
-        <w:rPr/>
-        <w:t>as both functions are indepenent tasks</w:t>
+        <w:t>it is assumed that for a refund to be called – a capture DOES NOT called needs to be carried beforehand as both functions are indepenent tasks</w:t>
       </w:r>
     </w:p>
     <w:p>
@@ -661,6 +649,7 @@
       </w:pPr>
       <w:r>
         <w:rPr/>
+        <w:t>since we do not have a valid transaction ID at the offline verification step – these checks cannot be included in the transaction database</w:t>
       </w:r>
     </w:p>
     <w:sectPr>
@@ -1136,6 +1125,13 @@
       <w:rFonts w:cs="OpenSymbol"/>
     </w:rPr>
   </w:style>
+  <w:style w:type="character" w:styleId="ListLabel5">
+    <w:name w:val="ListLabel 5"/>
+    <w:qFormat/>
+    <w:rPr>
+      <w:rFonts w:cs="OpenSymbol"/>
+    </w:rPr>
+  </w:style>
   <w:style w:type="paragraph" w:styleId="Heading">
     <w:name w:val="Heading"/>
     <w:basedOn w:val="Normal"/>

</xml_diff>

<commit_message>
Added addition log results for Auth, Capture and Refund
Added further tests for Authorisation
Added further tests for Capture
Added further tests for Refund
Expanded Documentation
Moved Luhn and OfflineVerification to be outside of PaymentProcessor package
</commit_message>
<xml_diff>
--- a/Documentation.docx
+++ b/Documentation.docx
@@ -650,6 +650,1172 @@
       <w:r>
         <w:rPr/>
         <w:t>since we do not have a valid transaction ID at the offline verification step – these checks cannot be included in the transaction database</w:t>
+      </w:r>
+    </w:p>
+    <w:p>
+      <w:pPr>
+        <w:pStyle w:val="Normal"/>
+        <w:rPr/>
+      </w:pPr>
+      <w:r>
+        <w:rPr/>
+      </w:r>
+    </w:p>
+    <w:p>
+      <w:pPr>
+        <w:pStyle w:val="Normal"/>
+        <w:rPr/>
+      </w:pPr>
+      <w:r>
+        <w:rPr/>
+        <w:t>Since this was not specified – it is assumed that whenever an error occurs, the assigned record is changed to a state of invalid</w:t>
+      </w:r>
+    </w:p>
+    <w:p>
+      <w:pPr>
+        <w:pStyle w:val="Normal"/>
+        <w:rPr/>
+      </w:pPr>
+      <w:r>
+        <w:rPr/>
+      </w:r>
+    </w:p>
+    <w:p>
+      <w:pPr>
+        <w:pStyle w:val="Normal"/>
+        <w:rPr/>
+      </w:pPr>
+      <w:r>
+        <w:rPr/>
+        <w:t>Items tested for Luhn Operation</w:t>
+      </w:r>
+    </w:p>
+    <w:p>
+      <w:pPr>
+        <w:pStyle w:val="Normal"/>
+        <w:numPr>
+          <w:ilvl w:val="0"/>
+          <w:numId w:val="3"/>
+        </w:numPr>
+        <w:rPr/>
+      </w:pPr>
+      <w:r>
+        <w:rPr/>
+        <w:t xml:space="preserve">valid card number number </w:t>
+      </w:r>
+    </w:p>
+    <w:p>
+      <w:pPr>
+        <w:pStyle w:val="Normal"/>
+        <w:numPr>
+          <w:ilvl w:val="0"/>
+          <w:numId w:val="3"/>
+        </w:numPr>
+        <w:rPr/>
+      </w:pPr>
+      <w:r>
+        <w:rPr/>
+        <w:t>blank card number</w:t>
+      </w:r>
+    </w:p>
+    <w:p>
+      <w:pPr>
+        <w:pStyle w:val="Normal"/>
+        <w:numPr>
+          <w:ilvl w:val="0"/>
+          <w:numId w:val="3"/>
+        </w:numPr>
+        <w:rPr/>
+      </w:pPr>
+      <w:r>
+        <w:rPr/>
+        <w:t>invalid card number – all digits</w:t>
+      </w:r>
+    </w:p>
+    <w:p>
+      <w:pPr>
+        <w:pStyle w:val="Normal"/>
+        <w:numPr>
+          <w:ilvl w:val="0"/>
+          <w:numId w:val="3"/>
+        </w:numPr>
+        <w:rPr/>
+      </w:pPr>
+      <w:r>
+        <w:rPr/>
+        <w:t>invalid card number – contains letters</w:t>
+      </w:r>
+    </w:p>
+    <w:p>
+      <w:pPr>
+        <w:pStyle w:val="Normal"/>
+        <w:numPr>
+          <w:ilvl w:val="0"/>
+          <w:numId w:val="3"/>
+        </w:numPr>
+        <w:rPr/>
+      </w:pPr>
+      <w:r>
+        <w:rPr/>
+        <w:t>invalid card number – contains special characters</w:t>
+      </w:r>
+    </w:p>
+    <w:p>
+      <w:pPr>
+        <w:pStyle w:val="Normal"/>
+        <w:numPr>
+          <w:ilvl w:val="0"/>
+          <w:numId w:val="3"/>
+        </w:numPr>
+        <w:rPr/>
+      </w:pPr>
+      <w:r>
+        <w:rPr/>
+        <w:t>invalid card number – does not contain digits</w:t>
+      </w:r>
+    </w:p>
+    <w:p>
+      <w:pPr>
+        <w:pStyle w:val="Normal"/>
+        <w:rPr/>
+      </w:pPr>
+      <w:r>
+        <w:rPr/>
+      </w:r>
+    </w:p>
+    <w:p>
+      <w:pPr>
+        <w:pStyle w:val="Normal"/>
+        <w:rPr/>
+      </w:pPr>
+      <w:r>
+        <w:rPr/>
+        <w:t xml:space="preserve">These unit tests prove that the Luhn operation is specifically designed for a Digit only Card type and that it does not consider any other character to be valid. </w:t>
+      </w:r>
+    </w:p>
+    <w:p>
+      <w:pPr>
+        <w:pStyle w:val="Normal"/>
+        <w:rPr/>
+      </w:pPr>
+      <w:r>
+        <w:rPr/>
+      </w:r>
+    </w:p>
+    <w:p>
+      <w:pPr>
+        <w:pStyle w:val="Normal"/>
+        <w:rPr/>
+      </w:pPr>
+      <w:r>
+        <w:rPr/>
+        <w:t>Verify Offline tests</w:t>
+      </w:r>
+    </w:p>
+    <w:p>
+      <w:pPr>
+        <w:pStyle w:val="Normal"/>
+        <w:numPr>
+          <w:ilvl w:val="0"/>
+          <w:numId w:val="4"/>
+        </w:numPr>
+        <w:rPr/>
+      </w:pPr>
+      <w:r>
+        <w:rPr/>
+        <w:t>Checks for a valid Prefix number and Card Type for American Express</w:t>
+      </w:r>
+    </w:p>
+    <w:p>
+      <w:pPr>
+        <w:pStyle w:val="Normal"/>
+        <w:numPr>
+          <w:ilvl w:val="0"/>
+          <w:numId w:val="4"/>
+        </w:numPr>
+        <w:rPr/>
+      </w:pPr>
+      <w:r>
+        <w:rPr/>
+        <w:t>Checks for a valid Prefix number and Card Type for Mastercard</w:t>
+      </w:r>
+    </w:p>
+    <w:p>
+      <w:pPr>
+        <w:pStyle w:val="Normal"/>
+        <w:numPr>
+          <w:ilvl w:val="0"/>
+          <w:numId w:val="4"/>
+        </w:numPr>
+        <w:rPr/>
+      </w:pPr>
+      <w:r>
+        <w:rPr/>
+        <w:t>Checks for a valid Prefix number and Card Type for VISA</w:t>
+      </w:r>
+    </w:p>
+    <w:p>
+      <w:pPr>
+        <w:pStyle w:val="Normal"/>
+        <w:numPr>
+          <w:ilvl w:val="0"/>
+          <w:numId w:val="4"/>
+        </w:numPr>
+        <w:rPr/>
+      </w:pPr>
+      <w:r>
+        <w:rPr/>
+        <w:t>Valid Prefix number and Invalid Card Type – American Express</w:t>
+      </w:r>
+    </w:p>
+    <w:p>
+      <w:pPr>
+        <w:pStyle w:val="Normal"/>
+        <w:numPr>
+          <w:ilvl w:val="0"/>
+          <w:numId w:val="4"/>
+        </w:numPr>
+        <w:rPr/>
+      </w:pPr>
+      <w:r>
+        <w:rPr/>
+        <w:t>Invalid Prefix number and Valid Card Type – American Express</w:t>
+      </w:r>
+    </w:p>
+    <w:p>
+      <w:pPr>
+        <w:pStyle w:val="Normal"/>
+        <w:numPr>
+          <w:ilvl w:val="0"/>
+          <w:numId w:val="4"/>
+        </w:numPr>
+        <w:rPr/>
+      </w:pPr>
+      <w:r>
+        <w:rPr/>
+        <w:t>Valid Prefix number and Invalid Card Type – Mastercard</w:t>
+      </w:r>
+    </w:p>
+    <w:p>
+      <w:pPr>
+        <w:pStyle w:val="Normal"/>
+        <w:numPr>
+          <w:ilvl w:val="0"/>
+          <w:numId w:val="4"/>
+        </w:numPr>
+        <w:rPr/>
+      </w:pPr>
+      <w:r>
+        <w:rPr/>
+        <w:t>Invalid Prefix number and Valid Card Type – Mastercard</w:t>
+      </w:r>
+    </w:p>
+    <w:p>
+      <w:pPr>
+        <w:pStyle w:val="Normal"/>
+        <w:numPr>
+          <w:ilvl w:val="0"/>
+          <w:numId w:val="4"/>
+        </w:numPr>
+        <w:rPr/>
+      </w:pPr>
+      <w:r>
+        <w:rPr/>
+        <w:t>Valid Prefix number and Invalid Card Type – VISA</w:t>
+      </w:r>
+    </w:p>
+    <w:p>
+      <w:pPr>
+        <w:pStyle w:val="Normal"/>
+        <w:numPr>
+          <w:ilvl w:val="0"/>
+          <w:numId w:val="4"/>
+        </w:numPr>
+        <w:rPr/>
+      </w:pPr>
+      <w:r>
+        <w:rPr/>
+        <w:t xml:space="preserve">Invalid Prefix number and Valid Card Type – </w:t>
+      </w:r>
+      <w:r>
+        <w:rPr/>
+        <w:t>VISA</w:t>
+      </w:r>
+    </w:p>
+    <w:p>
+      <w:pPr>
+        <w:pStyle w:val="Normal"/>
+        <w:numPr>
+          <w:ilvl w:val="0"/>
+          <w:numId w:val="4"/>
+        </w:numPr>
+        <w:rPr/>
+      </w:pPr>
+      <w:r>
+        <w:rPr/>
+        <w:t>Blank Card Number</w:t>
+      </w:r>
+    </w:p>
+    <w:p>
+      <w:pPr>
+        <w:pStyle w:val="Normal"/>
+        <w:numPr>
+          <w:ilvl w:val="0"/>
+          <w:numId w:val="4"/>
+        </w:numPr>
+        <w:rPr/>
+      </w:pPr>
+      <w:r>
+        <w:rPr/>
+        <w:t>Valid Date</w:t>
+      </w:r>
+    </w:p>
+    <w:p>
+      <w:pPr>
+        <w:pStyle w:val="Normal"/>
+        <w:numPr>
+          <w:ilvl w:val="0"/>
+          <w:numId w:val="4"/>
+        </w:numPr>
+        <w:rPr/>
+      </w:pPr>
+      <w:r>
+        <w:rPr/>
+        <w:t>Expired Date</w:t>
+      </w:r>
+    </w:p>
+    <w:p>
+      <w:pPr>
+        <w:pStyle w:val="Normal"/>
+        <w:numPr>
+          <w:ilvl w:val="0"/>
+          <w:numId w:val="4"/>
+        </w:numPr>
+        <w:rPr/>
+      </w:pPr>
+      <w:r>
+        <w:rPr/>
+        <w:t>Valid Address</w:t>
+      </w:r>
+    </w:p>
+    <w:p>
+      <w:pPr>
+        <w:pStyle w:val="Normal"/>
+        <w:numPr>
+          <w:ilvl w:val="0"/>
+          <w:numId w:val="4"/>
+        </w:numPr>
+        <w:rPr/>
+      </w:pPr>
+      <w:r>
+        <w:rPr/>
+        <w:t>Missing Address</w:t>
+      </w:r>
+    </w:p>
+    <w:p>
+      <w:pPr>
+        <w:pStyle w:val="Normal"/>
+        <w:numPr>
+          <w:ilvl w:val="0"/>
+          <w:numId w:val="4"/>
+        </w:numPr>
+        <w:rPr/>
+      </w:pPr>
+      <w:r>
+        <w:rPr/>
+        <w:t>Valid Name</w:t>
+      </w:r>
+    </w:p>
+    <w:p>
+      <w:pPr>
+        <w:pStyle w:val="Normal"/>
+        <w:numPr>
+          <w:ilvl w:val="0"/>
+          <w:numId w:val="4"/>
+        </w:numPr>
+        <w:rPr/>
+      </w:pPr>
+      <w:r>
+        <w:rPr/>
+        <w:t>Missing Name</w:t>
+      </w:r>
+    </w:p>
+    <w:p>
+      <w:pPr>
+        <w:pStyle w:val="Normal"/>
+        <w:numPr>
+          <w:ilvl w:val="0"/>
+          <w:numId w:val="4"/>
+        </w:numPr>
+        <w:rPr/>
+      </w:pPr>
+      <w:r>
+        <w:rPr/>
+        <w:t>Valid CVV – American Express</w:t>
+      </w:r>
+    </w:p>
+    <w:p>
+      <w:pPr>
+        <w:pStyle w:val="Normal"/>
+        <w:numPr>
+          <w:ilvl w:val="0"/>
+          <w:numId w:val="4"/>
+        </w:numPr>
+        <w:rPr/>
+      </w:pPr>
+      <w:r>
+        <w:rPr/>
+        <w:t>Valid CVV – Mastercard</w:t>
+      </w:r>
+    </w:p>
+    <w:p>
+      <w:pPr>
+        <w:pStyle w:val="Normal"/>
+        <w:numPr>
+          <w:ilvl w:val="0"/>
+          <w:numId w:val="4"/>
+        </w:numPr>
+        <w:rPr/>
+      </w:pPr>
+      <w:r>
+        <w:rPr/>
+        <w:t>Valid CVV - Visa</w:t>
+      </w:r>
+    </w:p>
+    <w:p>
+      <w:pPr>
+        <w:pStyle w:val="Normal"/>
+        <w:numPr>
+          <w:ilvl w:val="0"/>
+          <w:numId w:val="4"/>
+        </w:numPr>
+        <w:rPr/>
+      </w:pPr>
+      <w:r>
+        <w:rPr/>
+        <w:t>Missing CVV</w:t>
+      </w:r>
+    </w:p>
+    <w:p>
+      <w:pPr>
+        <w:pStyle w:val="Normal"/>
+        <w:numPr>
+          <w:ilvl w:val="0"/>
+          <w:numId w:val="4"/>
+        </w:numPr>
+        <w:rPr/>
+      </w:pPr>
+      <w:r>
+        <w:rPr/>
+        <w:t>Invalid CVV for American Express</w:t>
+      </w:r>
+    </w:p>
+    <w:p>
+      <w:pPr>
+        <w:pStyle w:val="Normal"/>
+        <w:numPr>
+          <w:ilvl w:val="0"/>
+          <w:numId w:val="4"/>
+        </w:numPr>
+        <w:rPr/>
+      </w:pPr>
+      <w:r>
+        <w:rPr/>
+        <w:t>Invalid CVV for Master card</w:t>
+      </w:r>
+    </w:p>
+    <w:p>
+      <w:pPr>
+        <w:pStyle w:val="Normal"/>
+        <w:numPr>
+          <w:ilvl w:val="0"/>
+          <w:numId w:val="4"/>
+        </w:numPr>
+        <w:rPr/>
+      </w:pPr>
+      <w:r>
+        <w:rPr/>
+        <w:t>Invalid CVV for VISA</w:t>
+      </w:r>
+    </w:p>
+    <w:p>
+      <w:pPr>
+        <w:pStyle w:val="Normal"/>
+        <w:numPr>
+          <w:ilvl w:val="0"/>
+          <w:numId w:val="4"/>
+        </w:numPr>
+        <w:rPr/>
+      </w:pPr>
+      <w:r>
+        <w:rPr/>
+        <w:t>Invalid CVV – contains Letters</w:t>
+      </w:r>
+    </w:p>
+    <w:p>
+      <w:pPr>
+        <w:pStyle w:val="Normal"/>
+        <w:numPr>
+          <w:ilvl w:val="0"/>
+          <w:numId w:val="4"/>
+        </w:numPr>
+        <w:rPr/>
+      </w:pPr>
+      <w:r>
+        <w:rPr/>
+        <w:t>Invalid CVV – contains special characters</w:t>
+      </w:r>
+    </w:p>
+    <w:p>
+      <w:pPr>
+        <w:pStyle w:val="Normal"/>
+        <w:numPr>
+          <w:ilvl w:val="0"/>
+          <w:numId w:val="4"/>
+        </w:numPr>
+        <w:rPr/>
+      </w:pPr>
+      <w:r>
+        <w:rPr/>
+        <w:t>Invalid CVV – No digits</w:t>
+      </w:r>
+    </w:p>
+    <w:p>
+      <w:pPr>
+        <w:pStyle w:val="Normal"/>
+        <w:rPr/>
+      </w:pPr>
+      <w:r>
+        <w:rPr/>
+      </w:r>
+    </w:p>
+    <w:p>
+      <w:pPr>
+        <w:pStyle w:val="Normal"/>
+        <w:rPr/>
+      </w:pPr>
+      <w:r>
+        <w:rPr/>
+        <w:t xml:space="preserve">Offline verification </w:t>
+      </w:r>
+      <w:r>
+        <w:rPr/>
+        <w:t>Tests</w:t>
+      </w:r>
+    </w:p>
+    <w:p>
+      <w:pPr>
+        <w:pStyle w:val="Normal"/>
+        <w:numPr>
+          <w:ilvl w:val="0"/>
+          <w:numId w:val="5"/>
+        </w:numPr>
+        <w:rPr/>
+      </w:pPr>
+      <w:r>
+        <w:rPr/>
+        <w:t>Valid offline verification for American Express card</w:t>
+      </w:r>
+    </w:p>
+    <w:p>
+      <w:pPr>
+        <w:pStyle w:val="Normal"/>
+        <w:numPr>
+          <w:ilvl w:val="0"/>
+          <w:numId w:val="5"/>
+        </w:numPr>
+        <w:rPr/>
+      </w:pPr>
+      <w:r>
+        <w:rPr/>
+        <w:t>Valid offline verification for Mastercard</w:t>
+      </w:r>
+    </w:p>
+    <w:p>
+      <w:pPr>
+        <w:pStyle w:val="Normal"/>
+        <w:numPr>
+          <w:ilvl w:val="0"/>
+          <w:numId w:val="5"/>
+        </w:numPr>
+        <w:rPr/>
+      </w:pPr>
+      <w:r>
+        <w:rPr/>
+        <w:t>Valid offline verification for VISA</w:t>
+      </w:r>
+    </w:p>
+    <w:p>
+      <w:pPr>
+        <w:pStyle w:val="Normal"/>
+        <w:numPr>
+          <w:ilvl w:val="0"/>
+          <w:numId w:val="5"/>
+        </w:numPr>
+        <w:rPr/>
+      </w:pPr>
+      <w:r>
+        <w:rPr/>
+        <w:t>Invalid offline verification for an Invalid card type</w:t>
+      </w:r>
+    </w:p>
+    <w:p>
+      <w:pPr>
+        <w:pStyle w:val="Normal"/>
+        <w:numPr>
+          <w:ilvl w:val="0"/>
+          <w:numId w:val="5"/>
+        </w:numPr>
+        <w:rPr/>
+      </w:pPr>
+      <w:r>
+        <w:rPr/>
+        <w:t xml:space="preserve">Invallid offline verification for a valid card Type and valid Card number but invalid combination i.e. - cardType – American Express and card number for a visa card – </w:t>
+      </w:r>
+      <w:r>
+        <w:rPr>
+          <w:rFonts w:ascii="Courier New" w:hAnsi="Courier New"/>
+          <w:color w:val="6A8759"/>
+          <w:sz w:val="18"/>
+        </w:rPr>
+        <w:t>4111111111111111</w:t>
+      </w:r>
+    </w:p>
+    <w:p>
+      <w:pPr>
+        <w:pStyle w:val="Normal"/>
+        <w:numPr>
+          <w:ilvl w:val="0"/>
+          <w:numId w:val="5"/>
+        </w:numPr>
+        <w:rPr/>
+      </w:pPr>
+      <w:r>
+        <w:rPr/>
+        <w:t>Expired card</w:t>
+      </w:r>
+    </w:p>
+    <w:p>
+      <w:pPr>
+        <w:pStyle w:val="Normal"/>
+        <w:numPr>
+          <w:ilvl w:val="0"/>
+          <w:numId w:val="5"/>
+        </w:numPr>
+        <w:rPr/>
+      </w:pPr>
+      <w:r>
+        <w:rPr/>
+        <w:t>Missing Name</w:t>
+      </w:r>
+    </w:p>
+    <w:p>
+      <w:pPr>
+        <w:pStyle w:val="Normal"/>
+        <w:numPr>
+          <w:ilvl w:val="0"/>
+          <w:numId w:val="5"/>
+        </w:numPr>
+        <w:rPr/>
+      </w:pPr>
+      <w:r>
+        <w:rPr/>
+        <w:t>Missing Address</w:t>
+      </w:r>
+    </w:p>
+    <w:p>
+      <w:pPr>
+        <w:pStyle w:val="Normal"/>
+        <w:numPr>
+          <w:ilvl w:val="0"/>
+          <w:numId w:val="5"/>
+        </w:numPr>
+        <w:rPr/>
+      </w:pPr>
+      <w:r>
+        <w:rPr/>
+        <w:t xml:space="preserve">Missing </w:t>
+      </w:r>
+      <w:r>
+        <w:rPr/>
+        <w:t>CVV</w:t>
+      </w:r>
+    </w:p>
+    <w:p>
+      <w:pPr>
+        <w:pStyle w:val="Normal"/>
+        <w:rPr/>
+      </w:pPr>
+      <w:r>
+        <w:rPr/>
+        <w:t>this does not need further tests as the core elements of the system in use have already been verified and repeating similar tests would not yield any additional vital information for this scenario.</w:t>
+      </w:r>
+    </w:p>
+    <w:p>
+      <w:pPr>
+        <w:pStyle w:val="Normal"/>
+        <w:rPr/>
+      </w:pPr>
+      <w:r>
+        <w:rPr/>
+      </w:r>
+    </w:p>
+    <w:p>
+      <w:pPr>
+        <w:pStyle w:val="Normal"/>
+        <w:rPr/>
+      </w:pPr>
+      <w:r>
+        <w:rPr/>
+        <w:t>Authorisation Tests</w:t>
+      </w:r>
+    </w:p>
+    <w:p>
+      <w:pPr>
+        <w:pStyle w:val="Normal"/>
+        <w:numPr>
+          <w:ilvl w:val="0"/>
+          <w:numId w:val="6"/>
+        </w:numPr>
+        <w:rPr/>
+      </w:pPr>
+      <w:r>
+        <w:rPr/>
+        <w:t>Valid authorisation transaction</w:t>
+      </w:r>
+    </w:p>
+    <w:p>
+      <w:pPr>
+        <w:pStyle w:val="Normal"/>
+        <w:numPr>
+          <w:ilvl w:val="0"/>
+          <w:numId w:val="6"/>
+        </w:numPr>
+        <w:rPr/>
+      </w:pPr>
+      <w:r>
+        <w:rPr/>
+        <w:t>Invalid credit card details</w:t>
+      </w:r>
+    </w:p>
+    <w:p>
+      <w:pPr>
+        <w:pStyle w:val="Normal"/>
+        <w:numPr>
+          <w:ilvl w:val="0"/>
+          <w:numId w:val="6"/>
+        </w:numPr>
+        <w:rPr/>
+      </w:pPr>
+      <w:r>
+        <w:rPr/>
+        <w:t>Customer does not have enough funds</w:t>
+      </w:r>
+    </w:p>
+    <w:p>
+      <w:pPr>
+        <w:pStyle w:val="Normal"/>
+        <w:numPr>
+          <w:ilvl w:val="0"/>
+          <w:numId w:val="6"/>
+        </w:numPr>
+        <w:rPr/>
+      </w:pPr>
+      <w:r>
+        <w:rPr/>
+        <w:t>Unknown error</w:t>
+      </w:r>
+    </w:p>
+    <w:p>
+      <w:pPr>
+        <w:pStyle w:val="Normal"/>
+        <w:numPr>
+          <w:ilvl w:val="0"/>
+          <w:numId w:val="6"/>
+        </w:numPr>
+        <w:rPr/>
+      </w:pPr>
+      <w:r>
+        <w:rPr/>
+        <w:t>Bank returns valid request even though card is expired</w:t>
+      </w:r>
+    </w:p>
+    <w:p>
+      <w:pPr>
+        <w:pStyle w:val="Normal"/>
+        <w:rPr/>
+      </w:pPr>
+      <w:r>
+        <w:rPr/>
+        <w:t>The last test is added to prove that the system always carries out the Offline verification aspect before each action to verify the card that is being used</w:t>
+      </w:r>
+    </w:p>
+    <w:p>
+      <w:pPr>
+        <w:pStyle w:val="Normal"/>
+        <w:rPr/>
+      </w:pPr>
+      <w:r>
+        <w:rPr/>
+        <w:t xml:space="preserve">same reason – offline verification is not tests as this was already covered in prior tests </w:t>
+      </w:r>
+    </w:p>
+    <w:p>
+      <w:pPr>
+        <w:pStyle w:val="Normal"/>
+        <w:rPr/>
+      </w:pPr>
+      <w:r>
+        <w:rPr/>
+      </w:r>
+    </w:p>
+    <w:p>
+      <w:pPr>
+        <w:pStyle w:val="Normal"/>
+        <w:rPr/>
+      </w:pPr>
+      <w:r>
+        <w:rPr/>
+        <w:t>Capture Tests</w:t>
+      </w:r>
+    </w:p>
+    <w:p>
+      <w:pPr>
+        <w:pStyle w:val="Normal"/>
+        <w:numPr>
+          <w:ilvl w:val="0"/>
+          <w:numId w:val="7"/>
+        </w:numPr>
+        <w:rPr/>
+      </w:pPr>
+      <w:r>
+        <w:rPr/>
+        <w:t>Valid capture</w:t>
+      </w:r>
+    </w:p>
+    <w:p>
+      <w:pPr>
+        <w:pStyle w:val="Normal"/>
+        <w:numPr>
+          <w:ilvl w:val="0"/>
+          <w:numId w:val="7"/>
+        </w:numPr>
+        <w:rPr/>
+      </w:pPr>
+      <w:r>
+        <w:rPr/>
+        <w:t>Transaction does not exist</w:t>
+      </w:r>
+    </w:p>
+    <w:p>
+      <w:pPr>
+        <w:pStyle w:val="Normal"/>
+        <w:numPr>
+          <w:ilvl w:val="0"/>
+          <w:numId w:val="7"/>
+        </w:numPr>
+        <w:rPr/>
+      </w:pPr>
+      <w:r>
+        <w:rPr/>
+        <w:t>Already captured</w:t>
+      </w:r>
+    </w:p>
+    <w:p>
+      <w:pPr>
+        <w:pStyle w:val="Normal"/>
+        <w:numPr>
+          <w:ilvl w:val="0"/>
+          <w:numId w:val="7"/>
+        </w:numPr>
+        <w:rPr/>
+      </w:pPr>
+      <w:r>
+        <w:rPr/>
+        <w:t>Is void</w:t>
+      </w:r>
+    </w:p>
+    <w:p>
+      <w:pPr>
+        <w:pStyle w:val="Normal"/>
+        <w:numPr>
+          <w:ilvl w:val="0"/>
+          <w:numId w:val="7"/>
+        </w:numPr>
+        <w:rPr>
+          <w:highlight w:val="yellow"/>
+        </w:rPr>
+      </w:pPr>
+      <w:r>
+        <w:rPr/>
+        <w:t>Unknown error</w:t>
+      </w:r>
+    </w:p>
+    <w:p>
+      <w:pPr>
+        <w:pStyle w:val="Normal"/>
+        <w:numPr>
+          <w:ilvl w:val="0"/>
+          <w:numId w:val="7"/>
+        </w:numPr>
+        <w:rPr/>
+      </w:pPr>
+      <w:r>
+        <w:rPr/>
+        <w:t>Bank returns valid request even though card is expired</w:t>
+      </w:r>
+    </w:p>
+    <w:p>
+      <w:pPr>
+        <w:pStyle w:val="Normal"/>
+        <w:numPr>
+          <w:ilvl w:val="0"/>
+          <w:numId w:val="7"/>
+        </w:numPr>
+        <w:rPr/>
+      </w:pPr>
+      <w:r>
+        <w:rPr/>
+        <w:t>bank allows invalid transaction to capture – no record in transaction database</w:t>
+      </w:r>
+    </w:p>
+    <w:p>
+      <w:pPr>
+        <w:pStyle w:val="Normal"/>
+        <w:numPr>
+          <w:ilvl w:val="0"/>
+          <w:numId w:val="7"/>
+        </w:numPr>
+        <w:rPr/>
+      </w:pPr>
+      <w:r>
+        <w:rPr/>
+        <w:t>Bank allows invalid transaction to capture – already recorded in DB to be captured</w:t>
+      </w:r>
+    </w:p>
+    <w:p>
+      <w:pPr>
+        <w:pStyle w:val="Normal"/>
+        <w:numPr>
+          <w:ilvl w:val="0"/>
+          <w:numId w:val="7"/>
+        </w:numPr>
+        <w:rPr/>
+      </w:pPr>
+      <w:r>
+        <w:rPr/>
+        <w:t>Bank allows – but transaction is voided</w:t>
+      </w:r>
+    </w:p>
+    <w:p>
+      <w:pPr>
+        <w:pStyle w:val="Normal"/>
+        <w:numPr>
+          <w:ilvl w:val="0"/>
+          <w:numId w:val="0"/>
+        </w:numPr>
+        <w:rPr/>
+      </w:pPr>
+      <w:r>
+        <w:rPr/>
+      </w:r>
+    </w:p>
+    <w:p>
+      <w:pPr>
+        <w:pStyle w:val="Normal"/>
+        <w:rPr/>
+      </w:pPr>
+      <w:r>
+        <w:rPr/>
+      </w:r>
+    </w:p>
+    <w:p>
+      <w:pPr>
+        <w:pStyle w:val="Normal"/>
+        <w:rPr/>
+      </w:pPr>
+      <w:r>
+        <w:rPr/>
+        <w:t>Refund Tests</w:t>
+      </w:r>
+    </w:p>
+    <w:p>
+      <w:pPr>
+        <w:pStyle w:val="Normal"/>
+        <w:numPr>
+          <w:ilvl w:val="0"/>
+          <w:numId w:val="8"/>
+        </w:numPr>
+        <w:rPr/>
+      </w:pPr>
+      <w:r>
+        <w:rPr/>
+        <w:t>Valid refund</w:t>
+      </w:r>
+    </w:p>
+    <w:p>
+      <w:pPr>
+        <w:pStyle w:val="Normal"/>
+        <w:numPr>
+          <w:ilvl w:val="0"/>
+          <w:numId w:val="8"/>
+        </w:numPr>
+        <w:rPr/>
+      </w:pPr>
+      <w:r>
+        <w:rPr/>
+        <w:t>Transaction does not exist</w:t>
+      </w:r>
+    </w:p>
+    <w:p>
+      <w:pPr>
+        <w:pStyle w:val="Normal"/>
+        <w:numPr>
+          <w:ilvl w:val="0"/>
+          <w:numId w:val="8"/>
+        </w:numPr>
+        <w:rPr/>
+      </w:pPr>
+      <w:r>
+        <w:rPr/>
+        <w:t>Transaction exists but is not captured</w:t>
+      </w:r>
+    </w:p>
+    <w:p>
+      <w:pPr>
+        <w:pStyle w:val="Normal"/>
+        <w:numPr>
+          <w:ilvl w:val="0"/>
+          <w:numId w:val="8"/>
+        </w:numPr>
+        <w:rPr/>
+      </w:pPr>
+      <w:r>
+        <w:rPr/>
+        <w:t>Transaction exists but was already refunded</w:t>
+      </w:r>
+    </w:p>
+    <w:p>
+      <w:pPr>
+        <w:pStyle w:val="Normal"/>
+        <w:numPr>
+          <w:ilvl w:val="0"/>
+          <w:numId w:val="8"/>
+        </w:numPr>
+        <w:rPr/>
+      </w:pPr>
+      <w:r>
+        <w:rPr/>
+        <w:t>Refund is greater than amount</w:t>
+      </w:r>
+    </w:p>
+    <w:p>
+      <w:pPr>
+        <w:pStyle w:val="Normal"/>
+        <w:numPr>
+          <w:ilvl w:val="0"/>
+          <w:numId w:val="8"/>
+        </w:numPr>
+        <w:rPr/>
+      </w:pPr>
+      <w:r>
+        <w:rPr/>
+        <w:t>Unknown error occurred</w:t>
+      </w:r>
+    </w:p>
+    <w:p>
+      <w:pPr>
+        <w:pStyle w:val="Normal"/>
+        <w:numPr>
+          <w:ilvl w:val="0"/>
+          <w:numId w:val="8"/>
+        </w:numPr>
+        <w:rPr/>
+      </w:pPr>
+      <w:r>
+        <w:rPr/>
+        <w:t>Bank returns valid but card is expired</w:t>
+      </w:r>
+    </w:p>
+    <w:p>
+      <w:pPr>
+        <w:pStyle w:val="Normal"/>
+        <w:numPr>
+          <w:ilvl w:val="0"/>
+          <w:numId w:val="8"/>
+        </w:numPr>
+        <w:rPr/>
+      </w:pPr>
+      <w:r>
+        <w:rPr/>
+        <w:t>Bank returns valid but transaction does not exist – no record in database</w:t>
+      </w:r>
+    </w:p>
+    <w:p>
+      <w:pPr>
+        <w:pStyle w:val="Normal"/>
+        <w:numPr>
+          <w:ilvl w:val="0"/>
+          <w:numId w:val="8"/>
+        </w:numPr>
+        <w:rPr/>
+      </w:pPr>
+      <w:r>
+        <w:rPr/>
+        <w:t xml:space="preserve">Bank returns valid but transaction not </w:t>
+      </w:r>
+      <w:r>
+        <w:rPr/>
+        <w:t>captured</w:t>
+      </w:r>
+    </w:p>
+    <w:p>
+      <w:pPr>
+        <w:pStyle w:val="Normal"/>
+        <w:numPr>
+          <w:ilvl w:val="0"/>
+          <w:numId w:val="8"/>
+        </w:numPr>
+        <w:rPr/>
+      </w:pPr>
+      <w:r>
+        <w:rPr/>
+        <w:t xml:space="preserve">Bank returns valid but </w:t>
+      </w:r>
+      <w:r>
+        <w:rPr/>
+        <w:t>transaction</w:t>
+      </w:r>
+      <w:r>
+        <w:rPr/>
+        <w:t xml:space="preserve"> already refunded</w:t>
+      </w:r>
+    </w:p>
+    <w:p>
+      <w:pPr>
+        <w:pStyle w:val="Normal"/>
+        <w:numPr>
+          <w:ilvl w:val="0"/>
+          <w:numId w:val="8"/>
+        </w:numPr>
+        <w:rPr/>
+      </w:pPr>
+      <w:r>
+        <w:rPr/>
+        <w:t>Bank returns valid but transaction greater than value recorded in DB</w:t>
+      </w:r>
+    </w:p>
+    <w:p>
+      <w:pPr>
+        <w:pStyle w:val="Normal"/>
+        <w:numPr>
+          <w:ilvl w:val="0"/>
+          <w:numId w:val="8"/>
+        </w:numPr>
+        <w:rPr/>
+      </w:pPr>
+      <w:r>
+        <w:rPr/>
       </w:r>
     </w:p>
     <w:sectPr>
@@ -926,6 +2092,882 @@
   <w:abstractNum w:abstractNumId="3">
     <w:lvl w:ilvl="0">
       <w:start w:val="1"/>
+      <w:numFmt w:val="bullet"/>
+      <w:lvlText w:val=""/>
+      <w:lvlJc w:val="left"/>
+      <w:pPr>
+        <w:tabs>
+          <w:tab w:val="num" w:pos="720"/>
+        </w:tabs>
+        <w:ind w:left="720" w:hanging="360"/>
+      </w:pPr>
+      <w:rPr>
+        <w:rFonts w:ascii="Symbol" w:hAnsi="Symbol" w:cs="Symbol" w:hint="default"/>
+        <w:rFonts w:cs="OpenSymbol"/>
+      </w:rPr>
+    </w:lvl>
+    <w:lvl w:ilvl="1">
+      <w:start w:val="1"/>
+      <w:numFmt w:val="bullet"/>
+      <w:lvlText w:val="◦"/>
+      <w:lvlJc w:val="left"/>
+      <w:pPr>
+        <w:tabs>
+          <w:tab w:val="num" w:pos="1080"/>
+        </w:tabs>
+        <w:ind w:left="1080" w:hanging="360"/>
+      </w:pPr>
+      <w:rPr>
+        <w:rFonts w:ascii="OpenSymbol" w:hAnsi="OpenSymbol" w:cs="OpenSymbol" w:hint="default"/>
+        <w:rFonts w:cs="OpenSymbol"/>
+      </w:rPr>
+    </w:lvl>
+    <w:lvl w:ilvl="2">
+      <w:start w:val="1"/>
+      <w:numFmt w:val="bullet"/>
+      <w:lvlText w:val="▪"/>
+      <w:lvlJc w:val="left"/>
+      <w:pPr>
+        <w:tabs>
+          <w:tab w:val="num" w:pos="1440"/>
+        </w:tabs>
+        <w:ind w:left="1440" w:hanging="360"/>
+      </w:pPr>
+      <w:rPr>
+        <w:rFonts w:ascii="OpenSymbol" w:hAnsi="OpenSymbol" w:cs="OpenSymbol" w:hint="default"/>
+        <w:rFonts w:cs="OpenSymbol"/>
+      </w:rPr>
+    </w:lvl>
+    <w:lvl w:ilvl="3">
+      <w:start w:val="1"/>
+      <w:numFmt w:val="bullet"/>
+      <w:lvlText w:val=""/>
+      <w:lvlJc w:val="left"/>
+      <w:pPr>
+        <w:tabs>
+          <w:tab w:val="num" w:pos="1800"/>
+        </w:tabs>
+        <w:ind w:left="1800" w:hanging="360"/>
+      </w:pPr>
+      <w:rPr>
+        <w:rFonts w:ascii="Symbol" w:hAnsi="Symbol" w:cs="Symbol" w:hint="default"/>
+        <w:rFonts w:cs="OpenSymbol"/>
+      </w:rPr>
+    </w:lvl>
+    <w:lvl w:ilvl="4">
+      <w:start w:val="1"/>
+      <w:numFmt w:val="bullet"/>
+      <w:lvlText w:val="◦"/>
+      <w:lvlJc w:val="left"/>
+      <w:pPr>
+        <w:tabs>
+          <w:tab w:val="num" w:pos="2160"/>
+        </w:tabs>
+        <w:ind w:left="2160" w:hanging="360"/>
+      </w:pPr>
+      <w:rPr>
+        <w:rFonts w:ascii="OpenSymbol" w:hAnsi="OpenSymbol" w:cs="OpenSymbol" w:hint="default"/>
+        <w:rFonts w:cs="OpenSymbol"/>
+      </w:rPr>
+    </w:lvl>
+    <w:lvl w:ilvl="5">
+      <w:start w:val="1"/>
+      <w:numFmt w:val="bullet"/>
+      <w:lvlText w:val="▪"/>
+      <w:lvlJc w:val="left"/>
+      <w:pPr>
+        <w:tabs>
+          <w:tab w:val="num" w:pos="2520"/>
+        </w:tabs>
+        <w:ind w:left="2520" w:hanging="360"/>
+      </w:pPr>
+      <w:rPr>
+        <w:rFonts w:ascii="OpenSymbol" w:hAnsi="OpenSymbol" w:cs="OpenSymbol" w:hint="default"/>
+        <w:rFonts w:cs="OpenSymbol"/>
+      </w:rPr>
+    </w:lvl>
+    <w:lvl w:ilvl="6">
+      <w:start w:val="1"/>
+      <w:numFmt w:val="bullet"/>
+      <w:lvlText w:val=""/>
+      <w:lvlJc w:val="left"/>
+      <w:pPr>
+        <w:tabs>
+          <w:tab w:val="num" w:pos="2880"/>
+        </w:tabs>
+        <w:ind w:left="2880" w:hanging="360"/>
+      </w:pPr>
+      <w:rPr>
+        <w:rFonts w:ascii="Symbol" w:hAnsi="Symbol" w:cs="Symbol" w:hint="default"/>
+        <w:rFonts w:cs="OpenSymbol"/>
+      </w:rPr>
+    </w:lvl>
+    <w:lvl w:ilvl="7">
+      <w:start w:val="1"/>
+      <w:numFmt w:val="bullet"/>
+      <w:lvlText w:val="◦"/>
+      <w:lvlJc w:val="left"/>
+      <w:pPr>
+        <w:tabs>
+          <w:tab w:val="num" w:pos="3240"/>
+        </w:tabs>
+        <w:ind w:left="3240" w:hanging="360"/>
+      </w:pPr>
+      <w:rPr>
+        <w:rFonts w:ascii="OpenSymbol" w:hAnsi="OpenSymbol" w:cs="OpenSymbol" w:hint="default"/>
+        <w:rFonts w:cs="OpenSymbol"/>
+      </w:rPr>
+    </w:lvl>
+    <w:lvl w:ilvl="8">
+      <w:start w:val="1"/>
+      <w:numFmt w:val="bullet"/>
+      <w:lvlText w:val="▪"/>
+      <w:lvlJc w:val="left"/>
+      <w:pPr>
+        <w:tabs>
+          <w:tab w:val="num" w:pos="3600"/>
+        </w:tabs>
+        <w:ind w:left="3600" w:hanging="360"/>
+      </w:pPr>
+      <w:rPr>
+        <w:rFonts w:ascii="OpenSymbol" w:hAnsi="OpenSymbol" w:cs="OpenSymbol" w:hint="default"/>
+        <w:rFonts w:cs="OpenSymbol"/>
+      </w:rPr>
+    </w:lvl>
+  </w:abstractNum>
+  <w:abstractNum w:abstractNumId="4">
+    <w:lvl w:ilvl="0">
+      <w:start w:val="1"/>
+      <w:numFmt w:val="bullet"/>
+      <w:lvlText w:val=""/>
+      <w:lvlJc w:val="left"/>
+      <w:pPr>
+        <w:tabs>
+          <w:tab w:val="num" w:pos="720"/>
+        </w:tabs>
+        <w:ind w:left="720" w:hanging="360"/>
+      </w:pPr>
+      <w:rPr>
+        <w:rFonts w:ascii="Symbol" w:hAnsi="Symbol" w:cs="Symbol" w:hint="default"/>
+        <w:rFonts w:cs="OpenSymbol"/>
+      </w:rPr>
+    </w:lvl>
+    <w:lvl w:ilvl="1">
+      <w:start w:val="1"/>
+      <w:numFmt w:val="bullet"/>
+      <w:lvlText w:val="◦"/>
+      <w:lvlJc w:val="left"/>
+      <w:pPr>
+        <w:tabs>
+          <w:tab w:val="num" w:pos="1080"/>
+        </w:tabs>
+        <w:ind w:left="1080" w:hanging="360"/>
+      </w:pPr>
+      <w:rPr>
+        <w:rFonts w:ascii="OpenSymbol" w:hAnsi="OpenSymbol" w:cs="OpenSymbol" w:hint="default"/>
+        <w:rFonts w:cs="OpenSymbol"/>
+      </w:rPr>
+    </w:lvl>
+    <w:lvl w:ilvl="2">
+      <w:start w:val="1"/>
+      <w:numFmt w:val="bullet"/>
+      <w:lvlText w:val="▪"/>
+      <w:lvlJc w:val="left"/>
+      <w:pPr>
+        <w:tabs>
+          <w:tab w:val="num" w:pos="1440"/>
+        </w:tabs>
+        <w:ind w:left="1440" w:hanging="360"/>
+      </w:pPr>
+      <w:rPr>
+        <w:rFonts w:ascii="OpenSymbol" w:hAnsi="OpenSymbol" w:cs="OpenSymbol" w:hint="default"/>
+        <w:rFonts w:cs="OpenSymbol"/>
+      </w:rPr>
+    </w:lvl>
+    <w:lvl w:ilvl="3">
+      <w:start w:val="1"/>
+      <w:numFmt w:val="bullet"/>
+      <w:lvlText w:val=""/>
+      <w:lvlJc w:val="left"/>
+      <w:pPr>
+        <w:tabs>
+          <w:tab w:val="num" w:pos="1800"/>
+        </w:tabs>
+        <w:ind w:left="1800" w:hanging="360"/>
+      </w:pPr>
+      <w:rPr>
+        <w:rFonts w:ascii="Symbol" w:hAnsi="Symbol" w:cs="Symbol" w:hint="default"/>
+        <w:rFonts w:cs="OpenSymbol"/>
+      </w:rPr>
+    </w:lvl>
+    <w:lvl w:ilvl="4">
+      <w:start w:val="1"/>
+      <w:numFmt w:val="bullet"/>
+      <w:lvlText w:val="◦"/>
+      <w:lvlJc w:val="left"/>
+      <w:pPr>
+        <w:tabs>
+          <w:tab w:val="num" w:pos="2160"/>
+        </w:tabs>
+        <w:ind w:left="2160" w:hanging="360"/>
+      </w:pPr>
+      <w:rPr>
+        <w:rFonts w:ascii="OpenSymbol" w:hAnsi="OpenSymbol" w:cs="OpenSymbol" w:hint="default"/>
+        <w:rFonts w:cs="OpenSymbol"/>
+      </w:rPr>
+    </w:lvl>
+    <w:lvl w:ilvl="5">
+      <w:start w:val="1"/>
+      <w:numFmt w:val="bullet"/>
+      <w:lvlText w:val="▪"/>
+      <w:lvlJc w:val="left"/>
+      <w:pPr>
+        <w:tabs>
+          <w:tab w:val="num" w:pos="2520"/>
+        </w:tabs>
+        <w:ind w:left="2520" w:hanging="360"/>
+      </w:pPr>
+      <w:rPr>
+        <w:rFonts w:ascii="OpenSymbol" w:hAnsi="OpenSymbol" w:cs="OpenSymbol" w:hint="default"/>
+        <w:rFonts w:cs="OpenSymbol"/>
+      </w:rPr>
+    </w:lvl>
+    <w:lvl w:ilvl="6">
+      <w:start w:val="1"/>
+      <w:numFmt w:val="bullet"/>
+      <w:lvlText w:val=""/>
+      <w:lvlJc w:val="left"/>
+      <w:pPr>
+        <w:tabs>
+          <w:tab w:val="num" w:pos="2880"/>
+        </w:tabs>
+        <w:ind w:left="2880" w:hanging="360"/>
+      </w:pPr>
+      <w:rPr>
+        <w:rFonts w:ascii="Symbol" w:hAnsi="Symbol" w:cs="Symbol" w:hint="default"/>
+        <w:rFonts w:cs="OpenSymbol"/>
+      </w:rPr>
+    </w:lvl>
+    <w:lvl w:ilvl="7">
+      <w:start w:val="1"/>
+      <w:numFmt w:val="bullet"/>
+      <w:lvlText w:val="◦"/>
+      <w:lvlJc w:val="left"/>
+      <w:pPr>
+        <w:tabs>
+          <w:tab w:val="num" w:pos="3240"/>
+        </w:tabs>
+        <w:ind w:left="3240" w:hanging="360"/>
+      </w:pPr>
+      <w:rPr>
+        <w:rFonts w:ascii="OpenSymbol" w:hAnsi="OpenSymbol" w:cs="OpenSymbol" w:hint="default"/>
+        <w:rFonts w:cs="OpenSymbol"/>
+      </w:rPr>
+    </w:lvl>
+    <w:lvl w:ilvl="8">
+      <w:start w:val="1"/>
+      <w:numFmt w:val="bullet"/>
+      <w:lvlText w:val="▪"/>
+      <w:lvlJc w:val="left"/>
+      <w:pPr>
+        <w:tabs>
+          <w:tab w:val="num" w:pos="3600"/>
+        </w:tabs>
+        <w:ind w:left="3600" w:hanging="360"/>
+      </w:pPr>
+      <w:rPr>
+        <w:rFonts w:ascii="OpenSymbol" w:hAnsi="OpenSymbol" w:cs="OpenSymbol" w:hint="default"/>
+        <w:rFonts w:cs="OpenSymbol"/>
+      </w:rPr>
+    </w:lvl>
+  </w:abstractNum>
+  <w:abstractNum w:abstractNumId="5">
+    <w:lvl w:ilvl="0">
+      <w:start w:val="1"/>
+      <w:numFmt w:val="bullet"/>
+      <w:lvlText w:val=""/>
+      <w:lvlJc w:val="left"/>
+      <w:pPr>
+        <w:tabs>
+          <w:tab w:val="num" w:pos="720"/>
+        </w:tabs>
+        <w:ind w:left="720" w:hanging="360"/>
+      </w:pPr>
+      <w:rPr>
+        <w:rFonts w:ascii="Symbol" w:hAnsi="Symbol" w:cs="Symbol" w:hint="default"/>
+        <w:rFonts w:cs="OpenSymbol"/>
+      </w:rPr>
+    </w:lvl>
+    <w:lvl w:ilvl="1">
+      <w:start w:val="1"/>
+      <w:numFmt w:val="bullet"/>
+      <w:lvlText w:val="◦"/>
+      <w:lvlJc w:val="left"/>
+      <w:pPr>
+        <w:tabs>
+          <w:tab w:val="num" w:pos="1080"/>
+        </w:tabs>
+        <w:ind w:left="1080" w:hanging="360"/>
+      </w:pPr>
+      <w:rPr>
+        <w:rFonts w:ascii="OpenSymbol" w:hAnsi="OpenSymbol" w:cs="OpenSymbol" w:hint="default"/>
+        <w:rFonts w:cs="OpenSymbol"/>
+      </w:rPr>
+    </w:lvl>
+    <w:lvl w:ilvl="2">
+      <w:start w:val="1"/>
+      <w:numFmt w:val="bullet"/>
+      <w:lvlText w:val="▪"/>
+      <w:lvlJc w:val="left"/>
+      <w:pPr>
+        <w:tabs>
+          <w:tab w:val="num" w:pos="1440"/>
+        </w:tabs>
+        <w:ind w:left="1440" w:hanging="360"/>
+      </w:pPr>
+      <w:rPr>
+        <w:rFonts w:ascii="OpenSymbol" w:hAnsi="OpenSymbol" w:cs="OpenSymbol" w:hint="default"/>
+        <w:rFonts w:cs="OpenSymbol"/>
+      </w:rPr>
+    </w:lvl>
+    <w:lvl w:ilvl="3">
+      <w:start w:val="1"/>
+      <w:numFmt w:val="bullet"/>
+      <w:lvlText w:val=""/>
+      <w:lvlJc w:val="left"/>
+      <w:pPr>
+        <w:tabs>
+          <w:tab w:val="num" w:pos="1800"/>
+        </w:tabs>
+        <w:ind w:left="1800" w:hanging="360"/>
+      </w:pPr>
+      <w:rPr>
+        <w:rFonts w:ascii="Symbol" w:hAnsi="Symbol" w:cs="Symbol" w:hint="default"/>
+        <w:rFonts w:cs="OpenSymbol"/>
+      </w:rPr>
+    </w:lvl>
+    <w:lvl w:ilvl="4">
+      <w:start w:val="1"/>
+      <w:numFmt w:val="bullet"/>
+      <w:lvlText w:val="◦"/>
+      <w:lvlJc w:val="left"/>
+      <w:pPr>
+        <w:tabs>
+          <w:tab w:val="num" w:pos="2160"/>
+        </w:tabs>
+        <w:ind w:left="2160" w:hanging="360"/>
+      </w:pPr>
+      <w:rPr>
+        <w:rFonts w:ascii="OpenSymbol" w:hAnsi="OpenSymbol" w:cs="OpenSymbol" w:hint="default"/>
+        <w:rFonts w:cs="OpenSymbol"/>
+      </w:rPr>
+    </w:lvl>
+    <w:lvl w:ilvl="5">
+      <w:start w:val="1"/>
+      <w:numFmt w:val="bullet"/>
+      <w:lvlText w:val="▪"/>
+      <w:lvlJc w:val="left"/>
+      <w:pPr>
+        <w:tabs>
+          <w:tab w:val="num" w:pos="2520"/>
+        </w:tabs>
+        <w:ind w:left="2520" w:hanging="360"/>
+      </w:pPr>
+      <w:rPr>
+        <w:rFonts w:ascii="OpenSymbol" w:hAnsi="OpenSymbol" w:cs="OpenSymbol" w:hint="default"/>
+        <w:rFonts w:cs="OpenSymbol"/>
+      </w:rPr>
+    </w:lvl>
+    <w:lvl w:ilvl="6">
+      <w:start w:val="1"/>
+      <w:numFmt w:val="bullet"/>
+      <w:lvlText w:val=""/>
+      <w:lvlJc w:val="left"/>
+      <w:pPr>
+        <w:tabs>
+          <w:tab w:val="num" w:pos="2880"/>
+        </w:tabs>
+        <w:ind w:left="2880" w:hanging="360"/>
+      </w:pPr>
+      <w:rPr>
+        <w:rFonts w:ascii="Symbol" w:hAnsi="Symbol" w:cs="Symbol" w:hint="default"/>
+        <w:rFonts w:cs="OpenSymbol"/>
+      </w:rPr>
+    </w:lvl>
+    <w:lvl w:ilvl="7">
+      <w:start w:val="1"/>
+      <w:numFmt w:val="bullet"/>
+      <w:lvlText w:val="◦"/>
+      <w:lvlJc w:val="left"/>
+      <w:pPr>
+        <w:tabs>
+          <w:tab w:val="num" w:pos="3240"/>
+        </w:tabs>
+        <w:ind w:left="3240" w:hanging="360"/>
+      </w:pPr>
+      <w:rPr>
+        <w:rFonts w:ascii="OpenSymbol" w:hAnsi="OpenSymbol" w:cs="OpenSymbol" w:hint="default"/>
+        <w:rFonts w:cs="OpenSymbol"/>
+      </w:rPr>
+    </w:lvl>
+    <w:lvl w:ilvl="8">
+      <w:start w:val="1"/>
+      <w:numFmt w:val="bullet"/>
+      <w:lvlText w:val="▪"/>
+      <w:lvlJc w:val="left"/>
+      <w:pPr>
+        <w:tabs>
+          <w:tab w:val="num" w:pos="3600"/>
+        </w:tabs>
+        <w:ind w:left="3600" w:hanging="360"/>
+      </w:pPr>
+      <w:rPr>
+        <w:rFonts w:ascii="OpenSymbol" w:hAnsi="OpenSymbol" w:cs="OpenSymbol" w:hint="default"/>
+        <w:rFonts w:cs="OpenSymbol"/>
+      </w:rPr>
+    </w:lvl>
+  </w:abstractNum>
+  <w:abstractNum w:abstractNumId="6">
+    <w:lvl w:ilvl="0">
+      <w:start w:val="1"/>
+      <w:numFmt w:val="bullet"/>
+      <w:lvlText w:val=""/>
+      <w:lvlJc w:val="left"/>
+      <w:pPr>
+        <w:tabs>
+          <w:tab w:val="num" w:pos="720"/>
+        </w:tabs>
+        <w:ind w:left="720" w:hanging="360"/>
+      </w:pPr>
+      <w:rPr>
+        <w:rFonts w:ascii="Symbol" w:hAnsi="Symbol" w:cs="Symbol" w:hint="default"/>
+        <w:rFonts w:cs="OpenSymbol"/>
+      </w:rPr>
+    </w:lvl>
+    <w:lvl w:ilvl="1">
+      <w:start w:val="1"/>
+      <w:numFmt w:val="bullet"/>
+      <w:lvlText w:val="◦"/>
+      <w:lvlJc w:val="left"/>
+      <w:pPr>
+        <w:tabs>
+          <w:tab w:val="num" w:pos="1080"/>
+        </w:tabs>
+        <w:ind w:left="1080" w:hanging="360"/>
+      </w:pPr>
+      <w:rPr>
+        <w:rFonts w:ascii="OpenSymbol" w:hAnsi="OpenSymbol" w:cs="OpenSymbol" w:hint="default"/>
+        <w:rFonts w:cs="OpenSymbol"/>
+      </w:rPr>
+    </w:lvl>
+    <w:lvl w:ilvl="2">
+      <w:start w:val="1"/>
+      <w:numFmt w:val="bullet"/>
+      <w:lvlText w:val="▪"/>
+      <w:lvlJc w:val="left"/>
+      <w:pPr>
+        <w:tabs>
+          <w:tab w:val="num" w:pos="1440"/>
+        </w:tabs>
+        <w:ind w:left="1440" w:hanging="360"/>
+      </w:pPr>
+      <w:rPr>
+        <w:rFonts w:ascii="OpenSymbol" w:hAnsi="OpenSymbol" w:cs="OpenSymbol" w:hint="default"/>
+        <w:rFonts w:cs="OpenSymbol"/>
+      </w:rPr>
+    </w:lvl>
+    <w:lvl w:ilvl="3">
+      <w:start w:val="1"/>
+      <w:numFmt w:val="bullet"/>
+      <w:lvlText w:val=""/>
+      <w:lvlJc w:val="left"/>
+      <w:pPr>
+        <w:tabs>
+          <w:tab w:val="num" w:pos="1800"/>
+        </w:tabs>
+        <w:ind w:left="1800" w:hanging="360"/>
+      </w:pPr>
+      <w:rPr>
+        <w:rFonts w:ascii="Symbol" w:hAnsi="Symbol" w:cs="Symbol" w:hint="default"/>
+        <w:rFonts w:cs="OpenSymbol"/>
+      </w:rPr>
+    </w:lvl>
+    <w:lvl w:ilvl="4">
+      <w:start w:val="1"/>
+      <w:numFmt w:val="bullet"/>
+      <w:lvlText w:val="◦"/>
+      <w:lvlJc w:val="left"/>
+      <w:pPr>
+        <w:tabs>
+          <w:tab w:val="num" w:pos="2160"/>
+        </w:tabs>
+        <w:ind w:left="2160" w:hanging="360"/>
+      </w:pPr>
+      <w:rPr>
+        <w:rFonts w:ascii="OpenSymbol" w:hAnsi="OpenSymbol" w:cs="OpenSymbol" w:hint="default"/>
+        <w:rFonts w:cs="OpenSymbol"/>
+      </w:rPr>
+    </w:lvl>
+    <w:lvl w:ilvl="5">
+      <w:start w:val="1"/>
+      <w:numFmt w:val="bullet"/>
+      <w:lvlText w:val="▪"/>
+      <w:lvlJc w:val="left"/>
+      <w:pPr>
+        <w:tabs>
+          <w:tab w:val="num" w:pos="2520"/>
+        </w:tabs>
+        <w:ind w:left="2520" w:hanging="360"/>
+      </w:pPr>
+      <w:rPr>
+        <w:rFonts w:ascii="OpenSymbol" w:hAnsi="OpenSymbol" w:cs="OpenSymbol" w:hint="default"/>
+        <w:rFonts w:cs="OpenSymbol"/>
+      </w:rPr>
+    </w:lvl>
+    <w:lvl w:ilvl="6">
+      <w:start w:val="1"/>
+      <w:numFmt w:val="bullet"/>
+      <w:lvlText w:val=""/>
+      <w:lvlJc w:val="left"/>
+      <w:pPr>
+        <w:tabs>
+          <w:tab w:val="num" w:pos="2880"/>
+        </w:tabs>
+        <w:ind w:left="2880" w:hanging="360"/>
+      </w:pPr>
+      <w:rPr>
+        <w:rFonts w:ascii="Symbol" w:hAnsi="Symbol" w:cs="Symbol" w:hint="default"/>
+        <w:rFonts w:cs="OpenSymbol"/>
+      </w:rPr>
+    </w:lvl>
+    <w:lvl w:ilvl="7">
+      <w:start w:val="1"/>
+      <w:numFmt w:val="bullet"/>
+      <w:lvlText w:val="◦"/>
+      <w:lvlJc w:val="left"/>
+      <w:pPr>
+        <w:tabs>
+          <w:tab w:val="num" w:pos="3240"/>
+        </w:tabs>
+        <w:ind w:left="3240" w:hanging="360"/>
+      </w:pPr>
+      <w:rPr>
+        <w:rFonts w:ascii="OpenSymbol" w:hAnsi="OpenSymbol" w:cs="OpenSymbol" w:hint="default"/>
+        <w:rFonts w:cs="OpenSymbol"/>
+      </w:rPr>
+    </w:lvl>
+    <w:lvl w:ilvl="8">
+      <w:start w:val="1"/>
+      <w:numFmt w:val="bullet"/>
+      <w:lvlText w:val="▪"/>
+      <w:lvlJc w:val="left"/>
+      <w:pPr>
+        <w:tabs>
+          <w:tab w:val="num" w:pos="3600"/>
+        </w:tabs>
+        <w:ind w:left="3600" w:hanging="360"/>
+      </w:pPr>
+      <w:rPr>
+        <w:rFonts w:ascii="OpenSymbol" w:hAnsi="OpenSymbol" w:cs="OpenSymbol" w:hint="default"/>
+        <w:rFonts w:cs="OpenSymbol"/>
+      </w:rPr>
+    </w:lvl>
+  </w:abstractNum>
+  <w:abstractNum w:abstractNumId="7">
+    <w:lvl w:ilvl="0">
+      <w:start w:val="1"/>
+      <w:numFmt w:val="bullet"/>
+      <w:lvlText w:val=""/>
+      <w:lvlJc w:val="left"/>
+      <w:pPr>
+        <w:tabs>
+          <w:tab w:val="num" w:pos="720"/>
+        </w:tabs>
+        <w:ind w:left="720" w:hanging="360"/>
+      </w:pPr>
+      <w:rPr>
+        <w:rFonts w:ascii="Symbol" w:hAnsi="Symbol" w:cs="Symbol" w:hint="default"/>
+        <w:rFonts w:cs="OpenSymbol"/>
+      </w:rPr>
+    </w:lvl>
+    <w:lvl w:ilvl="1">
+      <w:start w:val="1"/>
+      <w:numFmt w:val="bullet"/>
+      <w:lvlText w:val="◦"/>
+      <w:lvlJc w:val="left"/>
+      <w:pPr>
+        <w:tabs>
+          <w:tab w:val="num" w:pos="1080"/>
+        </w:tabs>
+        <w:ind w:left="1080" w:hanging="360"/>
+      </w:pPr>
+      <w:rPr>
+        <w:rFonts w:ascii="OpenSymbol" w:hAnsi="OpenSymbol" w:cs="OpenSymbol" w:hint="default"/>
+        <w:rFonts w:cs="OpenSymbol"/>
+      </w:rPr>
+    </w:lvl>
+    <w:lvl w:ilvl="2">
+      <w:start w:val="1"/>
+      <w:numFmt w:val="bullet"/>
+      <w:lvlText w:val="▪"/>
+      <w:lvlJc w:val="left"/>
+      <w:pPr>
+        <w:tabs>
+          <w:tab w:val="num" w:pos="1440"/>
+        </w:tabs>
+        <w:ind w:left="1440" w:hanging="360"/>
+      </w:pPr>
+      <w:rPr>
+        <w:rFonts w:ascii="OpenSymbol" w:hAnsi="OpenSymbol" w:cs="OpenSymbol" w:hint="default"/>
+        <w:rFonts w:cs="OpenSymbol"/>
+      </w:rPr>
+    </w:lvl>
+    <w:lvl w:ilvl="3">
+      <w:start w:val="1"/>
+      <w:numFmt w:val="bullet"/>
+      <w:lvlText w:val=""/>
+      <w:lvlJc w:val="left"/>
+      <w:pPr>
+        <w:tabs>
+          <w:tab w:val="num" w:pos="1800"/>
+        </w:tabs>
+        <w:ind w:left="1800" w:hanging="360"/>
+      </w:pPr>
+      <w:rPr>
+        <w:rFonts w:ascii="Symbol" w:hAnsi="Symbol" w:cs="Symbol" w:hint="default"/>
+        <w:rFonts w:cs="OpenSymbol"/>
+      </w:rPr>
+    </w:lvl>
+    <w:lvl w:ilvl="4">
+      <w:start w:val="1"/>
+      <w:numFmt w:val="bullet"/>
+      <w:lvlText w:val="◦"/>
+      <w:lvlJc w:val="left"/>
+      <w:pPr>
+        <w:tabs>
+          <w:tab w:val="num" w:pos="2160"/>
+        </w:tabs>
+        <w:ind w:left="2160" w:hanging="360"/>
+      </w:pPr>
+      <w:rPr>
+        <w:rFonts w:ascii="OpenSymbol" w:hAnsi="OpenSymbol" w:cs="OpenSymbol" w:hint="default"/>
+        <w:rFonts w:cs="OpenSymbol"/>
+      </w:rPr>
+    </w:lvl>
+    <w:lvl w:ilvl="5">
+      <w:start w:val="1"/>
+      <w:numFmt w:val="bullet"/>
+      <w:lvlText w:val="▪"/>
+      <w:lvlJc w:val="left"/>
+      <w:pPr>
+        <w:tabs>
+          <w:tab w:val="num" w:pos="2520"/>
+        </w:tabs>
+        <w:ind w:left="2520" w:hanging="360"/>
+      </w:pPr>
+      <w:rPr>
+        <w:rFonts w:ascii="OpenSymbol" w:hAnsi="OpenSymbol" w:cs="OpenSymbol" w:hint="default"/>
+        <w:rFonts w:cs="OpenSymbol"/>
+      </w:rPr>
+    </w:lvl>
+    <w:lvl w:ilvl="6">
+      <w:start w:val="1"/>
+      <w:numFmt w:val="bullet"/>
+      <w:lvlText w:val=""/>
+      <w:lvlJc w:val="left"/>
+      <w:pPr>
+        <w:tabs>
+          <w:tab w:val="num" w:pos="2880"/>
+        </w:tabs>
+        <w:ind w:left="2880" w:hanging="360"/>
+      </w:pPr>
+      <w:rPr>
+        <w:rFonts w:ascii="Symbol" w:hAnsi="Symbol" w:cs="Symbol" w:hint="default"/>
+        <w:rFonts w:cs="OpenSymbol"/>
+      </w:rPr>
+    </w:lvl>
+    <w:lvl w:ilvl="7">
+      <w:start w:val="1"/>
+      <w:numFmt w:val="bullet"/>
+      <w:lvlText w:val="◦"/>
+      <w:lvlJc w:val="left"/>
+      <w:pPr>
+        <w:tabs>
+          <w:tab w:val="num" w:pos="3240"/>
+        </w:tabs>
+        <w:ind w:left="3240" w:hanging="360"/>
+      </w:pPr>
+      <w:rPr>
+        <w:rFonts w:ascii="OpenSymbol" w:hAnsi="OpenSymbol" w:cs="OpenSymbol" w:hint="default"/>
+        <w:rFonts w:cs="OpenSymbol"/>
+      </w:rPr>
+    </w:lvl>
+    <w:lvl w:ilvl="8">
+      <w:start w:val="1"/>
+      <w:numFmt w:val="bullet"/>
+      <w:lvlText w:val="▪"/>
+      <w:lvlJc w:val="left"/>
+      <w:pPr>
+        <w:tabs>
+          <w:tab w:val="num" w:pos="3600"/>
+        </w:tabs>
+        <w:ind w:left="3600" w:hanging="360"/>
+      </w:pPr>
+      <w:rPr>
+        <w:rFonts w:ascii="OpenSymbol" w:hAnsi="OpenSymbol" w:cs="OpenSymbol" w:hint="default"/>
+        <w:rFonts w:cs="OpenSymbol"/>
+      </w:rPr>
+    </w:lvl>
+  </w:abstractNum>
+  <w:abstractNum w:abstractNumId="8">
+    <w:lvl w:ilvl="0">
+      <w:start w:val="1"/>
+      <w:numFmt w:val="bullet"/>
+      <w:lvlText w:val=""/>
+      <w:lvlJc w:val="left"/>
+      <w:pPr>
+        <w:tabs>
+          <w:tab w:val="num" w:pos="720"/>
+        </w:tabs>
+        <w:ind w:left="720" w:hanging="360"/>
+      </w:pPr>
+      <w:rPr>
+        <w:rFonts w:ascii="Symbol" w:hAnsi="Symbol" w:cs="Symbol" w:hint="default"/>
+        <w:rFonts w:cs="OpenSymbol"/>
+      </w:rPr>
+    </w:lvl>
+    <w:lvl w:ilvl="1">
+      <w:start w:val="1"/>
+      <w:numFmt w:val="bullet"/>
+      <w:lvlText w:val="◦"/>
+      <w:lvlJc w:val="left"/>
+      <w:pPr>
+        <w:tabs>
+          <w:tab w:val="num" w:pos="1080"/>
+        </w:tabs>
+        <w:ind w:left="1080" w:hanging="360"/>
+      </w:pPr>
+      <w:rPr>
+        <w:rFonts w:ascii="OpenSymbol" w:hAnsi="OpenSymbol" w:cs="OpenSymbol" w:hint="default"/>
+        <w:rFonts w:cs="OpenSymbol"/>
+      </w:rPr>
+    </w:lvl>
+    <w:lvl w:ilvl="2">
+      <w:start w:val="1"/>
+      <w:numFmt w:val="bullet"/>
+      <w:lvlText w:val="▪"/>
+      <w:lvlJc w:val="left"/>
+      <w:pPr>
+        <w:tabs>
+          <w:tab w:val="num" w:pos="1440"/>
+        </w:tabs>
+        <w:ind w:left="1440" w:hanging="360"/>
+      </w:pPr>
+      <w:rPr>
+        <w:rFonts w:ascii="OpenSymbol" w:hAnsi="OpenSymbol" w:cs="OpenSymbol" w:hint="default"/>
+        <w:rFonts w:cs="OpenSymbol"/>
+      </w:rPr>
+    </w:lvl>
+    <w:lvl w:ilvl="3">
+      <w:start w:val="1"/>
+      <w:numFmt w:val="bullet"/>
+      <w:lvlText w:val=""/>
+      <w:lvlJc w:val="left"/>
+      <w:pPr>
+        <w:tabs>
+          <w:tab w:val="num" w:pos="1800"/>
+        </w:tabs>
+        <w:ind w:left="1800" w:hanging="360"/>
+      </w:pPr>
+      <w:rPr>
+        <w:rFonts w:ascii="Symbol" w:hAnsi="Symbol" w:cs="Symbol" w:hint="default"/>
+        <w:rFonts w:cs="OpenSymbol"/>
+      </w:rPr>
+    </w:lvl>
+    <w:lvl w:ilvl="4">
+      <w:start w:val="1"/>
+      <w:numFmt w:val="bullet"/>
+      <w:lvlText w:val="◦"/>
+      <w:lvlJc w:val="left"/>
+      <w:pPr>
+        <w:tabs>
+          <w:tab w:val="num" w:pos="2160"/>
+        </w:tabs>
+        <w:ind w:left="2160" w:hanging="360"/>
+      </w:pPr>
+      <w:rPr>
+        <w:rFonts w:ascii="OpenSymbol" w:hAnsi="OpenSymbol" w:cs="OpenSymbol" w:hint="default"/>
+        <w:rFonts w:cs="OpenSymbol"/>
+      </w:rPr>
+    </w:lvl>
+    <w:lvl w:ilvl="5">
+      <w:start w:val="1"/>
+      <w:numFmt w:val="bullet"/>
+      <w:lvlText w:val="▪"/>
+      <w:lvlJc w:val="left"/>
+      <w:pPr>
+        <w:tabs>
+          <w:tab w:val="num" w:pos="2520"/>
+        </w:tabs>
+        <w:ind w:left="2520" w:hanging="360"/>
+      </w:pPr>
+      <w:rPr>
+        <w:rFonts w:ascii="OpenSymbol" w:hAnsi="OpenSymbol" w:cs="OpenSymbol" w:hint="default"/>
+        <w:rFonts w:cs="OpenSymbol"/>
+      </w:rPr>
+    </w:lvl>
+    <w:lvl w:ilvl="6">
+      <w:start w:val="1"/>
+      <w:numFmt w:val="bullet"/>
+      <w:lvlText w:val=""/>
+      <w:lvlJc w:val="left"/>
+      <w:pPr>
+        <w:tabs>
+          <w:tab w:val="num" w:pos="2880"/>
+        </w:tabs>
+        <w:ind w:left="2880" w:hanging="360"/>
+      </w:pPr>
+      <w:rPr>
+        <w:rFonts w:ascii="Symbol" w:hAnsi="Symbol" w:cs="Symbol" w:hint="default"/>
+        <w:rFonts w:cs="OpenSymbol"/>
+      </w:rPr>
+    </w:lvl>
+    <w:lvl w:ilvl="7">
+      <w:start w:val="1"/>
+      <w:numFmt w:val="bullet"/>
+      <w:lvlText w:val="◦"/>
+      <w:lvlJc w:val="left"/>
+      <w:pPr>
+        <w:tabs>
+          <w:tab w:val="num" w:pos="3240"/>
+        </w:tabs>
+        <w:ind w:left="3240" w:hanging="360"/>
+      </w:pPr>
+      <w:rPr>
+        <w:rFonts w:ascii="OpenSymbol" w:hAnsi="OpenSymbol" w:cs="OpenSymbol" w:hint="default"/>
+        <w:rFonts w:cs="OpenSymbol"/>
+      </w:rPr>
+    </w:lvl>
+    <w:lvl w:ilvl="8">
+      <w:start w:val="1"/>
+      <w:numFmt w:val="bullet"/>
+      <w:lvlText w:val="▪"/>
+      <w:lvlJc w:val="left"/>
+      <w:pPr>
+        <w:tabs>
+          <w:tab w:val="num" w:pos="3600"/>
+        </w:tabs>
+        <w:ind w:left="3600" w:hanging="360"/>
+      </w:pPr>
+      <w:rPr>
+        <w:rFonts w:ascii="OpenSymbol" w:hAnsi="OpenSymbol" w:cs="OpenSymbol" w:hint="default"/>
+        <w:rFonts w:cs="OpenSymbol"/>
+      </w:rPr>
+    </w:lvl>
+  </w:abstractNum>
+  <w:abstractNum w:abstractNumId="9">
+    <w:lvl w:ilvl="0">
+      <w:start w:val="1"/>
       <w:numFmt w:val="none"/>
       <w:suff w:val="nothing"/>
       <w:lvlText w:val=""/>
@@ -1050,6 +3092,24 @@
   </w:num>
   <w:num w:numId="3">
     <w:abstractNumId w:val="3"/>
+  </w:num>
+  <w:num w:numId="4">
+    <w:abstractNumId w:val="4"/>
+  </w:num>
+  <w:num w:numId="5">
+    <w:abstractNumId w:val="5"/>
+  </w:num>
+  <w:num w:numId="6">
+    <w:abstractNumId w:val="6"/>
+  </w:num>
+  <w:num w:numId="7">
+    <w:abstractNumId w:val="7"/>
+  </w:num>
+  <w:num w:numId="8">
+    <w:abstractNumId w:val="8"/>
+  </w:num>
+  <w:num w:numId="9">
+    <w:abstractNumId w:val="9"/>
   </w:num>
 </w:numbering>
 </file>
@@ -1132,6 +3192,13 @@
       <w:rFonts w:cs="OpenSymbol"/>
     </w:rPr>
   </w:style>
+  <w:style w:type="character" w:styleId="ListLabel6">
+    <w:name w:val="ListLabel 6"/>
+    <w:qFormat/>
+    <w:rPr>
+      <w:rFonts w:cs="OpenSymbol"/>
+    </w:rPr>
+  </w:style>
   <w:style w:type="paragraph" w:styleId="Heading">
     <w:name w:val="Heading"/>
     <w:basedOn w:val="Normal"/>
@@ -1190,5 +3257,12 @@
       <w:rFonts w:cs="Lucida Sans"/>
     </w:rPr>
   </w:style>
+  <w:style w:type="paragraph" w:styleId="PreformattedText">
+    <w:name w:val="Preformatted Text"/>
+    <w:basedOn w:val="Normal"/>
+    <w:qFormat/>
+    <w:pPr/>
+    <w:rPr/>
+  </w:style>
 </w:styles>
 </file>
</xml_diff>

<commit_message>
Added comments to tests
Renamed some functions for clearer scope
</commit_message>
<xml_diff>
--- a/Documentation.docx
+++ b/Documentation.docx
@@ -701,7 +701,11 @@
       </w:pPr>
       <w:r>
         <w:rPr/>
-        <w:t xml:space="preserve">valid card number number </w:t>
+        <w:t xml:space="preserve">valid card number  – </w:t>
+      </w:r>
+      <w:r>
+        <w:rPr/>
+        <w:t>american express</w:t>
       </w:r>
     </w:p>
     <w:p>
@@ -715,6 +719,34 @@
       </w:pPr>
       <w:r>
         <w:rPr/>
+        <w:t>valid card number – mastercard</w:t>
+      </w:r>
+    </w:p>
+    <w:p>
+      <w:pPr>
+        <w:pStyle w:val="Normal"/>
+        <w:numPr>
+          <w:ilvl w:val="0"/>
+          <w:numId w:val="3"/>
+        </w:numPr>
+        <w:rPr/>
+      </w:pPr>
+      <w:r>
+        <w:rPr/>
+        <w:t>valid card number - visa</w:t>
+      </w:r>
+    </w:p>
+    <w:p>
+      <w:pPr>
+        <w:pStyle w:val="Normal"/>
+        <w:numPr>
+          <w:ilvl w:val="0"/>
+          <w:numId w:val="3"/>
+        </w:numPr>
+        <w:rPr/>
+      </w:pPr>
+      <w:r>
+        <w:rPr/>
         <w:t>blank card number</w:t>
       </w:r>
     </w:p>
@@ -893,6 +925,20 @@
       </w:pPr>
       <w:r>
         <w:rPr/>
+        <w:t>Invalid card length number and valid card type</w:t>
+      </w:r>
+    </w:p>
+    <w:p>
+      <w:pPr>
+        <w:pStyle w:val="Normal"/>
+        <w:numPr>
+          <w:ilvl w:val="0"/>
+          <w:numId w:val="4"/>
+        </w:numPr>
+        <w:rPr/>
+      </w:pPr>
+      <w:r>
+        <w:rPr/>
         <w:t>Valid Prefix number and Invalid Card Type – Mastercard</w:t>
       </w:r>
     </w:p>
@@ -921,6 +967,20 @@
       </w:pPr>
       <w:r>
         <w:rPr/>
+        <w:t>Invalid card length number and valid card type</w:t>
+      </w:r>
+    </w:p>
+    <w:p>
+      <w:pPr>
+        <w:pStyle w:val="Normal"/>
+        <w:numPr>
+          <w:ilvl w:val="0"/>
+          <w:numId w:val="4"/>
+        </w:numPr>
+        <w:rPr/>
+      </w:pPr>
+      <w:r>
+        <w:rPr/>
         <w:t>Valid Prefix number and Invalid Card Type – VISA</w:t>
       </w:r>
     </w:p>
@@ -949,6 +1009,34 @@
       </w:pPr>
       <w:r>
         <w:rPr/>
+        <w:t>Invalid card length number and valid card type</w:t>
+      </w:r>
+    </w:p>
+    <w:p>
+      <w:pPr>
+        <w:pStyle w:val="Normal"/>
+        <w:numPr>
+          <w:ilvl w:val="0"/>
+          <w:numId w:val="4"/>
+        </w:numPr>
+        <w:rPr/>
+      </w:pPr>
+      <w:r>
+        <w:rPr/>
+        <w:t>In general – Invalid card type</w:t>
+      </w:r>
+    </w:p>
+    <w:p>
+      <w:pPr>
+        <w:pStyle w:val="Normal"/>
+        <w:numPr>
+          <w:ilvl w:val="0"/>
+          <w:numId w:val="4"/>
+        </w:numPr>
+        <w:rPr/>
+      </w:pPr>
+      <w:r>
+        <w:rPr/>
         <w:t>Blank Card Number</w:t>
       </w:r>
     </w:p>
@@ -978,6 +1066,34 @@
       <w:r>
         <w:rPr/>
         <w:t>Expired Date</w:t>
+      </w:r>
+    </w:p>
+    <w:p>
+      <w:pPr>
+        <w:pStyle w:val="Normal"/>
+        <w:numPr>
+          <w:ilvl w:val="0"/>
+          <w:numId w:val="4"/>
+        </w:numPr>
+        <w:rPr/>
+      </w:pPr>
+      <w:r>
+        <w:rPr/>
+        <w:t>Invalid date – special characters</w:t>
+      </w:r>
+    </w:p>
+    <w:p>
+      <w:pPr>
+        <w:pStyle w:val="Normal"/>
+        <w:numPr>
+          <w:ilvl w:val="0"/>
+          <w:numId w:val="4"/>
+        </w:numPr>
+        <w:rPr/>
+      </w:pPr>
+      <w:r>
+        <w:rPr/>
+        <w:t>Invalid date - letters</w:t>
       </w:r>
     </w:p>
     <w:p>
@@ -1901,6 +2017,179 @@
       <w:r>
         <w:rPr/>
         <w:t>Error and valid transactions – Same Account</w:t>
+      </w:r>
+    </w:p>
+    <w:p>
+      <w:pPr>
+        <w:pStyle w:val="Normal"/>
+        <w:rPr/>
+      </w:pPr>
+      <w:r>
+        <w:rPr/>
+      </w:r>
+    </w:p>
+    <w:p>
+      <w:pPr>
+        <w:pStyle w:val="Normal"/>
+        <w:rPr/>
+      </w:pPr>
+      <w:r>
+        <w:rPr/>
+        <w:t xml:space="preserve">Refactored transaction Database to record all actions – ie for each step a new record is kept </w:t>
+      </w:r>
+    </w:p>
+    <w:p>
+      <w:pPr>
+        <w:pStyle w:val="Normal"/>
+        <w:rPr/>
+      </w:pPr>
+      <w:r>
+        <w:rPr/>
+        <w:t>this way a history is kept of all of the transactions that have occurred</w:t>
+      </w:r>
+    </w:p>
+    <w:p>
+      <w:pPr>
+        <w:pStyle w:val="Normal"/>
+        <w:rPr/>
+      </w:pPr>
+      <w:r>
+        <w:rPr/>
+      </w:r>
+    </w:p>
+    <w:p>
+      <w:pPr>
+        <w:pStyle w:val="Normal"/>
+        <w:rPr/>
+      </w:pPr>
+      <w:r>
+        <w:rPr/>
+        <w:t xml:space="preserve">Mention the testing axioms - </w:t>
+      </w:r>
+    </w:p>
+    <w:p>
+      <w:pPr>
+        <w:pStyle w:val="TitleandContentLTGliederung1"/>
+        <w:rPr/>
+      </w:pPr>
+      <w:r>
+        <w:rPr>
+          <w:rFonts w:ascii="Corbel" w:hAnsi="Corbel"/>
+        </w:rPr>
+        <w:t>testing cannot show that bugs do not exist</w:t>
+      </w:r>
+    </w:p>
+    <w:p>
+      <w:pPr>
+        <w:pStyle w:val="TitleandContentLTGliederung1"/>
+        <w:bidi w:val="0"/>
+        <w:spacing w:lineRule="atLeast" w:line="200" w:before="400" w:after="0"/>
+        <w:ind w:left="0" w:right="0" w:hanging="0"/>
+        <w:jc w:val="left"/>
+        <w:rPr>
+          <w:b w:val="false"/>
+          <w:b w:val="false"/>
+        </w:rPr>
+      </w:pPr>
+      <w:r>
+        <w:rPr>
+          <w:rFonts w:ascii="Corbel" w:hAnsi="Corbel"/>
+        </w:rPr>
+        <w:t>Exhaustive testing is impossible</w:t>
+      </w:r>
+    </w:p>
+    <w:p>
+      <w:pPr>
+        <w:pStyle w:val="TitleandContentLTGliederung1"/>
+        <w:bidi w:val="0"/>
+        <w:spacing w:lineRule="atLeast" w:line="200" w:before="400" w:after="0"/>
+        <w:ind w:left="0" w:right="0" w:hanging="0"/>
+        <w:jc w:val="left"/>
+        <w:rPr/>
+      </w:pPr>
+      <w:r>
+        <w:rPr>
+          <w:rFonts w:ascii="Corbel" w:hAnsi="Corbel"/>
+        </w:rPr>
+        <w:t>Software Testing is a Risk-Based Exercise.  Testing is done differently in different contexts, i.e. safety-critical software is tested differently from an e-commerce site</w:t>
+      </w:r>
+    </w:p>
+    <w:p>
+      <w:pPr>
+        <w:pStyle w:val="TitleandContentLTGliederung1"/>
+        <w:bidi w:val="0"/>
+        <w:spacing w:lineRule="atLeast" w:line="200" w:before="400" w:after="0"/>
+        <w:ind w:left="0" w:right="0" w:hanging="0"/>
+        <w:jc w:val="left"/>
+        <w:rPr>
+          <w:rFonts w:ascii="Corbel" w:hAnsi="Corbel"/>
+          <w:b w:val="false"/>
+          <w:b w:val="false"/>
+        </w:rPr>
+      </w:pPr>
+      <w:r>
+        <w:rPr>
+          <w:rFonts w:ascii="Corbel" w:hAnsi="Corbel"/>
+          <w:b w:val="false"/>
+        </w:rPr>
+        <w:t>for this scenario tests are made to prove the functional behaviour of each unit of this system</w:t>
+      </w:r>
+    </w:p>
+    <w:p>
+      <w:pPr>
+        <w:pStyle w:val="Normal"/>
+        <w:rPr/>
+      </w:pPr>
+      <w:r>
+        <w:rPr/>
+      </w:r>
+    </w:p>
+    <w:p>
+      <w:pPr>
+        <w:pStyle w:val="TitleandContentLTGliederung1"/>
+        <w:rPr/>
+      </w:pPr>
+      <w:r>
+        <w:rPr>
+          <w:rFonts w:ascii="Corbel" w:hAnsi="Corbel"/>
+        </w:rPr>
+        <w:t>Beware of the pesticide paradox</w:t>
+      </w:r>
+    </w:p>
+    <w:p>
+      <w:pPr>
+        <w:pStyle w:val="TitleandContentLTGliederung2"/>
+        <w:bidi w:val="0"/>
+        <w:spacing w:lineRule="atLeast" w:line="200" w:before="88" w:after="0"/>
+        <w:ind w:left="0" w:right="0" w:hanging="0"/>
+        <w:jc w:val="left"/>
+        <w:rPr>
+          <w:b w:val="false"/>
+          <w:b w:val="false"/>
+        </w:rPr>
+      </w:pPr>
+      <w:r>
+        <w:rPr>
+          <w:rFonts w:ascii="Corbel" w:hAnsi="Corbel"/>
+          <w:sz w:val="44"/>
+        </w:rPr>
+        <w:t>“</w:t>
+      </w:r>
+      <w:r>
+        <w:rPr>
+          <w:rFonts w:ascii="Corbel" w:hAnsi="Corbel"/>
+          <w:sz w:val="44"/>
+        </w:rPr>
+        <w:t>If you always execute the same tests against a system, eventually those tests will cease to find bugs.”</w:t>
+      </w:r>
+    </w:p>
+    <w:p>
+      <w:pPr>
+        <w:pStyle w:val="Normal"/>
+        <w:rPr/>
+      </w:pPr>
+      <w:r>
+        <w:rPr/>
       </w:r>
     </w:p>
     <w:sectPr>
@@ -3064,6 +3353,7 @@
       </w:pPr>
       <w:rPr>
         <w:rFonts w:ascii="Wingdings" w:hAnsi="Wingdings" w:cs="Wingdings" w:hint="default"/>
+        <w:rFonts w:cs="Wingdings"/>
       </w:rPr>
     </w:lvl>
     <w:lvl w:ilvl="1">
@@ -3439,6 +3729,48 @@
       <w:rFonts w:cs="OpenSymbol"/>
     </w:rPr>
   </w:style>
+  <w:style w:type="character" w:styleId="ListLabel8">
+    <w:name w:val="ListLabel 8"/>
+    <w:qFormat/>
+    <w:rPr>
+      <w:rFonts w:cs="OpenSymbol"/>
+    </w:rPr>
+  </w:style>
+  <w:style w:type="character" w:styleId="ListLabel9">
+    <w:name w:val="ListLabel 9"/>
+    <w:qFormat/>
+    <w:rPr>
+      <w:rFonts w:cs="Wingdings"/>
+    </w:rPr>
+  </w:style>
+  <w:style w:type="character" w:styleId="ListLabel10">
+    <w:name w:val="ListLabel 10"/>
+    <w:qFormat/>
+    <w:rPr>
+      <w:rFonts w:cs="OpenSymbol"/>
+    </w:rPr>
+  </w:style>
+  <w:style w:type="character" w:styleId="ListLabel11">
+    <w:name w:val="ListLabel 11"/>
+    <w:qFormat/>
+    <w:rPr>
+      <w:rFonts w:cs="Wingdings"/>
+    </w:rPr>
+  </w:style>
+  <w:style w:type="character" w:styleId="ListLabel12">
+    <w:name w:val="ListLabel 12"/>
+    <w:qFormat/>
+    <w:rPr>
+      <w:rFonts w:cs="OpenSymbol"/>
+    </w:rPr>
+  </w:style>
+  <w:style w:type="character" w:styleId="ListLabel13">
+    <w:name w:val="ListLabel 13"/>
+    <w:qFormat/>
+    <w:rPr>
+      <w:rFonts w:cs="Wingdings"/>
+    </w:rPr>
+  </w:style>
   <w:style w:type="paragraph" w:styleId="Heading">
     <w:name w:val="Heading"/>
     <w:basedOn w:val="Normal"/>
@@ -3504,5 +3836,2943 @@
     <w:pPr/>
     <w:rPr/>
   </w:style>
+  <w:style w:type="paragraph" w:styleId="Default">
+    <w:name w:val="Default"/>
+    <w:qFormat/>
+    <w:pPr>
+      <w:widowControl/>
+      <w:bidi w:val="0"/>
+      <w:spacing w:lineRule="atLeast" w:line="200" w:before="0" w:after="0"/>
+      <w:ind w:left="0" w:right="0" w:hanging="0"/>
+      <w:jc w:val="left"/>
+    </w:pPr>
+    <w:rPr>
+      <w:rFonts w:ascii="Lucida Sans" w:hAnsi="Lucida Sans" w:eastAsia="Tahoma" w:cs="Liberation Sans"/>
+      <w:b w:val="false"/>
+      <w:i w:val="false"/>
+      <w:strike w:val="false"/>
+      <w:dstrike w:val="false"/>
+      <w:outline w:val="false"/>
+      <w:shadow w:val="false"/>
+      <w:color w:val="000000"/>
+      <w:sz w:val="36"/>
+      <w:szCs w:val="24"/>
+      <w:u w:val="none"/>
+      <w:em w:val="none"/>
+      <w:lang w:val="en-US" w:eastAsia="zh-CN" w:bidi="hi-IN"/>
+    </w:rPr>
+  </w:style>
+  <w:style w:type="paragraph" w:styleId="Objectwitharrow">
+    <w:name w:val="Object with arrow"/>
+    <w:basedOn w:val="Default"/>
+    <w:qFormat/>
+    <w:pPr>
+      <w:spacing w:lineRule="atLeast" w:line="200" w:before="0" w:after="0"/>
+      <w:ind w:left="0" w:right="0" w:hanging="0"/>
+    </w:pPr>
+    <w:rPr>
+      <w:rFonts w:ascii="Lucida Sans" w:hAnsi="Lucida Sans"/>
+      <w:b w:val="false"/>
+      <w:i w:val="false"/>
+      <w:strike w:val="false"/>
+      <w:dstrike w:val="false"/>
+      <w:outline w:val="false"/>
+      <w:shadow w:val="false"/>
+      <w:color w:val="000000"/>
+      <w:sz w:val="36"/>
+      <w:u w:val="none"/>
+      <w:em w:val="none"/>
+    </w:rPr>
+  </w:style>
+  <w:style w:type="paragraph" w:styleId="Objectwithshadow">
+    <w:name w:val="Object with shadow"/>
+    <w:basedOn w:val="Default"/>
+    <w:qFormat/>
+    <w:pPr>
+      <w:spacing w:lineRule="atLeast" w:line="200" w:before="0" w:after="0"/>
+      <w:ind w:left="0" w:right="0" w:hanging="0"/>
+    </w:pPr>
+    <w:rPr>
+      <w:rFonts w:ascii="Lucida Sans" w:hAnsi="Lucida Sans"/>
+      <w:b w:val="false"/>
+      <w:i w:val="false"/>
+      <w:strike w:val="false"/>
+      <w:dstrike w:val="false"/>
+      <w:outline w:val="false"/>
+      <w:shadow w:val="false"/>
+      <w:color w:val="000000"/>
+      <w:sz w:val="36"/>
+      <w:u w:val="none"/>
+      <w:em w:val="none"/>
+    </w:rPr>
+  </w:style>
+  <w:style w:type="paragraph" w:styleId="Objectwithoutfill">
+    <w:name w:val="Object without fill"/>
+    <w:basedOn w:val="Default"/>
+    <w:qFormat/>
+    <w:pPr>
+      <w:spacing w:lineRule="atLeast" w:line="200" w:before="0" w:after="0"/>
+      <w:ind w:left="0" w:right="0" w:hanging="0"/>
+    </w:pPr>
+    <w:rPr>
+      <w:rFonts w:ascii="Lucida Sans" w:hAnsi="Lucida Sans"/>
+      <w:b w:val="false"/>
+      <w:i w:val="false"/>
+      <w:strike w:val="false"/>
+      <w:dstrike w:val="false"/>
+      <w:outline w:val="false"/>
+      <w:shadow w:val="false"/>
+      <w:color w:val="000000"/>
+      <w:sz w:val="36"/>
+      <w:u w:val="none"/>
+      <w:em w:val="none"/>
+    </w:rPr>
+  </w:style>
+  <w:style w:type="paragraph" w:styleId="Objectwithnofillandnoline">
+    <w:name w:val="Object with no fill and no line"/>
+    <w:basedOn w:val="Default"/>
+    <w:qFormat/>
+    <w:pPr>
+      <w:spacing w:lineRule="atLeast" w:line="200" w:before="0" w:after="0"/>
+      <w:ind w:left="0" w:right="0" w:hanging="0"/>
+    </w:pPr>
+    <w:rPr>
+      <w:rFonts w:ascii="Lucida Sans" w:hAnsi="Lucida Sans"/>
+      <w:b w:val="false"/>
+      <w:i w:val="false"/>
+      <w:strike w:val="false"/>
+      <w:dstrike w:val="false"/>
+      <w:outline w:val="false"/>
+      <w:shadow w:val="false"/>
+      <w:color w:val="000000"/>
+      <w:sz w:val="36"/>
+      <w:u w:val="none"/>
+      <w:em w:val="none"/>
+    </w:rPr>
+  </w:style>
+  <w:style w:type="paragraph" w:styleId="Textbody1">
+    <w:name w:val="Text body"/>
+    <w:basedOn w:val="Default"/>
+    <w:qFormat/>
+    <w:pPr>
+      <w:spacing w:lineRule="atLeast" w:line="200" w:before="0" w:after="0"/>
+      <w:ind w:left="0" w:right="0" w:hanging="0"/>
+    </w:pPr>
+    <w:rPr>
+      <w:rFonts w:ascii="Lucida Sans" w:hAnsi="Lucida Sans"/>
+      <w:b w:val="false"/>
+      <w:i w:val="false"/>
+      <w:strike w:val="false"/>
+      <w:dstrike w:val="false"/>
+      <w:outline w:val="false"/>
+      <w:shadow w:val="false"/>
+      <w:color w:val="000000"/>
+      <w:sz w:val="36"/>
+      <w:u w:val="none"/>
+      <w:em w:val="none"/>
+    </w:rPr>
+  </w:style>
+  <w:style w:type="paragraph" w:styleId="Textbodyjustified">
+    <w:name w:val="Text body justified"/>
+    <w:basedOn w:val="Default"/>
+    <w:qFormat/>
+    <w:pPr>
+      <w:spacing w:lineRule="atLeast" w:line="200" w:before="0" w:after="0"/>
+      <w:ind w:left="0" w:right="0" w:hanging="0"/>
+      <w:jc w:val="left"/>
+    </w:pPr>
+    <w:rPr>
+      <w:rFonts w:ascii="Lucida Sans" w:hAnsi="Lucida Sans"/>
+      <w:b w:val="false"/>
+      <w:i w:val="false"/>
+      <w:strike w:val="false"/>
+      <w:dstrike w:val="false"/>
+      <w:outline w:val="false"/>
+      <w:shadow w:val="false"/>
+      <w:color w:val="000000"/>
+      <w:sz w:val="36"/>
+      <w:u w:val="none"/>
+      <w:em w:val="none"/>
+    </w:rPr>
+  </w:style>
+  <w:style w:type="paragraph" w:styleId="Title1">
+    <w:name w:val="Title1"/>
+    <w:basedOn w:val="Default"/>
+    <w:qFormat/>
+    <w:pPr>
+      <w:spacing w:lineRule="atLeast" w:line="200" w:before="0" w:after="0"/>
+      <w:ind w:left="0" w:right="0" w:hanging="0"/>
+      <w:jc w:val="center"/>
+    </w:pPr>
+    <w:rPr>
+      <w:rFonts w:ascii="Lucida Sans" w:hAnsi="Lucida Sans"/>
+      <w:b w:val="false"/>
+      <w:i w:val="false"/>
+      <w:strike w:val="false"/>
+      <w:dstrike w:val="false"/>
+      <w:outline w:val="false"/>
+      <w:shadow w:val="false"/>
+      <w:color w:val="000000"/>
+      <w:sz w:val="36"/>
+      <w:u w:val="none"/>
+      <w:em w:val="none"/>
+    </w:rPr>
+  </w:style>
+  <w:style w:type="paragraph" w:styleId="Title2">
+    <w:name w:val="Title2"/>
+    <w:basedOn w:val="Default"/>
+    <w:qFormat/>
+    <w:pPr>
+      <w:spacing w:lineRule="atLeast" w:line="200" w:before="57" w:after="57"/>
+      <w:ind w:left="0" w:right="113" w:hanging="0"/>
+      <w:jc w:val="center"/>
+    </w:pPr>
+    <w:rPr>
+      <w:rFonts w:ascii="Lucida Sans" w:hAnsi="Lucida Sans"/>
+      <w:b w:val="false"/>
+      <w:i w:val="false"/>
+      <w:strike w:val="false"/>
+      <w:dstrike w:val="false"/>
+      <w:outline w:val="false"/>
+      <w:shadow w:val="false"/>
+      <w:color w:val="000000"/>
+      <w:sz w:val="36"/>
+      <w:u w:val="none"/>
+      <w:em w:val="none"/>
+    </w:rPr>
+  </w:style>
+  <w:style w:type="paragraph" w:styleId="DimensionLine">
+    <w:name w:val="Dimension Line"/>
+    <w:basedOn w:val="Default"/>
+    <w:qFormat/>
+    <w:pPr>
+      <w:spacing w:lineRule="atLeast" w:line="200" w:before="0" w:after="0"/>
+      <w:ind w:left="0" w:right="0" w:hanging="0"/>
+    </w:pPr>
+    <w:rPr>
+      <w:rFonts w:ascii="Lucida Sans" w:hAnsi="Lucida Sans"/>
+      <w:b w:val="false"/>
+      <w:i w:val="false"/>
+      <w:strike w:val="false"/>
+      <w:dstrike w:val="false"/>
+      <w:outline w:val="false"/>
+      <w:shadow w:val="false"/>
+      <w:color w:val="000000"/>
+      <w:sz w:val="36"/>
+      <w:u w:val="none"/>
+      <w:em w:val="none"/>
+    </w:rPr>
+  </w:style>
+  <w:style w:type="paragraph" w:styleId="TitleSlideLTGliederung1">
+    <w:name w:val="Title Slide~LT~Gliederung 1"/>
+    <w:qFormat/>
+    <w:pPr>
+      <w:widowControl/>
+      <w:bidi w:val="0"/>
+      <w:spacing w:lineRule="atLeast" w:line="200" w:before="283" w:after="0"/>
+      <w:jc w:val="left"/>
+    </w:pPr>
+    <w:rPr>
+      <w:rFonts w:ascii="Lucida Sans" w:hAnsi="Lucida Sans" w:eastAsia="Tahoma" w:cs="Liberation Sans"/>
+      <w:b w:val="false"/>
+      <w:i w:val="false"/>
+      <w:strike w:val="false"/>
+      <w:dstrike w:val="false"/>
+      <w:outline w:val="false"/>
+      <w:shadow w:val="false"/>
+      <w:color w:val="595959"/>
+      <w:spacing w:val="0"/>
+      <w:sz w:val="48"/>
+      <w:szCs w:val="24"/>
+      <w:u w:val="none"/>
+      <w:em w:val="none"/>
+      <w:lang w:val="en-US" w:eastAsia="zh-CN" w:bidi="hi-IN"/>
+    </w:rPr>
+  </w:style>
+  <w:style w:type="paragraph" w:styleId="TitleSlideLTGliederung2">
+    <w:name w:val="Title Slide~LT~Gliederung 2"/>
+    <w:basedOn w:val="TitleSlideLTGliederung1"/>
+    <w:qFormat/>
+    <w:pPr>
+      <w:bidi w:val="0"/>
+      <w:spacing w:lineRule="atLeast" w:line="200" w:before="227" w:after="0"/>
+      <w:jc w:val="left"/>
+    </w:pPr>
+    <w:rPr>
+      <w:rFonts w:ascii="Lucida Sans" w:hAnsi="Lucida Sans"/>
+      <w:b w:val="false"/>
+      <w:i w:val="false"/>
+      <w:strike w:val="false"/>
+      <w:dstrike w:val="false"/>
+      <w:outline w:val="false"/>
+      <w:shadow w:val="false"/>
+      <w:color w:val="595959"/>
+      <w:spacing w:val="0"/>
+      <w:sz w:val="40"/>
+      <w:u w:val="none"/>
+      <w:em w:val="none"/>
+    </w:rPr>
+  </w:style>
+  <w:style w:type="paragraph" w:styleId="TitleSlideLTGliederung3">
+    <w:name w:val="Title Slide~LT~Gliederung 3"/>
+    <w:basedOn w:val="TitleSlideLTGliederung2"/>
+    <w:qFormat/>
+    <w:pPr>
+      <w:bidi w:val="0"/>
+      <w:spacing w:lineRule="atLeast" w:line="200" w:before="170" w:after="0"/>
+      <w:jc w:val="left"/>
+    </w:pPr>
+    <w:rPr>
+      <w:rFonts w:ascii="Lucida Sans" w:hAnsi="Lucida Sans"/>
+      <w:b w:val="false"/>
+      <w:i w:val="false"/>
+      <w:strike w:val="false"/>
+      <w:dstrike w:val="false"/>
+      <w:outline w:val="false"/>
+      <w:shadow w:val="false"/>
+      <w:color w:val="595959"/>
+      <w:spacing w:val="0"/>
+      <w:sz w:val="36"/>
+      <w:u w:val="none"/>
+      <w:em w:val="none"/>
+    </w:rPr>
+  </w:style>
+  <w:style w:type="paragraph" w:styleId="TitleSlideLTGliederung4">
+    <w:name w:val="Title Slide~LT~Gliederung 4"/>
+    <w:basedOn w:val="TitleSlideLTGliederung3"/>
+    <w:qFormat/>
+    <w:pPr>
+      <w:bidi w:val="0"/>
+      <w:spacing w:lineRule="atLeast" w:line="200" w:before="113" w:after="0"/>
+      <w:jc w:val="left"/>
+    </w:pPr>
+    <w:rPr>
+      <w:rFonts w:ascii="Lucida Sans" w:hAnsi="Lucida Sans"/>
+      <w:b w:val="false"/>
+      <w:i w:val="false"/>
+      <w:strike w:val="false"/>
+      <w:dstrike w:val="false"/>
+      <w:outline w:val="false"/>
+      <w:shadow w:val="false"/>
+      <w:color w:val="595959"/>
+      <w:spacing w:val="0"/>
+      <w:sz w:val="36"/>
+      <w:u w:val="none"/>
+      <w:em w:val="none"/>
+    </w:rPr>
+  </w:style>
+  <w:style w:type="paragraph" w:styleId="TitleSlideLTGliederung5">
+    <w:name w:val="Title Slide~LT~Gliederung 5"/>
+    <w:basedOn w:val="TitleSlideLTGliederung4"/>
+    <w:qFormat/>
+    <w:pPr>
+      <w:bidi w:val="0"/>
+      <w:spacing w:lineRule="atLeast" w:line="200" w:before="57" w:after="0"/>
+      <w:jc w:val="left"/>
+    </w:pPr>
+    <w:rPr>
+      <w:rFonts w:ascii="Lucida Sans" w:hAnsi="Lucida Sans"/>
+      <w:b w:val="false"/>
+      <w:i w:val="false"/>
+      <w:strike w:val="false"/>
+      <w:dstrike w:val="false"/>
+      <w:outline w:val="false"/>
+      <w:shadow w:val="false"/>
+      <w:color w:val="595959"/>
+      <w:spacing w:val="0"/>
+      <w:sz w:val="40"/>
+      <w:u w:val="none"/>
+      <w:em w:val="none"/>
+    </w:rPr>
+  </w:style>
+  <w:style w:type="paragraph" w:styleId="TitleSlideLTGliederung6">
+    <w:name w:val="Title Slide~LT~Gliederung 6"/>
+    <w:basedOn w:val="TitleSlideLTGliederung5"/>
+    <w:qFormat/>
+    <w:pPr>
+      <w:bidi w:val="0"/>
+      <w:spacing w:lineRule="atLeast" w:line="200" w:before="57" w:after="0"/>
+      <w:jc w:val="left"/>
+    </w:pPr>
+    <w:rPr>
+      <w:rFonts w:ascii="Lucida Sans" w:hAnsi="Lucida Sans"/>
+      <w:b w:val="false"/>
+      <w:i w:val="false"/>
+      <w:strike w:val="false"/>
+      <w:dstrike w:val="false"/>
+      <w:outline w:val="false"/>
+      <w:shadow w:val="false"/>
+      <w:color w:val="595959"/>
+      <w:spacing w:val="0"/>
+      <w:sz w:val="40"/>
+      <w:u w:val="none"/>
+      <w:em w:val="none"/>
+    </w:rPr>
+  </w:style>
+  <w:style w:type="paragraph" w:styleId="TitleSlideLTGliederung7">
+    <w:name w:val="Title Slide~LT~Gliederung 7"/>
+    <w:basedOn w:val="TitleSlideLTGliederung6"/>
+    <w:qFormat/>
+    <w:pPr>
+      <w:bidi w:val="0"/>
+      <w:spacing w:lineRule="atLeast" w:line="200" w:before="57" w:after="0"/>
+      <w:jc w:val="left"/>
+    </w:pPr>
+    <w:rPr>
+      <w:rFonts w:ascii="Lucida Sans" w:hAnsi="Lucida Sans"/>
+      <w:b w:val="false"/>
+      <w:i w:val="false"/>
+      <w:strike w:val="false"/>
+      <w:dstrike w:val="false"/>
+      <w:outline w:val="false"/>
+      <w:shadow w:val="false"/>
+      <w:color w:val="595959"/>
+      <w:spacing w:val="0"/>
+      <w:sz w:val="40"/>
+      <w:u w:val="none"/>
+      <w:em w:val="none"/>
+    </w:rPr>
+  </w:style>
+  <w:style w:type="paragraph" w:styleId="TitleSlideLTGliederung8">
+    <w:name w:val="Title Slide~LT~Gliederung 8"/>
+    <w:basedOn w:val="TitleSlideLTGliederung7"/>
+    <w:qFormat/>
+    <w:pPr>
+      <w:bidi w:val="0"/>
+      <w:spacing w:lineRule="atLeast" w:line="200" w:before="57" w:after="0"/>
+      <w:jc w:val="left"/>
+    </w:pPr>
+    <w:rPr>
+      <w:rFonts w:ascii="Lucida Sans" w:hAnsi="Lucida Sans"/>
+      <w:b w:val="false"/>
+      <w:i w:val="false"/>
+      <w:strike w:val="false"/>
+      <w:dstrike w:val="false"/>
+      <w:outline w:val="false"/>
+      <w:shadow w:val="false"/>
+      <w:color w:val="595959"/>
+      <w:spacing w:val="0"/>
+      <w:sz w:val="40"/>
+      <w:u w:val="none"/>
+      <w:em w:val="none"/>
+    </w:rPr>
+  </w:style>
+  <w:style w:type="paragraph" w:styleId="TitleSlideLTGliederung9">
+    <w:name w:val="Title Slide~LT~Gliederung 9"/>
+    <w:basedOn w:val="TitleSlideLTGliederung8"/>
+    <w:qFormat/>
+    <w:pPr>
+      <w:bidi w:val="0"/>
+      <w:spacing w:lineRule="atLeast" w:line="200" w:before="57" w:after="0"/>
+      <w:jc w:val="left"/>
+    </w:pPr>
+    <w:rPr>
+      <w:rFonts w:ascii="Lucida Sans" w:hAnsi="Lucida Sans"/>
+      <w:b w:val="false"/>
+      <w:i w:val="false"/>
+      <w:strike w:val="false"/>
+      <w:dstrike w:val="false"/>
+      <w:outline w:val="false"/>
+      <w:shadow w:val="false"/>
+      <w:color w:val="595959"/>
+      <w:spacing w:val="0"/>
+      <w:sz w:val="40"/>
+      <w:u w:val="none"/>
+      <w:em w:val="none"/>
+    </w:rPr>
+  </w:style>
+  <w:style w:type="paragraph" w:styleId="TitleSlideLTTitel">
+    <w:name w:val="Title Slide~LT~Titel"/>
+    <w:qFormat/>
+    <w:pPr>
+      <w:widowControl/>
+      <w:bidi w:val="0"/>
+      <w:spacing w:lineRule="atLeast" w:line="200"/>
+      <w:jc w:val="left"/>
+    </w:pPr>
+    <w:rPr>
+      <w:rFonts w:ascii="Lucida Sans" w:hAnsi="Lucida Sans" w:eastAsia="Tahoma" w:cs="Liberation Sans"/>
+      <w:b w:val="false"/>
+      <w:i w:val="false"/>
+      <w:strike w:val="false"/>
+      <w:dstrike w:val="false"/>
+      <w:outline w:val="false"/>
+      <w:shadow w:val="false"/>
+      <w:color w:val="000000"/>
+      <w:spacing w:val="0"/>
+      <w:sz w:val="36"/>
+      <w:szCs w:val="24"/>
+      <w:u w:val="none"/>
+      <w:em w:val="none"/>
+      <w:lang w:val="en-US" w:eastAsia="zh-CN" w:bidi="hi-IN"/>
+    </w:rPr>
+  </w:style>
+  <w:style w:type="paragraph" w:styleId="TitleSlideLTUntertitel">
+    <w:name w:val="Title Slide~LT~Untertitel"/>
+    <w:qFormat/>
+    <w:pPr>
+      <w:widowControl/>
+      <w:bidi w:val="0"/>
+      <w:ind w:left="0" w:right="0" w:hanging="0"/>
+      <w:jc w:val="center"/>
+    </w:pPr>
+    <w:rPr>
+      <w:rFonts w:ascii="Lucida Sans" w:hAnsi="Lucida Sans" w:eastAsia="Tahoma" w:cs="Liberation Sans"/>
+      <w:b w:val="false"/>
+      <w:i w:val="false"/>
+      <w:strike w:val="false"/>
+      <w:dstrike w:val="false"/>
+      <w:outline w:val="false"/>
+      <w:shadow w:val="false"/>
+      <w:color w:val="000000"/>
+      <w:sz w:val="64"/>
+      <w:szCs w:val="24"/>
+      <w:u w:val="none"/>
+      <w:em w:val="none"/>
+      <w:lang w:val="en-US" w:eastAsia="zh-CN" w:bidi="hi-IN"/>
+    </w:rPr>
+  </w:style>
+  <w:style w:type="paragraph" w:styleId="TitleSlideLTNotizen">
+    <w:name w:val="Title Slide~LT~Notizen"/>
+    <w:qFormat/>
+    <w:pPr>
+      <w:widowControl/>
+      <w:bidi w:val="0"/>
+      <w:ind w:left="340" w:right="0" w:hanging="340"/>
+      <w:jc w:val="left"/>
+    </w:pPr>
+    <w:rPr>
+      <w:rFonts w:ascii="Lucida Sans" w:hAnsi="Lucida Sans" w:eastAsia="Tahoma" w:cs="Liberation Sans"/>
+      <w:b w:val="false"/>
+      <w:i w:val="false"/>
+      <w:strike w:val="false"/>
+      <w:dstrike w:val="false"/>
+      <w:outline w:val="false"/>
+      <w:shadow w:val="false"/>
+      <w:color w:val="000000"/>
+      <w:sz w:val="40"/>
+      <w:szCs w:val="24"/>
+      <w:u w:val="none"/>
+      <w:em w:val="none"/>
+      <w:lang w:val="en-US" w:eastAsia="zh-CN" w:bidi="hi-IN"/>
+    </w:rPr>
+  </w:style>
+  <w:style w:type="paragraph" w:styleId="TitleSlideLTHintergrundobjekte">
+    <w:name w:val="Title Slide~LT~Hintergrundobjekte"/>
+    <w:qFormat/>
+    <w:pPr>
+      <w:widowControl/>
+      <w:bidi w:val="0"/>
+      <w:jc w:val="left"/>
+    </w:pPr>
+    <w:rPr>
+      <w:rFonts w:ascii="Liberation Serif" w:hAnsi="Liberation Serif" w:eastAsia="Tahoma" w:cs="Liberation Sans"/>
+      <w:color w:val="00000A"/>
+      <w:sz w:val="24"/>
+      <w:szCs w:val="24"/>
+      <w:lang w:val="en-US" w:eastAsia="zh-CN" w:bidi="hi-IN"/>
+    </w:rPr>
+  </w:style>
+  <w:style w:type="paragraph" w:styleId="TitleSlideLTHintergrund">
+    <w:name w:val="Title Slide~LT~Hintergrund"/>
+    <w:qFormat/>
+    <w:pPr>
+      <w:widowControl/>
+      <w:bidi w:val="0"/>
+      <w:jc w:val="left"/>
+    </w:pPr>
+    <w:rPr>
+      <w:rFonts w:ascii="Liberation Serif" w:hAnsi="Liberation Serif" w:eastAsia="Tahoma" w:cs="Liberation Sans"/>
+      <w:color w:val="00000A"/>
+      <w:sz w:val="24"/>
+      <w:szCs w:val="24"/>
+      <w:lang w:val="en-US" w:eastAsia="zh-CN" w:bidi="hi-IN"/>
+    </w:rPr>
+  </w:style>
+  <w:style w:type="paragraph" w:styleId="Default1">
+    <w:name w:val="default"/>
+    <w:qFormat/>
+    <w:pPr>
+      <w:widowControl/>
+      <w:bidi w:val="0"/>
+      <w:spacing w:lineRule="atLeast" w:line="200" w:before="0" w:after="0"/>
+      <w:ind w:left="0" w:right="0" w:hanging="0"/>
+      <w:jc w:val="left"/>
+    </w:pPr>
+    <w:rPr>
+      <w:rFonts w:ascii="Lucida Sans" w:hAnsi="Lucida Sans" w:eastAsia="Tahoma" w:cs="Liberation Sans"/>
+      <w:color w:val="000000"/>
+      <w:sz w:val="36"/>
+      <w:szCs w:val="24"/>
+      <w:lang w:val="en-US" w:eastAsia="zh-CN" w:bidi="hi-IN"/>
+    </w:rPr>
+  </w:style>
+  <w:style w:type="paragraph" w:styleId="Gray1">
+    <w:name w:val="gray1"/>
+    <w:basedOn w:val="Default1"/>
+    <w:qFormat/>
+    <w:pPr>
+      <w:spacing w:lineRule="atLeast" w:line="200" w:before="0" w:after="0"/>
+      <w:ind w:left="0" w:right="0" w:hanging="0"/>
+    </w:pPr>
+    <w:rPr>
+      <w:rFonts w:ascii="Lucida Sans" w:hAnsi="Lucida Sans"/>
+      <w:color w:val="000000"/>
+      <w:sz w:val="36"/>
+    </w:rPr>
+  </w:style>
+  <w:style w:type="paragraph" w:styleId="Gray2">
+    <w:name w:val="gray2"/>
+    <w:basedOn w:val="Default1"/>
+    <w:qFormat/>
+    <w:pPr>
+      <w:spacing w:lineRule="atLeast" w:line="200" w:before="0" w:after="0"/>
+      <w:ind w:left="0" w:right="0" w:hanging="0"/>
+    </w:pPr>
+    <w:rPr>
+      <w:rFonts w:ascii="Lucida Sans" w:hAnsi="Lucida Sans"/>
+      <w:color w:val="000000"/>
+      <w:sz w:val="36"/>
+    </w:rPr>
+  </w:style>
+  <w:style w:type="paragraph" w:styleId="Gray3">
+    <w:name w:val="gray3"/>
+    <w:basedOn w:val="Default1"/>
+    <w:qFormat/>
+    <w:pPr>
+      <w:spacing w:lineRule="atLeast" w:line="200" w:before="0" w:after="0"/>
+      <w:ind w:left="0" w:right="0" w:hanging="0"/>
+    </w:pPr>
+    <w:rPr>
+      <w:rFonts w:ascii="Lucida Sans" w:hAnsi="Lucida Sans"/>
+      <w:color w:val="000000"/>
+      <w:sz w:val="36"/>
+    </w:rPr>
+  </w:style>
+  <w:style w:type="paragraph" w:styleId="Bw1">
+    <w:name w:val="bw1"/>
+    <w:basedOn w:val="Default1"/>
+    <w:qFormat/>
+    <w:pPr>
+      <w:spacing w:lineRule="atLeast" w:line="200" w:before="0" w:after="0"/>
+      <w:ind w:left="0" w:right="0" w:hanging="0"/>
+    </w:pPr>
+    <w:rPr>
+      <w:rFonts w:ascii="Lucida Sans" w:hAnsi="Lucida Sans"/>
+      <w:color w:val="000000"/>
+      <w:sz w:val="36"/>
+    </w:rPr>
+  </w:style>
+  <w:style w:type="paragraph" w:styleId="Bw2">
+    <w:name w:val="bw2"/>
+    <w:basedOn w:val="Default1"/>
+    <w:qFormat/>
+    <w:pPr>
+      <w:spacing w:lineRule="atLeast" w:line="200" w:before="0" w:after="0"/>
+      <w:ind w:left="0" w:right="0" w:hanging="0"/>
+    </w:pPr>
+    <w:rPr>
+      <w:rFonts w:ascii="Lucida Sans" w:hAnsi="Lucida Sans"/>
+      <w:color w:val="000000"/>
+      <w:sz w:val="36"/>
+    </w:rPr>
+  </w:style>
+  <w:style w:type="paragraph" w:styleId="Bw3">
+    <w:name w:val="bw3"/>
+    <w:basedOn w:val="Default1"/>
+    <w:qFormat/>
+    <w:pPr>
+      <w:spacing w:lineRule="atLeast" w:line="200" w:before="0" w:after="0"/>
+      <w:ind w:left="0" w:right="0" w:hanging="0"/>
+    </w:pPr>
+    <w:rPr>
+      <w:rFonts w:ascii="Lucida Sans" w:hAnsi="Lucida Sans"/>
+      <w:color w:val="000000"/>
+      <w:sz w:val="36"/>
+    </w:rPr>
+  </w:style>
+  <w:style w:type="paragraph" w:styleId="Orange1">
+    <w:name w:val="orange1"/>
+    <w:basedOn w:val="Default1"/>
+    <w:qFormat/>
+    <w:pPr>
+      <w:spacing w:lineRule="atLeast" w:line="200" w:before="0" w:after="0"/>
+      <w:ind w:left="0" w:right="0" w:hanging="0"/>
+    </w:pPr>
+    <w:rPr>
+      <w:rFonts w:ascii="Lucida Sans" w:hAnsi="Lucida Sans"/>
+      <w:color w:val="000000"/>
+      <w:sz w:val="36"/>
+    </w:rPr>
+  </w:style>
+  <w:style w:type="paragraph" w:styleId="Orange2">
+    <w:name w:val="orange2"/>
+    <w:basedOn w:val="Default1"/>
+    <w:qFormat/>
+    <w:pPr>
+      <w:spacing w:lineRule="atLeast" w:line="200" w:before="0" w:after="0"/>
+      <w:ind w:left="0" w:right="0" w:hanging="0"/>
+    </w:pPr>
+    <w:rPr>
+      <w:rFonts w:ascii="Lucida Sans" w:hAnsi="Lucida Sans"/>
+      <w:color w:val="000000"/>
+      <w:sz w:val="36"/>
+    </w:rPr>
+  </w:style>
+  <w:style w:type="paragraph" w:styleId="Orange3">
+    <w:name w:val="orange3"/>
+    <w:basedOn w:val="Default1"/>
+    <w:qFormat/>
+    <w:pPr>
+      <w:spacing w:lineRule="atLeast" w:line="200" w:before="0" w:after="0"/>
+      <w:ind w:left="0" w:right="0" w:hanging="0"/>
+    </w:pPr>
+    <w:rPr>
+      <w:rFonts w:ascii="Lucida Sans" w:hAnsi="Lucida Sans"/>
+      <w:color w:val="000000"/>
+      <w:sz w:val="36"/>
+    </w:rPr>
+  </w:style>
+  <w:style w:type="paragraph" w:styleId="Turquoise1">
+    <w:name w:val="turquoise1"/>
+    <w:basedOn w:val="Default1"/>
+    <w:qFormat/>
+    <w:pPr>
+      <w:spacing w:lineRule="atLeast" w:line="200" w:before="0" w:after="0"/>
+      <w:ind w:left="0" w:right="0" w:hanging="0"/>
+    </w:pPr>
+    <w:rPr>
+      <w:rFonts w:ascii="Lucida Sans" w:hAnsi="Lucida Sans"/>
+      <w:color w:val="000000"/>
+      <w:sz w:val="36"/>
+    </w:rPr>
+  </w:style>
+  <w:style w:type="paragraph" w:styleId="Turquoise2">
+    <w:name w:val="turquoise2"/>
+    <w:basedOn w:val="Default1"/>
+    <w:qFormat/>
+    <w:pPr>
+      <w:spacing w:lineRule="atLeast" w:line="200" w:before="0" w:after="0"/>
+      <w:ind w:left="0" w:right="0" w:hanging="0"/>
+    </w:pPr>
+    <w:rPr>
+      <w:rFonts w:ascii="Lucida Sans" w:hAnsi="Lucida Sans"/>
+      <w:color w:val="000000"/>
+      <w:sz w:val="36"/>
+    </w:rPr>
+  </w:style>
+  <w:style w:type="paragraph" w:styleId="Turquoise3">
+    <w:name w:val="turquoise3"/>
+    <w:basedOn w:val="Default1"/>
+    <w:qFormat/>
+    <w:pPr>
+      <w:spacing w:lineRule="atLeast" w:line="200" w:before="0" w:after="0"/>
+      <w:ind w:left="0" w:right="0" w:hanging="0"/>
+    </w:pPr>
+    <w:rPr>
+      <w:rFonts w:ascii="Lucida Sans" w:hAnsi="Lucida Sans"/>
+      <w:color w:val="000000"/>
+      <w:sz w:val="36"/>
+    </w:rPr>
+  </w:style>
+  <w:style w:type="paragraph" w:styleId="Blue1">
+    <w:name w:val="blue1"/>
+    <w:basedOn w:val="Default1"/>
+    <w:qFormat/>
+    <w:pPr>
+      <w:spacing w:lineRule="atLeast" w:line="200" w:before="0" w:after="0"/>
+      <w:ind w:left="0" w:right="0" w:hanging="0"/>
+    </w:pPr>
+    <w:rPr>
+      <w:rFonts w:ascii="Lucida Sans" w:hAnsi="Lucida Sans"/>
+      <w:color w:val="000000"/>
+      <w:sz w:val="36"/>
+    </w:rPr>
+  </w:style>
+  <w:style w:type="paragraph" w:styleId="Blue2">
+    <w:name w:val="blue2"/>
+    <w:basedOn w:val="Default1"/>
+    <w:qFormat/>
+    <w:pPr>
+      <w:spacing w:lineRule="atLeast" w:line="200" w:before="0" w:after="0"/>
+      <w:ind w:left="0" w:right="0" w:hanging="0"/>
+    </w:pPr>
+    <w:rPr>
+      <w:rFonts w:ascii="Lucida Sans" w:hAnsi="Lucida Sans"/>
+      <w:color w:val="000000"/>
+      <w:sz w:val="36"/>
+    </w:rPr>
+  </w:style>
+  <w:style w:type="paragraph" w:styleId="Blue3">
+    <w:name w:val="blue3"/>
+    <w:basedOn w:val="Default1"/>
+    <w:qFormat/>
+    <w:pPr>
+      <w:spacing w:lineRule="atLeast" w:line="200" w:before="0" w:after="0"/>
+      <w:ind w:left="0" w:right="0" w:hanging="0"/>
+    </w:pPr>
+    <w:rPr>
+      <w:rFonts w:ascii="Lucida Sans" w:hAnsi="Lucida Sans"/>
+      <w:color w:val="000000"/>
+      <w:sz w:val="36"/>
+    </w:rPr>
+  </w:style>
+  <w:style w:type="paragraph" w:styleId="Sun1">
+    <w:name w:val="sun1"/>
+    <w:basedOn w:val="Default1"/>
+    <w:qFormat/>
+    <w:pPr>
+      <w:spacing w:lineRule="atLeast" w:line="200" w:before="0" w:after="0"/>
+      <w:ind w:left="0" w:right="0" w:hanging="0"/>
+    </w:pPr>
+    <w:rPr>
+      <w:rFonts w:ascii="Lucida Sans" w:hAnsi="Lucida Sans"/>
+      <w:color w:val="000000"/>
+      <w:sz w:val="36"/>
+    </w:rPr>
+  </w:style>
+  <w:style w:type="paragraph" w:styleId="Sun2">
+    <w:name w:val="sun2"/>
+    <w:basedOn w:val="Default1"/>
+    <w:qFormat/>
+    <w:pPr>
+      <w:spacing w:lineRule="atLeast" w:line="200" w:before="0" w:after="0"/>
+      <w:ind w:left="0" w:right="0" w:hanging="0"/>
+    </w:pPr>
+    <w:rPr>
+      <w:rFonts w:ascii="Lucida Sans" w:hAnsi="Lucida Sans"/>
+      <w:color w:val="000000"/>
+      <w:sz w:val="36"/>
+    </w:rPr>
+  </w:style>
+  <w:style w:type="paragraph" w:styleId="Sun3">
+    <w:name w:val="sun3"/>
+    <w:basedOn w:val="Default1"/>
+    <w:qFormat/>
+    <w:pPr>
+      <w:spacing w:lineRule="atLeast" w:line="200" w:before="0" w:after="0"/>
+      <w:ind w:left="0" w:right="0" w:hanging="0"/>
+    </w:pPr>
+    <w:rPr>
+      <w:rFonts w:ascii="Lucida Sans" w:hAnsi="Lucida Sans"/>
+      <w:color w:val="000000"/>
+      <w:sz w:val="36"/>
+    </w:rPr>
+  </w:style>
+  <w:style w:type="paragraph" w:styleId="Earth1">
+    <w:name w:val="earth1"/>
+    <w:basedOn w:val="Default1"/>
+    <w:qFormat/>
+    <w:pPr>
+      <w:spacing w:lineRule="atLeast" w:line="200" w:before="0" w:after="0"/>
+      <w:ind w:left="0" w:right="0" w:hanging="0"/>
+    </w:pPr>
+    <w:rPr>
+      <w:rFonts w:ascii="Lucida Sans" w:hAnsi="Lucida Sans"/>
+      <w:color w:val="000000"/>
+      <w:sz w:val="36"/>
+    </w:rPr>
+  </w:style>
+  <w:style w:type="paragraph" w:styleId="Earth2">
+    <w:name w:val="earth2"/>
+    <w:basedOn w:val="Default1"/>
+    <w:qFormat/>
+    <w:pPr>
+      <w:spacing w:lineRule="atLeast" w:line="200" w:before="0" w:after="0"/>
+      <w:ind w:left="0" w:right="0" w:hanging="0"/>
+    </w:pPr>
+    <w:rPr>
+      <w:rFonts w:ascii="Lucida Sans" w:hAnsi="Lucida Sans"/>
+      <w:color w:val="000000"/>
+      <w:sz w:val="36"/>
+    </w:rPr>
+  </w:style>
+  <w:style w:type="paragraph" w:styleId="Earth3">
+    <w:name w:val="earth3"/>
+    <w:basedOn w:val="Default1"/>
+    <w:qFormat/>
+    <w:pPr>
+      <w:spacing w:lineRule="atLeast" w:line="200" w:before="0" w:after="0"/>
+      <w:ind w:left="0" w:right="0" w:hanging="0"/>
+    </w:pPr>
+    <w:rPr>
+      <w:rFonts w:ascii="Lucida Sans" w:hAnsi="Lucida Sans"/>
+      <w:color w:val="000000"/>
+      <w:sz w:val="36"/>
+    </w:rPr>
+  </w:style>
+  <w:style w:type="paragraph" w:styleId="Green1">
+    <w:name w:val="green1"/>
+    <w:basedOn w:val="Default1"/>
+    <w:qFormat/>
+    <w:pPr>
+      <w:spacing w:lineRule="atLeast" w:line="200" w:before="0" w:after="0"/>
+      <w:ind w:left="0" w:right="0" w:hanging="0"/>
+    </w:pPr>
+    <w:rPr>
+      <w:rFonts w:ascii="Lucida Sans" w:hAnsi="Lucida Sans"/>
+      <w:color w:val="000000"/>
+      <w:sz w:val="36"/>
+    </w:rPr>
+  </w:style>
+  <w:style w:type="paragraph" w:styleId="Green2">
+    <w:name w:val="green2"/>
+    <w:basedOn w:val="Default1"/>
+    <w:qFormat/>
+    <w:pPr>
+      <w:spacing w:lineRule="atLeast" w:line="200" w:before="0" w:after="0"/>
+      <w:ind w:left="0" w:right="0" w:hanging="0"/>
+    </w:pPr>
+    <w:rPr>
+      <w:rFonts w:ascii="Lucida Sans" w:hAnsi="Lucida Sans"/>
+      <w:color w:val="000000"/>
+      <w:sz w:val="36"/>
+    </w:rPr>
+  </w:style>
+  <w:style w:type="paragraph" w:styleId="Green3">
+    <w:name w:val="green3"/>
+    <w:basedOn w:val="Default1"/>
+    <w:qFormat/>
+    <w:pPr>
+      <w:spacing w:lineRule="atLeast" w:line="200" w:before="0" w:after="0"/>
+      <w:ind w:left="0" w:right="0" w:hanging="0"/>
+    </w:pPr>
+    <w:rPr>
+      <w:rFonts w:ascii="Lucida Sans" w:hAnsi="Lucida Sans"/>
+      <w:color w:val="000000"/>
+      <w:sz w:val="36"/>
+    </w:rPr>
+  </w:style>
+  <w:style w:type="paragraph" w:styleId="Seetang1">
+    <w:name w:val="seetang1"/>
+    <w:basedOn w:val="Default1"/>
+    <w:qFormat/>
+    <w:pPr>
+      <w:spacing w:lineRule="atLeast" w:line="200" w:before="0" w:after="0"/>
+      <w:ind w:left="0" w:right="0" w:hanging="0"/>
+    </w:pPr>
+    <w:rPr>
+      <w:rFonts w:ascii="Lucida Sans" w:hAnsi="Lucida Sans"/>
+      <w:color w:val="000000"/>
+      <w:sz w:val="36"/>
+    </w:rPr>
+  </w:style>
+  <w:style w:type="paragraph" w:styleId="Seetang2">
+    <w:name w:val="seetang2"/>
+    <w:basedOn w:val="Default1"/>
+    <w:qFormat/>
+    <w:pPr>
+      <w:spacing w:lineRule="atLeast" w:line="200" w:before="0" w:after="0"/>
+      <w:ind w:left="0" w:right="0" w:hanging="0"/>
+    </w:pPr>
+    <w:rPr>
+      <w:rFonts w:ascii="Lucida Sans" w:hAnsi="Lucida Sans"/>
+      <w:color w:val="000000"/>
+      <w:sz w:val="36"/>
+    </w:rPr>
+  </w:style>
+  <w:style w:type="paragraph" w:styleId="Seetang3">
+    <w:name w:val="seetang3"/>
+    <w:basedOn w:val="Default1"/>
+    <w:qFormat/>
+    <w:pPr>
+      <w:spacing w:lineRule="atLeast" w:line="200" w:before="0" w:after="0"/>
+      <w:ind w:left="0" w:right="0" w:hanging="0"/>
+    </w:pPr>
+    <w:rPr>
+      <w:rFonts w:ascii="Lucida Sans" w:hAnsi="Lucida Sans"/>
+      <w:color w:val="000000"/>
+      <w:sz w:val="36"/>
+    </w:rPr>
+  </w:style>
+  <w:style w:type="paragraph" w:styleId="Lightblue1">
+    <w:name w:val="lightblue1"/>
+    <w:basedOn w:val="Default1"/>
+    <w:qFormat/>
+    <w:pPr>
+      <w:spacing w:lineRule="atLeast" w:line="200" w:before="0" w:after="0"/>
+      <w:ind w:left="0" w:right="0" w:hanging="0"/>
+    </w:pPr>
+    <w:rPr>
+      <w:rFonts w:ascii="Lucida Sans" w:hAnsi="Lucida Sans"/>
+      <w:color w:val="000000"/>
+      <w:sz w:val="36"/>
+    </w:rPr>
+  </w:style>
+  <w:style w:type="paragraph" w:styleId="Lightblue2">
+    <w:name w:val="lightblue2"/>
+    <w:basedOn w:val="Default1"/>
+    <w:qFormat/>
+    <w:pPr>
+      <w:spacing w:lineRule="atLeast" w:line="200" w:before="0" w:after="0"/>
+      <w:ind w:left="0" w:right="0" w:hanging="0"/>
+    </w:pPr>
+    <w:rPr>
+      <w:rFonts w:ascii="Lucida Sans" w:hAnsi="Lucida Sans"/>
+      <w:color w:val="000000"/>
+      <w:sz w:val="36"/>
+    </w:rPr>
+  </w:style>
+  <w:style w:type="paragraph" w:styleId="Lightblue3">
+    <w:name w:val="lightblue3"/>
+    <w:basedOn w:val="Default1"/>
+    <w:qFormat/>
+    <w:pPr>
+      <w:spacing w:lineRule="atLeast" w:line="200" w:before="0" w:after="0"/>
+      <w:ind w:left="0" w:right="0" w:hanging="0"/>
+    </w:pPr>
+    <w:rPr>
+      <w:rFonts w:ascii="Lucida Sans" w:hAnsi="Lucida Sans"/>
+      <w:color w:val="000000"/>
+      <w:sz w:val="36"/>
+    </w:rPr>
+  </w:style>
+  <w:style w:type="paragraph" w:styleId="Yellow1">
+    <w:name w:val="yellow1"/>
+    <w:basedOn w:val="Default1"/>
+    <w:qFormat/>
+    <w:pPr>
+      <w:spacing w:lineRule="atLeast" w:line="200" w:before="0" w:after="0"/>
+      <w:ind w:left="0" w:right="0" w:hanging="0"/>
+    </w:pPr>
+    <w:rPr>
+      <w:rFonts w:ascii="Lucida Sans" w:hAnsi="Lucida Sans"/>
+      <w:color w:val="000000"/>
+      <w:sz w:val="36"/>
+    </w:rPr>
+  </w:style>
+  <w:style w:type="paragraph" w:styleId="Yellow2">
+    <w:name w:val="yellow2"/>
+    <w:basedOn w:val="Default1"/>
+    <w:qFormat/>
+    <w:pPr>
+      <w:spacing w:lineRule="atLeast" w:line="200" w:before="0" w:after="0"/>
+      <w:ind w:left="0" w:right="0" w:hanging="0"/>
+    </w:pPr>
+    <w:rPr>
+      <w:rFonts w:ascii="Lucida Sans" w:hAnsi="Lucida Sans"/>
+      <w:color w:val="000000"/>
+      <w:sz w:val="36"/>
+    </w:rPr>
+  </w:style>
+  <w:style w:type="paragraph" w:styleId="Yellow3">
+    <w:name w:val="yellow3"/>
+    <w:basedOn w:val="Default1"/>
+    <w:qFormat/>
+    <w:pPr>
+      <w:spacing w:lineRule="atLeast" w:line="200" w:before="0" w:after="0"/>
+      <w:ind w:left="0" w:right="0" w:hanging="0"/>
+    </w:pPr>
+    <w:rPr>
+      <w:rFonts w:ascii="Lucida Sans" w:hAnsi="Lucida Sans"/>
+      <w:color w:val="000000"/>
+      <w:sz w:val="36"/>
+    </w:rPr>
+  </w:style>
+  <w:style w:type="paragraph" w:styleId="Backgroundobjects">
+    <w:name w:val="Background objects"/>
+    <w:qFormat/>
+    <w:pPr>
+      <w:widowControl/>
+      <w:bidi w:val="0"/>
+      <w:jc w:val="left"/>
+    </w:pPr>
+    <w:rPr>
+      <w:rFonts w:ascii="Liberation Serif" w:hAnsi="Liberation Serif" w:eastAsia="Tahoma" w:cs="Liberation Sans"/>
+      <w:color w:val="00000A"/>
+      <w:sz w:val="24"/>
+      <w:szCs w:val="24"/>
+      <w:lang w:val="en-US" w:eastAsia="zh-CN" w:bidi="hi-IN"/>
+    </w:rPr>
+  </w:style>
+  <w:style w:type="paragraph" w:styleId="Background">
+    <w:name w:val="Background"/>
+    <w:qFormat/>
+    <w:pPr>
+      <w:widowControl/>
+      <w:bidi w:val="0"/>
+      <w:jc w:val="left"/>
+    </w:pPr>
+    <w:rPr>
+      <w:rFonts w:ascii="Liberation Serif" w:hAnsi="Liberation Serif" w:eastAsia="Tahoma" w:cs="Liberation Sans"/>
+      <w:color w:val="00000A"/>
+      <w:sz w:val="24"/>
+      <w:szCs w:val="24"/>
+      <w:lang w:val="en-US" w:eastAsia="zh-CN" w:bidi="hi-IN"/>
+    </w:rPr>
+  </w:style>
+  <w:style w:type="paragraph" w:styleId="Notes">
+    <w:name w:val="Notes"/>
+    <w:qFormat/>
+    <w:pPr>
+      <w:widowControl/>
+      <w:bidi w:val="0"/>
+      <w:ind w:left="340" w:right="0" w:hanging="340"/>
+      <w:jc w:val="left"/>
+    </w:pPr>
+    <w:rPr>
+      <w:rFonts w:ascii="Lucida Sans" w:hAnsi="Lucida Sans" w:eastAsia="Tahoma" w:cs="Liberation Sans"/>
+      <w:b w:val="false"/>
+      <w:i w:val="false"/>
+      <w:strike w:val="false"/>
+      <w:dstrike w:val="false"/>
+      <w:outline w:val="false"/>
+      <w:shadow w:val="false"/>
+      <w:color w:val="000000"/>
+      <w:sz w:val="40"/>
+      <w:szCs w:val="24"/>
+      <w:u w:val="none"/>
+      <w:em w:val="none"/>
+      <w:lang w:val="en-US" w:eastAsia="zh-CN" w:bidi="hi-IN"/>
+    </w:rPr>
+  </w:style>
+  <w:style w:type="paragraph" w:styleId="Outline1">
+    <w:name w:val="Outline 1"/>
+    <w:qFormat/>
+    <w:pPr>
+      <w:widowControl/>
+      <w:bidi w:val="0"/>
+      <w:spacing w:lineRule="atLeast" w:line="200" w:before="283" w:after="0"/>
+      <w:jc w:val="left"/>
+    </w:pPr>
+    <w:rPr>
+      <w:rFonts w:ascii="Lucida Sans" w:hAnsi="Lucida Sans" w:eastAsia="Tahoma" w:cs="Liberation Sans"/>
+      <w:b w:val="false"/>
+      <w:i w:val="false"/>
+      <w:strike w:val="false"/>
+      <w:dstrike w:val="false"/>
+      <w:outline w:val="false"/>
+      <w:shadow w:val="false"/>
+      <w:color w:val="595959"/>
+      <w:spacing w:val="0"/>
+      <w:sz w:val="48"/>
+      <w:szCs w:val="24"/>
+      <w:u w:val="none"/>
+      <w:em w:val="none"/>
+      <w:lang w:val="en-US" w:eastAsia="zh-CN" w:bidi="hi-IN"/>
+    </w:rPr>
+  </w:style>
+  <w:style w:type="paragraph" w:styleId="Outline2">
+    <w:name w:val="Outline 2"/>
+    <w:basedOn w:val="Outline1"/>
+    <w:qFormat/>
+    <w:pPr>
+      <w:bidi w:val="0"/>
+      <w:spacing w:lineRule="atLeast" w:line="200" w:before="227" w:after="0"/>
+      <w:jc w:val="left"/>
+    </w:pPr>
+    <w:rPr>
+      <w:rFonts w:ascii="Lucida Sans" w:hAnsi="Lucida Sans"/>
+      <w:b w:val="false"/>
+      <w:i w:val="false"/>
+      <w:strike w:val="false"/>
+      <w:dstrike w:val="false"/>
+      <w:outline w:val="false"/>
+      <w:shadow w:val="false"/>
+      <w:color w:val="595959"/>
+      <w:spacing w:val="0"/>
+      <w:sz w:val="40"/>
+      <w:u w:val="none"/>
+      <w:em w:val="none"/>
+    </w:rPr>
+  </w:style>
+  <w:style w:type="paragraph" w:styleId="Outline3">
+    <w:name w:val="Outline 3"/>
+    <w:basedOn w:val="Outline2"/>
+    <w:qFormat/>
+    <w:pPr>
+      <w:bidi w:val="0"/>
+      <w:spacing w:lineRule="atLeast" w:line="200" w:before="170" w:after="0"/>
+      <w:jc w:val="left"/>
+    </w:pPr>
+    <w:rPr>
+      <w:rFonts w:ascii="Lucida Sans" w:hAnsi="Lucida Sans"/>
+      <w:b w:val="false"/>
+      <w:i w:val="false"/>
+      <w:strike w:val="false"/>
+      <w:dstrike w:val="false"/>
+      <w:outline w:val="false"/>
+      <w:shadow w:val="false"/>
+      <w:color w:val="595959"/>
+      <w:spacing w:val="0"/>
+      <w:sz w:val="36"/>
+      <w:u w:val="none"/>
+      <w:em w:val="none"/>
+    </w:rPr>
+  </w:style>
+  <w:style w:type="paragraph" w:styleId="Outline4">
+    <w:name w:val="Outline 4"/>
+    <w:basedOn w:val="Outline3"/>
+    <w:qFormat/>
+    <w:pPr>
+      <w:bidi w:val="0"/>
+      <w:spacing w:lineRule="atLeast" w:line="200" w:before="113" w:after="0"/>
+      <w:jc w:val="left"/>
+    </w:pPr>
+    <w:rPr>
+      <w:rFonts w:ascii="Lucida Sans" w:hAnsi="Lucida Sans"/>
+      <w:b w:val="false"/>
+      <w:i w:val="false"/>
+      <w:strike w:val="false"/>
+      <w:dstrike w:val="false"/>
+      <w:outline w:val="false"/>
+      <w:shadow w:val="false"/>
+      <w:color w:val="595959"/>
+      <w:spacing w:val="0"/>
+      <w:sz w:val="36"/>
+      <w:u w:val="none"/>
+      <w:em w:val="none"/>
+    </w:rPr>
+  </w:style>
+  <w:style w:type="paragraph" w:styleId="Outline5">
+    <w:name w:val="Outline 5"/>
+    <w:basedOn w:val="Outline4"/>
+    <w:qFormat/>
+    <w:pPr>
+      <w:bidi w:val="0"/>
+      <w:spacing w:lineRule="atLeast" w:line="200" w:before="57" w:after="0"/>
+      <w:jc w:val="left"/>
+    </w:pPr>
+    <w:rPr>
+      <w:rFonts w:ascii="Lucida Sans" w:hAnsi="Lucida Sans"/>
+      <w:b w:val="false"/>
+      <w:i w:val="false"/>
+      <w:strike w:val="false"/>
+      <w:dstrike w:val="false"/>
+      <w:outline w:val="false"/>
+      <w:shadow w:val="false"/>
+      <w:color w:val="595959"/>
+      <w:spacing w:val="0"/>
+      <w:sz w:val="40"/>
+      <w:u w:val="none"/>
+      <w:em w:val="none"/>
+    </w:rPr>
+  </w:style>
+  <w:style w:type="paragraph" w:styleId="Outline6">
+    <w:name w:val="Outline 6"/>
+    <w:basedOn w:val="Outline5"/>
+    <w:qFormat/>
+    <w:pPr>
+      <w:bidi w:val="0"/>
+      <w:spacing w:lineRule="atLeast" w:line="200" w:before="57" w:after="0"/>
+      <w:jc w:val="left"/>
+    </w:pPr>
+    <w:rPr>
+      <w:rFonts w:ascii="Lucida Sans" w:hAnsi="Lucida Sans"/>
+      <w:b w:val="false"/>
+      <w:i w:val="false"/>
+      <w:strike w:val="false"/>
+      <w:dstrike w:val="false"/>
+      <w:outline w:val="false"/>
+      <w:shadow w:val="false"/>
+      <w:color w:val="595959"/>
+      <w:spacing w:val="0"/>
+      <w:sz w:val="40"/>
+      <w:u w:val="none"/>
+      <w:em w:val="none"/>
+    </w:rPr>
+  </w:style>
+  <w:style w:type="paragraph" w:styleId="Outline7">
+    <w:name w:val="Outline 7"/>
+    <w:basedOn w:val="Outline6"/>
+    <w:qFormat/>
+    <w:pPr>
+      <w:bidi w:val="0"/>
+      <w:spacing w:lineRule="atLeast" w:line="200" w:before="57" w:after="0"/>
+      <w:jc w:val="left"/>
+    </w:pPr>
+    <w:rPr>
+      <w:rFonts w:ascii="Lucida Sans" w:hAnsi="Lucida Sans"/>
+      <w:b w:val="false"/>
+      <w:i w:val="false"/>
+      <w:strike w:val="false"/>
+      <w:dstrike w:val="false"/>
+      <w:outline w:val="false"/>
+      <w:shadow w:val="false"/>
+      <w:color w:val="595959"/>
+      <w:spacing w:val="0"/>
+      <w:sz w:val="40"/>
+      <w:u w:val="none"/>
+      <w:em w:val="none"/>
+    </w:rPr>
+  </w:style>
+  <w:style w:type="paragraph" w:styleId="Outline8">
+    <w:name w:val="Outline 8"/>
+    <w:basedOn w:val="Outline7"/>
+    <w:qFormat/>
+    <w:pPr>
+      <w:bidi w:val="0"/>
+      <w:spacing w:lineRule="atLeast" w:line="200" w:before="57" w:after="0"/>
+      <w:jc w:val="left"/>
+    </w:pPr>
+    <w:rPr>
+      <w:rFonts w:ascii="Lucida Sans" w:hAnsi="Lucida Sans"/>
+      <w:b w:val="false"/>
+      <w:i w:val="false"/>
+      <w:strike w:val="false"/>
+      <w:dstrike w:val="false"/>
+      <w:outline w:val="false"/>
+      <w:shadow w:val="false"/>
+      <w:color w:val="595959"/>
+      <w:spacing w:val="0"/>
+      <w:sz w:val="40"/>
+      <w:u w:val="none"/>
+      <w:em w:val="none"/>
+    </w:rPr>
+  </w:style>
+  <w:style w:type="paragraph" w:styleId="Outline9">
+    <w:name w:val="Outline 9"/>
+    <w:basedOn w:val="Outline8"/>
+    <w:qFormat/>
+    <w:pPr>
+      <w:bidi w:val="0"/>
+      <w:spacing w:lineRule="atLeast" w:line="200" w:before="57" w:after="0"/>
+      <w:jc w:val="left"/>
+    </w:pPr>
+    <w:rPr>
+      <w:rFonts w:ascii="Lucida Sans" w:hAnsi="Lucida Sans"/>
+      <w:b w:val="false"/>
+      <w:i w:val="false"/>
+      <w:strike w:val="false"/>
+      <w:dstrike w:val="false"/>
+      <w:outline w:val="false"/>
+      <w:shadow w:val="false"/>
+      <w:color w:val="595959"/>
+      <w:spacing w:val="0"/>
+      <w:sz w:val="40"/>
+      <w:u w:val="none"/>
+      <w:em w:val="none"/>
+    </w:rPr>
+  </w:style>
+  <w:style w:type="paragraph" w:styleId="TitleandContentLTGliederung1">
+    <w:name w:val="Title and Content~LT~Gliederung 1"/>
+    <w:qFormat/>
+    <w:pPr>
+      <w:widowControl/>
+      <w:bidi w:val="0"/>
+      <w:spacing w:lineRule="atLeast" w:line="200" w:before="283" w:after="0"/>
+      <w:jc w:val="left"/>
+    </w:pPr>
+    <w:rPr>
+      <w:rFonts w:ascii="Lucida Sans" w:hAnsi="Lucida Sans" w:eastAsia="Tahoma" w:cs="Liberation Sans"/>
+      <w:b w:val="false"/>
+      <w:i w:val="false"/>
+      <w:strike w:val="false"/>
+      <w:dstrike w:val="false"/>
+      <w:outline w:val="false"/>
+      <w:shadow w:val="false"/>
+      <w:color w:val="595959"/>
+      <w:spacing w:val="0"/>
+      <w:sz w:val="48"/>
+      <w:szCs w:val="24"/>
+      <w:u w:val="none"/>
+      <w:em w:val="none"/>
+      <w:lang w:val="en-US" w:eastAsia="zh-CN" w:bidi="hi-IN"/>
+    </w:rPr>
+  </w:style>
+  <w:style w:type="paragraph" w:styleId="TitleandContentLTGliederung2">
+    <w:name w:val="Title and Content~LT~Gliederung 2"/>
+    <w:basedOn w:val="TitleandContentLTGliederung1"/>
+    <w:qFormat/>
+    <w:pPr>
+      <w:bidi w:val="0"/>
+      <w:spacing w:lineRule="atLeast" w:line="200" w:before="227" w:after="0"/>
+      <w:jc w:val="left"/>
+    </w:pPr>
+    <w:rPr>
+      <w:rFonts w:ascii="Lucida Sans" w:hAnsi="Lucida Sans"/>
+      <w:b w:val="false"/>
+      <w:i w:val="false"/>
+      <w:strike w:val="false"/>
+      <w:dstrike w:val="false"/>
+      <w:outline w:val="false"/>
+      <w:shadow w:val="false"/>
+      <w:color w:val="595959"/>
+      <w:spacing w:val="0"/>
+      <w:sz w:val="40"/>
+      <w:u w:val="none"/>
+      <w:em w:val="none"/>
+    </w:rPr>
+  </w:style>
+  <w:style w:type="paragraph" w:styleId="TitleandContentLTGliederung3">
+    <w:name w:val="Title and Content~LT~Gliederung 3"/>
+    <w:basedOn w:val="TitleandContentLTGliederung2"/>
+    <w:qFormat/>
+    <w:pPr>
+      <w:bidi w:val="0"/>
+      <w:spacing w:lineRule="atLeast" w:line="200" w:before="170" w:after="0"/>
+      <w:jc w:val="left"/>
+    </w:pPr>
+    <w:rPr>
+      <w:rFonts w:ascii="Lucida Sans" w:hAnsi="Lucida Sans"/>
+      <w:b w:val="false"/>
+      <w:i w:val="false"/>
+      <w:strike w:val="false"/>
+      <w:dstrike w:val="false"/>
+      <w:outline w:val="false"/>
+      <w:shadow w:val="false"/>
+      <w:color w:val="595959"/>
+      <w:spacing w:val="0"/>
+      <w:sz w:val="36"/>
+      <w:u w:val="none"/>
+      <w:em w:val="none"/>
+    </w:rPr>
+  </w:style>
+  <w:style w:type="paragraph" w:styleId="TitleandContentLTGliederung4">
+    <w:name w:val="Title and Content~LT~Gliederung 4"/>
+    <w:basedOn w:val="TitleandContentLTGliederung3"/>
+    <w:qFormat/>
+    <w:pPr>
+      <w:bidi w:val="0"/>
+      <w:spacing w:lineRule="atLeast" w:line="200" w:before="113" w:after="0"/>
+      <w:jc w:val="left"/>
+    </w:pPr>
+    <w:rPr>
+      <w:rFonts w:ascii="Lucida Sans" w:hAnsi="Lucida Sans"/>
+      <w:b w:val="false"/>
+      <w:i w:val="false"/>
+      <w:strike w:val="false"/>
+      <w:dstrike w:val="false"/>
+      <w:outline w:val="false"/>
+      <w:shadow w:val="false"/>
+      <w:color w:val="595959"/>
+      <w:spacing w:val="0"/>
+      <w:sz w:val="36"/>
+      <w:u w:val="none"/>
+      <w:em w:val="none"/>
+    </w:rPr>
+  </w:style>
+  <w:style w:type="paragraph" w:styleId="TitleandContentLTGliederung5">
+    <w:name w:val="Title and Content~LT~Gliederung 5"/>
+    <w:basedOn w:val="TitleandContentLTGliederung4"/>
+    <w:qFormat/>
+    <w:pPr>
+      <w:bidi w:val="0"/>
+      <w:spacing w:lineRule="atLeast" w:line="200" w:before="57" w:after="0"/>
+      <w:jc w:val="left"/>
+    </w:pPr>
+    <w:rPr>
+      <w:rFonts w:ascii="Lucida Sans" w:hAnsi="Lucida Sans"/>
+      <w:b w:val="false"/>
+      <w:i w:val="false"/>
+      <w:strike w:val="false"/>
+      <w:dstrike w:val="false"/>
+      <w:outline w:val="false"/>
+      <w:shadow w:val="false"/>
+      <w:color w:val="595959"/>
+      <w:spacing w:val="0"/>
+      <w:sz w:val="40"/>
+      <w:u w:val="none"/>
+      <w:em w:val="none"/>
+    </w:rPr>
+  </w:style>
+  <w:style w:type="paragraph" w:styleId="TitleandContentLTGliederung6">
+    <w:name w:val="Title and Content~LT~Gliederung 6"/>
+    <w:basedOn w:val="TitleandContentLTGliederung5"/>
+    <w:qFormat/>
+    <w:pPr>
+      <w:bidi w:val="0"/>
+      <w:spacing w:lineRule="atLeast" w:line="200" w:before="57" w:after="0"/>
+      <w:jc w:val="left"/>
+    </w:pPr>
+    <w:rPr>
+      <w:rFonts w:ascii="Lucida Sans" w:hAnsi="Lucida Sans"/>
+      <w:b w:val="false"/>
+      <w:i w:val="false"/>
+      <w:strike w:val="false"/>
+      <w:dstrike w:val="false"/>
+      <w:outline w:val="false"/>
+      <w:shadow w:val="false"/>
+      <w:color w:val="595959"/>
+      <w:spacing w:val="0"/>
+      <w:sz w:val="40"/>
+      <w:u w:val="none"/>
+      <w:em w:val="none"/>
+    </w:rPr>
+  </w:style>
+  <w:style w:type="paragraph" w:styleId="TitleandContentLTGliederung7">
+    <w:name w:val="Title and Content~LT~Gliederung 7"/>
+    <w:basedOn w:val="TitleandContentLTGliederung6"/>
+    <w:qFormat/>
+    <w:pPr>
+      <w:bidi w:val="0"/>
+      <w:spacing w:lineRule="atLeast" w:line="200" w:before="57" w:after="0"/>
+      <w:jc w:val="left"/>
+    </w:pPr>
+    <w:rPr>
+      <w:rFonts w:ascii="Lucida Sans" w:hAnsi="Lucida Sans"/>
+      <w:b w:val="false"/>
+      <w:i w:val="false"/>
+      <w:strike w:val="false"/>
+      <w:dstrike w:val="false"/>
+      <w:outline w:val="false"/>
+      <w:shadow w:val="false"/>
+      <w:color w:val="595959"/>
+      <w:spacing w:val="0"/>
+      <w:sz w:val="40"/>
+      <w:u w:val="none"/>
+      <w:em w:val="none"/>
+    </w:rPr>
+  </w:style>
+  <w:style w:type="paragraph" w:styleId="TitleandContentLTGliederung8">
+    <w:name w:val="Title and Content~LT~Gliederung 8"/>
+    <w:basedOn w:val="TitleandContentLTGliederung7"/>
+    <w:qFormat/>
+    <w:pPr>
+      <w:bidi w:val="0"/>
+      <w:spacing w:lineRule="atLeast" w:line="200" w:before="57" w:after="0"/>
+      <w:jc w:val="left"/>
+    </w:pPr>
+    <w:rPr>
+      <w:rFonts w:ascii="Lucida Sans" w:hAnsi="Lucida Sans"/>
+      <w:b w:val="false"/>
+      <w:i w:val="false"/>
+      <w:strike w:val="false"/>
+      <w:dstrike w:val="false"/>
+      <w:outline w:val="false"/>
+      <w:shadow w:val="false"/>
+      <w:color w:val="595959"/>
+      <w:spacing w:val="0"/>
+      <w:sz w:val="40"/>
+      <w:u w:val="none"/>
+      <w:em w:val="none"/>
+    </w:rPr>
+  </w:style>
+  <w:style w:type="paragraph" w:styleId="TitleandContentLTGliederung9">
+    <w:name w:val="Title and Content~LT~Gliederung 9"/>
+    <w:basedOn w:val="TitleandContentLTGliederung8"/>
+    <w:qFormat/>
+    <w:pPr>
+      <w:bidi w:val="0"/>
+      <w:spacing w:lineRule="atLeast" w:line="200" w:before="57" w:after="0"/>
+      <w:jc w:val="left"/>
+    </w:pPr>
+    <w:rPr>
+      <w:rFonts w:ascii="Lucida Sans" w:hAnsi="Lucida Sans"/>
+      <w:b w:val="false"/>
+      <w:i w:val="false"/>
+      <w:strike w:val="false"/>
+      <w:dstrike w:val="false"/>
+      <w:outline w:val="false"/>
+      <w:shadow w:val="false"/>
+      <w:color w:val="595959"/>
+      <w:spacing w:val="0"/>
+      <w:sz w:val="40"/>
+      <w:u w:val="none"/>
+      <w:em w:val="none"/>
+    </w:rPr>
+  </w:style>
+  <w:style w:type="paragraph" w:styleId="TitleandContentLTTitel">
+    <w:name w:val="Title and Content~LT~Titel"/>
+    <w:qFormat/>
+    <w:pPr>
+      <w:widowControl/>
+      <w:bidi w:val="0"/>
+      <w:spacing w:lineRule="atLeast" w:line="200"/>
+      <w:jc w:val="left"/>
+    </w:pPr>
+    <w:rPr>
+      <w:rFonts w:ascii="Lucida Sans" w:hAnsi="Lucida Sans" w:eastAsia="Tahoma" w:cs="Liberation Sans"/>
+      <w:b w:val="false"/>
+      <w:i w:val="false"/>
+      <w:strike w:val="false"/>
+      <w:dstrike w:val="false"/>
+      <w:outline w:val="false"/>
+      <w:shadow w:val="false"/>
+      <w:color w:val="000000"/>
+      <w:spacing w:val="0"/>
+      <w:sz w:val="36"/>
+      <w:szCs w:val="24"/>
+      <w:u w:val="none"/>
+      <w:em w:val="none"/>
+      <w:lang w:val="en-US" w:eastAsia="zh-CN" w:bidi="hi-IN"/>
+    </w:rPr>
+  </w:style>
+  <w:style w:type="paragraph" w:styleId="TitleandContentLTUntertitel">
+    <w:name w:val="Title and Content~LT~Untertitel"/>
+    <w:qFormat/>
+    <w:pPr>
+      <w:widowControl/>
+      <w:bidi w:val="0"/>
+      <w:ind w:left="0" w:right="0" w:hanging="0"/>
+      <w:jc w:val="center"/>
+    </w:pPr>
+    <w:rPr>
+      <w:rFonts w:ascii="Lucida Sans" w:hAnsi="Lucida Sans" w:eastAsia="Tahoma" w:cs="Liberation Sans"/>
+      <w:b w:val="false"/>
+      <w:i w:val="false"/>
+      <w:strike w:val="false"/>
+      <w:dstrike w:val="false"/>
+      <w:outline w:val="false"/>
+      <w:shadow w:val="false"/>
+      <w:color w:val="000000"/>
+      <w:sz w:val="64"/>
+      <w:szCs w:val="24"/>
+      <w:u w:val="none"/>
+      <w:em w:val="none"/>
+      <w:lang w:val="en-US" w:eastAsia="zh-CN" w:bidi="hi-IN"/>
+    </w:rPr>
+  </w:style>
+  <w:style w:type="paragraph" w:styleId="TitleandContentLTNotizen">
+    <w:name w:val="Title and Content~LT~Notizen"/>
+    <w:qFormat/>
+    <w:pPr>
+      <w:widowControl/>
+      <w:bidi w:val="0"/>
+      <w:ind w:left="340" w:right="0" w:hanging="340"/>
+      <w:jc w:val="left"/>
+    </w:pPr>
+    <w:rPr>
+      <w:rFonts w:ascii="Lucida Sans" w:hAnsi="Lucida Sans" w:eastAsia="Tahoma" w:cs="Liberation Sans"/>
+      <w:b w:val="false"/>
+      <w:i w:val="false"/>
+      <w:strike w:val="false"/>
+      <w:dstrike w:val="false"/>
+      <w:outline w:val="false"/>
+      <w:shadow w:val="false"/>
+      <w:color w:val="000000"/>
+      <w:sz w:val="40"/>
+      <w:szCs w:val="24"/>
+      <w:u w:val="none"/>
+      <w:em w:val="none"/>
+      <w:lang w:val="en-US" w:eastAsia="zh-CN" w:bidi="hi-IN"/>
+    </w:rPr>
+  </w:style>
+  <w:style w:type="paragraph" w:styleId="TitleandContentLTHintergrundobjekte">
+    <w:name w:val="Title and Content~LT~Hintergrundobjekte"/>
+    <w:qFormat/>
+    <w:pPr>
+      <w:widowControl/>
+      <w:bidi w:val="0"/>
+      <w:jc w:val="left"/>
+    </w:pPr>
+    <w:rPr>
+      <w:rFonts w:ascii="Liberation Serif" w:hAnsi="Liberation Serif" w:eastAsia="Tahoma" w:cs="Liberation Sans"/>
+      <w:color w:val="00000A"/>
+      <w:sz w:val="24"/>
+      <w:szCs w:val="24"/>
+      <w:lang w:val="en-US" w:eastAsia="zh-CN" w:bidi="hi-IN"/>
+    </w:rPr>
+  </w:style>
+  <w:style w:type="paragraph" w:styleId="TitleandContentLTHintergrund">
+    <w:name w:val="Title and Content~LT~Hintergrund"/>
+    <w:qFormat/>
+    <w:pPr>
+      <w:widowControl/>
+      <w:bidi w:val="0"/>
+      <w:jc w:val="left"/>
+    </w:pPr>
+    <w:rPr>
+      <w:rFonts w:ascii="Liberation Serif" w:hAnsi="Liberation Serif" w:eastAsia="Tahoma" w:cs="Liberation Sans"/>
+      <w:color w:val="00000A"/>
+      <w:sz w:val="24"/>
+      <w:szCs w:val="24"/>
+      <w:lang w:val="en-US" w:eastAsia="zh-CN" w:bidi="hi-IN"/>
+    </w:rPr>
+  </w:style>
+  <w:style w:type="paragraph" w:styleId="SectionHeaderLTGliederung1">
+    <w:name w:val="Section Header~LT~Gliederung 1"/>
+    <w:qFormat/>
+    <w:pPr>
+      <w:widowControl/>
+      <w:bidi w:val="0"/>
+      <w:spacing w:lineRule="atLeast" w:line="200" w:before="283" w:after="0"/>
+      <w:jc w:val="left"/>
+    </w:pPr>
+    <w:rPr>
+      <w:rFonts w:ascii="Lucida Sans" w:hAnsi="Lucida Sans" w:eastAsia="Tahoma" w:cs="Liberation Sans"/>
+      <w:b w:val="false"/>
+      <w:i w:val="false"/>
+      <w:strike w:val="false"/>
+      <w:dstrike w:val="false"/>
+      <w:outline w:val="false"/>
+      <w:shadow w:val="false"/>
+      <w:color w:val="595959"/>
+      <w:spacing w:val="0"/>
+      <w:sz w:val="48"/>
+      <w:szCs w:val="24"/>
+      <w:u w:val="none"/>
+      <w:em w:val="none"/>
+      <w:lang w:val="en-US" w:eastAsia="zh-CN" w:bidi="hi-IN"/>
+    </w:rPr>
+  </w:style>
+  <w:style w:type="paragraph" w:styleId="SectionHeaderLTGliederung2">
+    <w:name w:val="Section Header~LT~Gliederung 2"/>
+    <w:basedOn w:val="SectionHeaderLTGliederung1"/>
+    <w:qFormat/>
+    <w:pPr>
+      <w:bidi w:val="0"/>
+      <w:spacing w:lineRule="atLeast" w:line="200" w:before="227" w:after="0"/>
+      <w:jc w:val="left"/>
+    </w:pPr>
+    <w:rPr>
+      <w:rFonts w:ascii="Lucida Sans" w:hAnsi="Lucida Sans"/>
+      <w:b w:val="false"/>
+      <w:i w:val="false"/>
+      <w:strike w:val="false"/>
+      <w:dstrike w:val="false"/>
+      <w:outline w:val="false"/>
+      <w:shadow w:val="false"/>
+      <w:color w:val="595959"/>
+      <w:spacing w:val="0"/>
+      <w:sz w:val="40"/>
+      <w:u w:val="none"/>
+      <w:em w:val="none"/>
+    </w:rPr>
+  </w:style>
+  <w:style w:type="paragraph" w:styleId="SectionHeaderLTGliederung3">
+    <w:name w:val="Section Header~LT~Gliederung 3"/>
+    <w:basedOn w:val="SectionHeaderLTGliederung2"/>
+    <w:qFormat/>
+    <w:pPr>
+      <w:bidi w:val="0"/>
+      <w:spacing w:lineRule="atLeast" w:line="200" w:before="170" w:after="0"/>
+      <w:jc w:val="left"/>
+    </w:pPr>
+    <w:rPr>
+      <w:rFonts w:ascii="Lucida Sans" w:hAnsi="Lucida Sans"/>
+      <w:b w:val="false"/>
+      <w:i w:val="false"/>
+      <w:strike w:val="false"/>
+      <w:dstrike w:val="false"/>
+      <w:outline w:val="false"/>
+      <w:shadow w:val="false"/>
+      <w:color w:val="595959"/>
+      <w:spacing w:val="0"/>
+      <w:sz w:val="36"/>
+      <w:u w:val="none"/>
+      <w:em w:val="none"/>
+    </w:rPr>
+  </w:style>
+  <w:style w:type="paragraph" w:styleId="SectionHeaderLTGliederung4">
+    <w:name w:val="Section Header~LT~Gliederung 4"/>
+    <w:basedOn w:val="SectionHeaderLTGliederung3"/>
+    <w:qFormat/>
+    <w:pPr>
+      <w:bidi w:val="0"/>
+      <w:spacing w:lineRule="atLeast" w:line="200" w:before="113" w:after="0"/>
+      <w:jc w:val="left"/>
+    </w:pPr>
+    <w:rPr>
+      <w:rFonts w:ascii="Lucida Sans" w:hAnsi="Lucida Sans"/>
+      <w:b w:val="false"/>
+      <w:i w:val="false"/>
+      <w:strike w:val="false"/>
+      <w:dstrike w:val="false"/>
+      <w:outline w:val="false"/>
+      <w:shadow w:val="false"/>
+      <w:color w:val="595959"/>
+      <w:spacing w:val="0"/>
+      <w:sz w:val="36"/>
+      <w:u w:val="none"/>
+      <w:em w:val="none"/>
+    </w:rPr>
+  </w:style>
+  <w:style w:type="paragraph" w:styleId="SectionHeaderLTGliederung5">
+    <w:name w:val="Section Header~LT~Gliederung 5"/>
+    <w:basedOn w:val="SectionHeaderLTGliederung4"/>
+    <w:qFormat/>
+    <w:pPr>
+      <w:bidi w:val="0"/>
+      <w:spacing w:lineRule="atLeast" w:line="200" w:before="57" w:after="0"/>
+      <w:jc w:val="left"/>
+    </w:pPr>
+    <w:rPr>
+      <w:rFonts w:ascii="Lucida Sans" w:hAnsi="Lucida Sans"/>
+      <w:b w:val="false"/>
+      <w:i w:val="false"/>
+      <w:strike w:val="false"/>
+      <w:dstrike w:val="false"/>
+      <w:outline w:val="false"/>
+      <w:shadow w:val="false"/>
+      <w:color w:val="595959"/>
+      <w:spacing w:val="0"/>
+      <w:sz w:val="40"/>
+      <w:u w:val="none"/>
+      <w:em w:val="none"/>
+    </w:rPr>
+  </w:style>
+  <w:style w:type="paragraph" w:styleId="SectionHeaderLTGliederung6">
+    <w:name w:val="Section Header~LT~Gliederung 6"/>
+    <w:basedOn w:val="SectionHeaderLTGliederung5"/>
+    <w:qFormat/>
+    <w:pPr>
+      <w:bidi w:val="0"/>
+      <w:spacing w:lineRule="atLeast" w:line="200" w:before="57" w:after="0"/>
+      <w:jc w:val="left"/>
+    </w:pPr>
+    <w:rPr>
+      <w:rFonts w:ascii="Lucida Sans" w:hAnsi="Lucida Sans"/>
+      <w:b w:val="false"/>
+      <w:i w:val="false"/>
+      <w:strike w:val="false"/>
+      <w:dstrike w:val="false"/>
+      <w:outline w:val="false"/>
+      <w:shadow w:val="false"/>
+      <w:color w:val="595959"/>
+      <w:spacing w:val="0"/>
+      <w:sz w:val="40"/>
+      <w:u w:val="none"/>
+      <w:em w:val="none"/>
+    </w:rPr>
+  </w:style>
+  <w:style w:type="paragraph" w:styleId="SectionHeaderLTGliederung7">
+    <w:name w:val="Section Header~LT~Gliederung 7"/>
+    <w:basedOn w:val="SectionHeaderLTGliederung6"/>
+    <w:qFormat/>
+    <w:pPr>
+      <w:bidi w:val="0"/>
+      <w:spacing w:lineRule="atLeast" w:line="200" w:before="57" w:after="0"/>
+      <w:jc w:val="left"/>
+    </w:pPr>
+    <w:rPr>
+      <w:rFonts w:ascii="Lucida Sans" w:hAnsi="Lucida Sans"/>
+      <w:b w:val="false"/>
+      <w:i w:val="false"/>
+      <w:strike w:val="false"/>
+      <w:dstrike w:val="false"/>
+      <w:outline w:val="false"/>
+      <w:shadow w:val="false"/>
+      <w:color w:val="595959"/>
+      <w:spacing w:val="0"/>
+      <w:sz w:val="40"/>
+      <w:u w:val="none"/>
+      <w:em w:val="none"/>
+    </w:rPr>
+  </w:style>
+  <w:style w:type="paragraph" w:styleId="SectionHeaderLTGliederung8">
+    <w:name w:val="Section Header~LT~Gliederung 8"/>
+    <w:basedOn w:val="SectionHeaderLTGliederung7"/>
+    <w:qFormat/>
+    <w:pPr>
+      <w:bidi w:val="0"/>
+      <w:spacing w:lineRule="atLeast" w:line="200" w:before="57" w:after="0"/>
+      <w:jc w:val="left"/>
+    </w:pPr>
+    <w:rPr>
+      <w:rFonts w:ascii="Lucida Sans" w:hAnsi="Lucida Sans"/>
+      <w:b w:val="false"/>
+      <w:i w:val="false"/>
+      <w:strike w:val="false"/>
+      <w:dstrike w:val="false"/>
+      <w:outline w:val="false"/>
+      <w:shadow w:val="false"/>
+      <w:color w:val="595959"/>
+      <w:spacing w:val="0"/>
+      <w:sz w:val="40"/>
+      <w:u w:val="none"/>
+      <w:em w:val="none"/>
+    </w:rPr>
+  </w:style>
+  <w:style w:type="paragraph" w:styleId="SectionHeaderLTGliederung9">
+    <w:name w:val="Section Header~LT~Gliederung 9"/>
+    <w:basedOn w:val="SectionHeaderLTGliederung8"/>
+    <w:qFormat/>
+    <w:pPr>
+      <w:bidi w:val="0"/>
+      <w:spacing w:lineRule="atLeast" w:line="200" w:before="57" w:after="0"/>
+      <w:jc w:val="left"/>
+    </w:pPr>
+    <w:rPr>
+      <w:rFonts w:ascii="Lucida Sans" w:hAnsi="Lucida Sans"/>
+      <w:b w:val="false"/>
+      <w:i w:val="false"/>
+      <w:strike w:val="false"/>
+      <w:dstrike w:val="false"/>
+      <w:outline w:val="false"/>
+      <w:shadow w:val="false"/>
+      <w:color w:val="595959"/>
+      <w:spacing w:val="0"/>
+      <w:sz w:val="40"/>
+      <w:u w:val="none"/>
+      <w:em w:val="none"/>
+    </w:rPr>
+  </w:style>
+  <w:style w:type="paragraph" w:styleId="SectionHeaderLTTitel">
+    <w:name w:val="Section Header~LT~Titel"/>
+    <w:qFormat/>
+    <w:pPr>
+      <w:widowControl/>
+      <w:bidi w:val="0"/>
+      <w:spacing w:lineRule="atLeast" w:line="200"/>
+      <w:jc w:val="left"/>
+    </w:pPr>
+    <w:rPr>
+      <w:rFonts w:ascii="Lucida Sans" w:hAnsi="Lucida Sans" w:eastAsia="Tahoma" w:cs="Liberation Sans"/>
+      <w:b w:val="false"/>
+      <w:i w:val="false"/>
+      <w:strike w:val="false"/>
+      <w:dstrike w:val="false"/>
+      <w:outline w:val="false"/>
+      <w:shadow w:val="false"/>
+      <w:color w:val="000000"/>
+      <w:spacing w:val="0"/>
+      <w:sz w:val="36"/>
+      <w:szCs w:val="24"/>
+      <w:u w:val="none"/>
+      <w:em w:val="none"/>
+      <w:lang w:val="en-US" w:eastAsia="zh-CN" w:bidi="hi-IN"/>
+    </w:rPr>
+  </w:style>
+  <w:style w:type="paragraph" w:styleId="SectionHeaderLTUntertitel">
+    <w:name w:val="Section Header~LT~Untertitel"/>
+    <w:qFormat/>
+    <w:pPr>
+      <w:widowControl/>
+      <w:bidi w:val="0"/>
+      <w:ind w:left="0" w:right="0" w:hanging="0"/>
+      <w:jc w:val="center"/>
+    </w:pPr>
+    <w:rPr>
+      <w:rFonts w:ascii="Lucida Sans" w:hAnsi="Lucida Sans" w:eastAsia="Tahoma" w:cs="Liberation Sans"/>
+      <w:b w:val="false"/>
+      <w:i w:val="false"/>
+      <w:strike w:val="false"/>
+      <w:dstrike w:val="false"/>
+      <w:outline w:val="false"/>
+      <w:shadow w:val="false"/>
+      <w:color w:val="000000"/>
+      <w:sz w:val="64"/>
+      <w:szCs w:val="24"/>
+      <w:u w:val="none"/>
+      <w:em w:val="none"/>
+      <w:lang w:val="en-US" w:eastAsia="zh-CN" w:bidi="hi-IN"/>
+    </w:rPr>
+  </w:style>
+  <w:style w:type="paragraph" w:styleId="SectionHeaderLTNotizen">
+    <w:name w:val="Section Header~LT~Notizen"/>
+    <w:qFormat/>
+    <w:pPr>
+      <w:widowControl/>
+      <w:bidi w:val="0"/>
+      <w:ind w:left="340" w:right="0" w:hanging="340"/>
+      <w:jc w:val="left"/>
+    </w:pPr>
+    <w:rPr>
+      <w:rFonts w:ascii="Lucida Sans" w:hAnsi="Lucida Sans" w:eastAsia="Tahoma" w:cs="Liberation Sans"/>
+      <w:b w:val="false"/>
+      <w:i w:val="false"/>
+      <w:strike w:val="false"/>
+      <w:dstrike w:val="false"/>
+      <w:outline w:val="false"/>
+      <w:shadow w:val="false"/>
+      <w:color w:val="000000"/>
+      <w:sz w:val="40"/>
+      <w:szCs w:val="24"/>
+      <w:u w:val="none"/>
+      <w:em w:val="none"/>
+      <w:lang w:val="en-US" w:eastAsia="zh-CN" w:bidi="hi-IN"/>
+    </w:rPr>
+  </w:style>
+  <w:style w:type="paragraph" w:styleId="SectionHeaderLTHintergrundobjekte">
+    <w:name w:val="Section Header~LT~Hintergrundobjekte"/>
+    <w:qFormat/>
+    <w:pPr>
+      <w:widowControl/>
+      <w:bidi w:val="0"/>
+      <w:jc w:val="left"/>
+    </w:pPr>
+    <w:rPr>
+      <w:rFonts w:ascii="Liberation Serif" w:hAnsi="Liberation Serif" w:eastAsia="Tahoma" w:cs="Liberation Sans"/>
+      <w:color w:val="00000A"/>
+      <w:sz w:val="24"/>
+      <w:szCs w:val="24"/>
+      <w:lang w:val="en-US" w:eastAsia="zh-CN" w:bidi="hi-IN"/>
+    </w:rPr>
+  </w:style>
+  <w:style w:type="paragraph" w:styleId="SectionHeaderLTHintergrund">
+    <w:name w:val="Section Header~LT~Hintergrund"/>
+    <w:qFormat/>
+    <w:pPr>
+      <w:widowControl/>
+      <w:bidi w:val="0"/>
+      <w:jc w:val="left"/>
+    </w:pPr>
+    <w:rPr>
+      <w:rFonts w:ascii="Liberation Serif" w:hAnsi="Liberation Serif" w:eastAsia="Tahoma" w:cs="Liberation Sans"/>
+      <w:color w:val="00000A"/>
+      <w:sz w:val="24"/>
+      <w:szCs w:val="24"/>
+      <w:lang w:val="en-US" w:eastAsia="zh-CN" w:bidi="hi-IN"/>
+    </w:rPr>
+  </w:style>
+  <w:style w:type="paragraph" w:styleId="TitleOnlyLTGliederung1">
+    <w:name w:val="Title Only~LT~Gliederung 1"/>
+    <w:qFormat/>
+    <w:pPr>
+      <w:widowControl/>
+      <w:bidi w:val="0"/>
+      <w:spacing w:lineRule="atLeast" w:line="200" w:before="283" w:after="0"/>
+      <w:jc w:val="left"/>
+    </w:pPr>
+    <w:rPr>
+      <w:rFonts w:ascii="Lucida Sans" w:hAnsi="Lucida Sans" w:eastAsia="Tahoma" w:cs="Liberation Sans"/>
+      <w:b w:val="false"/>
+      <w:i w:val="false"/>
+      <w:strike w:val="false"/>
+      <w:dstrike w:val="false"/>
+      <w:outline w:val="false"/>
+      <w:shadow w:val="false"/>
+      <w:color w:val="595959"/>
+      <w:spacing w:val="0"/>
+      <w:sz w:val="48"/>
+      <w:szCs w:val="24"/>
+      <w:u w:val="none"/>
+      <w:em w:val="none"/>
+      <w:lang w:val="en-US" w:eastAsia="zh-CN" w:bidi="hi-IN"/>
+    </w:rPr>
+  </w:style>
+  <w:style w:type="paragraph" w:styleId="TitleOnlyLTGliederung2">
+    <w:name w:val="Title Only~LT~Gliederung 2"/>
+    <w:basedOn w:val="TitleOnlyLTGliederung1"/>
+    <w:qFormat/>
+    <w:pPr>
+      <w:bidi w:val="0"/>
+      <w:spacing w:lineRule="atLeast" w:line="200" w:before="227" w:after="0"/>
+      <w:jc w:val="left"/>
+    </w:pPr>
+    <w:rPr>
+      <w:rFonts w:ascii="Lucida Sans" w:hAnsi="Lucida Sans"/>
+      <w:b w:val="false"/>
+      <w:i w:val="false"/>
+      <w:strike w:val="false"/>
+      <w:dstrike w:val="false"/>
+      <w:outline w:val="false"/>
+      <w:shadow w:val="false"/>
+      <w:color w:val="595959"/>
+      <w:spacing w:val="0"/>
+      <w:sz w:val="40"/>
+      <w:u w:val="none"/>
+      <w:em w:val="none"/>
+    </w:rPr>
+  </w:style>
+  <w:style w:type="paragraph" w:styleId="TitleOnlyLTGliederung3">
+    <w:name w:val="Title Only~LT~Gliederung 3"/>
+    <w:basedOn w:val="TitleOnlyLTGliederung2"/>
+    <w:qFormat/>
+    <w:pPr>
+      <w:bidi w:val="0"/>
+      <w:spacing w:lineRule="atLeast" w:line="200" w:before="170" w:after="0"/>
+      <w:jc w:val="left"/>
+    </w:pPr>
+    <w:rPr>
+      <w:rFonts w:ascii="Lucida Sans" w:hAnsi="Lucida Sans"/>
+      <w:b w:val="false"/>
+      <w:i w:val="false"/>
+      <w:strike w:val="false"/>
+      <w:dstrike w:val="false"/>
+      <w:outline w:val="false"/>
+      <w:shadow w:val="false"/>
+      <w:color w:val="595959"/>
+      <w:spacing w:val="0"/>
+      <w:sz w:val="36"/>
+      <w:u w:val="none"/>
+      <w:em w:val="none"/>
+    </w:rPr>
+  </w:style>
+  <w:style w:type="paragraph" w:styleId="TitleOnlyLTGliederung4">
+    <w:name w:val="Title Only~LT~Gliederung 4"/>
+    <w:basedOn w:val="TitleOnlyLTGliederung3"/>
+    <w:qFormat/>
+    <w:pPr>
+      <w:bidi w:val="0"/>
+      <w:spacing w:lineRule="atLeast" w:line="200" w:before="113" w:after="0"/>
+      <w:jc w:val="left"/>
+    </w:pPr>
+    <w:rPr>
+      <w:rFonts w:ascii="Lucida Sans" w:hAnsi="Lucida Sans"/>
+      <w:b w:val="false"/>
+      <w:i w:val="false"/>
+      <w:strike w:val="false"/>
+      <w:dstrike w:val="false"/>
+      <w:outline w:val="false"/>
+      <w:shadow w:val="false"/>
+      <w:color w:val="595959"/>
+      <w:spacing w:val="0"/>
+      <w:sz w:val="36"/>
+      <w:u w:val="none"/>
+      <w:em w:val="none"/>
+    </w:rPr>
+  </w:style>
+  <w:style w:type="paragraph" w:styleId="TitleOnlyLTGliederung5">
+    <w:name w:val="Title Only~LT~Gliederung 5"/>
+    <w:basedOn w:val="TitleOnlyLTGliederung4"/>
+    <w:qFormat/>
+    <w:pPr>
+      <w:bidi w:val="0"/>
+      <w:spacing w:lineRule="atLeast" w:line="200" w:before="57" w:after="0"/>
+      <w:jc w:val="left"/>
+    </w:pPr>
+    <w:rPr>
+      <w:rFonts w:ascii="Lucida Sans" w:hAnsi="Lucida Sans"/>
+      <w:b w:val="false"/>
+      <w:i w:val="false"/>
+      <w:strike w:val="false"/>
+      <w:dstrike w:val="false"/>
+      <w:outline w:val="false"/>
+      <w:shadow w:val="false"/>
+      <w:color w:val="595959"/>
+      <w:spacing w:val="0"/>
+      <w:sz w:val="40"/>
+      <w:u w:val="none"/>
+      <w:em w:val="none"/>
+    </w:rPr>
+  </w:style>
+  <w:style w:type="paragraph" w:styleId="TitleOnlyLTGliederung6">
+    <w:name w:val="Title Only~LT~Gliederung 6"/>
+    <w:basedOn w:val="TitleOnlyLTGliederung5"/>
+    <w:qFormat/>
+    <w:pPr>
+      <w:bidi w:val="0"/>
+      <w:spacing w:lineRule="atLeast" w:line="200" w:before="57" w:after="0"/>
+      <w:jc w:val="left"/>
+    </w:pPr>
+    <w:rPr>
+      <w:rFonts w:ascii="Lucida Sans" w:hAnsi="Lucida Sans"/>
+      <w:b w:val="false"/>
+      <w:i w:val="false"/>
+      <w:strike w:val="false"/>
+      <w:dstrike w:val="false"/>
+      <w:outline w:val="false"/>
+      <w:shadow w:val="false"/>
+      <w:color w:val="595959"/>
+      <w:spacing w:val="0"/>
+      <w:sz w:val="40"/>
+      <w:u w:val="none"/>
+      <w:em w:val="none"/>
+    </w:rPr>
+  </w:style>
+  <w:style w:type="paragraph" w:styleId="TitleOnlyLTGliederung7">
+    <w:name w:val="Title Only~LT~Gliederung 7"/>
+    <w:basedOn w:val="TitleOnlyLTGliederung6"/>
+    <w:qFormat/>
+    <w:pPr>
+      <w:bidi w:val="0"/>
+      <w:spacing w:lineRule="atLeast" w:line="200" w:before="57" w:after="0"/>
+      <w:jc w:val="left"/>
+    </w:pPr>
+    <w:rPr>
+      <w:rFonts w:ascii="Lucida Sans" w:hAnsi="Lucida Sans"/>
+      <w:b w:val="false"/>
+      <w:i w:val="false"/>
+      <w:strike w:val="false"/>
+      <w:dstrike w:val="false"/>
+      <w:outline w:val="false"/>
+      <w:shadow w:val="false"/>
+      <w:color w:val="595959"/>
+      <w:spacing w:val="0"/>
+      <w:sz w:val="40"/>
+      <w:u w:val="none"/>
+      <w:em w:val="none"/>
+    </w:rPr>
+  </w:style>
+  <w:style w:type="paragraph" w:styleId="TitleOnlyLTGliederung8">
+    <w:name w:val="Title Only~LT~Gliederung 8"/>
+    <w:basedOn w:val="TitleOnlyLTGliederung7"/>
+    <w:qFormat/>
+    <w:pPr>
+      <w:bidi w:val="0"/>
+      <w:spacing w:lineRule="atLeast" w:line="200" w:before="57" w:after="0"/>
+      <w:jc w:val="left"/>
+    </w:pPr>
+    <w:rPr>
+      <w:rFonts w:ascii="Lucida Sans" w:hAnsi="Lucida Sans"/>
+      <w:b w:val="false"/>
+      <w:i w:val="false"/>
+      <w:strike w:val="false"/>
+      <w:dstrike w:val="false"/>
+      <w:outline w:val="false"/>
+      <w:shadow w:val="false"/>
+      <w:color w:val="595959"/>
+      <w:spacing w:val="0"/>
+      <w:sz w:val="40"/>
+      <w:u w:val="none"/>
+      <w:em w:val="none"/>
+    </w:rPr>
+  </w:style>
+  <w:style w:type="paragraph" w:styleId="TitleOnlyLTGliederung9">
+    <w:name w:val="Title Only~LT~Gliederung 9"/>
+    <w:basedOn w:val="TitleOnlyLTGliederung8"/>
+    <w:qFormat/>
+    <w:pPr>
+      <w:bidi w:val="0"/>
+      <w:spacing w:lineRule="atLeast" w:line="200" w:before="57" w:after="0"/>
+      <w:jc w:val="left"/>
+    </w:pPr>
+    <w:rPr>
+      <w:rFonts w:ascii="Lucida Sans" w:hAnsi="Lucida Sans"/>
+      <w:b w:val="false"/>
+      <w:i w:val="false"/>
+      <w:strike w:val="false"/>
+      <w:dstrike w:val="false"/>
+      <w:outline w:val="false"/>
+      <w:shadow w:val="false"/>
+      <w:color w:val="595959"/>
+      <w:spacing w:val="0"/>
+      <w:sz w:val="40"/>
+      <w:u w:val="none"/>
+      <w:em w:val="none"/>
+    </w:rPr>
+  </w:style>
+  <w:style w:type="paragraph" w:styleId="TitleOnlyLTTitel">
+    <w:name w:val="Title Only~LT~Titel"/>
+    <w:qFormat/>
+    <w:pPr>
+      <w:widowControl/>
+      <w:bidi w:val="0"/>
+      <w:spacing w:lineRule="atLeast" w:line="200"/>
+      <w:jc w:val="left"/>
+    </w:pPr>
+    <w:rPr>
+      <w:rFonts w:ascii="Lucida Sans" w:hAnsi="Lucida Sans" w:eastAsia="Tahoma" w:cs="Liberation Sans"/>
+      <w:b w:val="false"/>
+      <w:i w:val="false"/>
+      <w:strike w:val="false"/>
+      <w:dstrike w:val="false"/>
+      <w:outline w:val="false"/>
+      <w:shadow w:val="false"/>
+      <w:color w:val="000000"/>
+      <w:spacing w:val="0"/>
+      <w:sz w:val="36"/>
+      <w:szCs w:val="24"/>
+      <w:u w:val="none"/>
+      <w:em w:val="none"/>
+      <w:lang w:val="en-US" w:eastAsia="zh-CN" w:bidi="hi-IN"/>
+    </w:rPr>
+  </w:style>
+  <w:style w:type="paragraph" w:styleId="TitleOnlyLTUntertitel">
+    <w:name w:val="Title Only~LT~Untertitel"/>
+    <w:qFormat/>
+    <w:pPr>
+      <w:widowControl/>
+      <w:bidi w:val="0"/>
+      <w:ind w:left="0" w:right="0" w:hanging="0"/>
+      <w:jc w:val="center"/>
+    </w:pPr>
+    <w:rPr>
+      <w:rFonts w:ascii="Lucida Sans" w:hAnsi="Lucida Sans" w:eastAsia="Tahoma" w:cs="Liberation Sans"/>
+      <w:b w:val="false"/>
+      <w:i w:val="false"/>
+      <w:strike w:val="false"/>
+      <w:dstrike w:val="false"/>
+      <w:outline w:val="false"/>
+      <w:shadow w:val="false"/>
+      <w:color w:val="000000"/>
+      <w:sz w:val="64"/>
+      <w:szCs w:val="24"/>
+      <w:u w:val="none"/>
+      <w:em w:val="none"/>
+      <w:lang w:val="en-US" w:eastAsia="zh-CN" w:bidi="hi-IN"/>
+    </w:rPr>
+  </w:style>
+  <w:style w:type="paragraph" w:styleId="TitleOnlyLTNotizen">
+    <w:name w:val="Title Only~LT~Notizen"/>
+    <w:qFormat/>
+    <w:pPr>
+      <w:widowControl/>
+      <w:bidi w:val="0"/>
+      <w:ind w:left="340" w:right="0" w:hanging="340"/>
+      <w:jc w:val="left"/>
+    </w:pPr>
+    <w:rPr>
+      <w:rFonts w:ascii="Lucida Sans" w:hAnsi="Lucida Sans" w:eastAsia="Tahoma" w:cs="Liberation Sans"/>
+      <w:b w:val="false"/>
+      <w:i w:val="false"/>
+      <w:strike w:val="false"/>
+      <w:dstrike w:val="false"/>
+      <w:outline w:val="false"/>
+      <w:shadow w:val="false"/>
+      <w:color w:val="000000"/>
+      <w:sz w:val="40"/>
+      <w:szCs w:val="24"/>
+      <w:u w:val="none"/>
+      <w:em w:val="none"/>
+      <w:lang w:val="en-US" w:eastAsia="zh-CN" w:bidi="hi-IN"/>
+    </w:rPr>
+  </w:style>
+  <w:style w:type="paragraph" w:styleId="TitleOnlyLTHintergrundobjekte">
+    <w:name w:val="Title Only~LT~Hintergrundobjekte"/>
+    <w:qFormat/>
+    <w:pPr>
+      <w:widowControl/>
+      <w:bidi w:val="0"/>
+      <w:jc w:val="left"/>
+    </w:pPr>
+    <w:rPr>
+      <w:rFonts w:ascii="Liberation Serif" w:hAnsi="Liberation Serif" w:eastAsia="Tahoma" w:cs="Liberation Sans"/>
+      <w:color w:val="00000A"/>
+      <w:sz w:val="24"/>
+      <w:szCs w:val="24"/>
+      <w:lang w:val="en-US" w:eastAsia="zh-CN" w:bidi="hi-IN"/>
+    </w:rPr>
+  </w:style>
+  <w:style w:type="paragraph" w:styleId="TitleOnlyLTHintergrund">
+    <w:name w:val="Title Only~LT~Hintergrund"/>
+    <w:qFormat/>
+    <w:pPr>
+      <w:widowControl/>
+      <w:bidi w:val="0"/>
+      <w:jc w:val="left"/>
+    </w:pPr>
+    <w:rPr>
+      <w:rFonts w:ascii="Liberation Serif" w:hAnsi="Liberation Serif" w:eastAsia="Tahoma" w:cs="Liberation Sans"/>
+      <w:color w:val="00000A"/>
+      <w:sz w:val="24"/>
+      <w:szCs w:val="24"/>
+      <w:lang w:val="en-US" w:eastAsia="zh-CN" w:bidi="hi-IN"/>
+    </w:rPr>
+  </w:style>
+  <w:style w:type="paragraph" w:styleId="BlankLTGliederung1">
+    <w:name w:val="Blank~LT~Gliederung 1"/>
+    <w:qFormat/>
+    <w:pPr>
+      <w:widowControl/>
+      <w:bidi w:val="0"/>
+      <w:spacing w:lineRule="atLeast" w:line="200" w:before="283" w:after="0"/>
+      <w:jc w:val="left"/>
+    </w:pPr>
+    <w:rPr>
+      <w:rFonts w:ascii="Lucida Sans" w:hAnsi="Lucida Sans" w:eastAsia="Tahoma" w:cs="Liberation Sans"/>
+      <w:b w:val="false"/>
+      <w:i w:val="false"/>
+      <w:strike w:val="false"/>
+      <w:dstrike w:val="false"/>
+      <w:outline w:val="false"/>
+      <w:shadow w:val="false"/>
+      <w:color w:val="595959"/>
+      <w:spacing w:val="0"/>
+      <w:sz w:val="48"/>
+      <w:szCs w:val="24"/>
+      <w:u w:val="none"/>
+      <w:em w:val="none"/>
+      <w:lang w:val="en-US" w:eastAsia="zh-CN" w:bidi="hi-IN"/>
+    </w:rPr>
+  </w:style>
+  <w:style w:type="paragraph" w:styleId="BlankLTGliederung2">
+    <w:name w:val="Blank~LT~Gliederung 2"/>
+    <w:basedOn w:val="BlankLTGliederung1"/>
+    <w:qFormat/>
+    <w:pPr>
+      <w:bidi w:val="0"/>
+      <w:spacing w:lineRule="atLeast" w:line="200" w:before="227" w:after="0"/>
+      <w:jc w:val="left"/>
+    </w:pPr>
+    <w:rPr>
+      <w:rFonts w:ascii="Lucida Sans" w:hAnsi="Lucida Sans"/>
+      <w:b w:val="false"/>
+      <w:i w:val="false"/>
+      <w:strike w:val="false"/>
+      <w:dstrike w:val="false"/>
+      <w:outline w:val="false"/>
+      <w:shadow w:val="false"/>
+      <w:color w:val="595959"/>
+      <w:spacing w:val="0"/>
+      <w:sz w:val="40"/>
+      <w:u w:val="none"/>
+      <w:em w:val="none"/>
+    </w:rPr>
+  </w:style>
+  <w:style w:type="paragraph" w:styleId="BlankLTGliederung3">
+    <w:name w:val="Blank~LT~Gliederung 3"/>
+    <w:basedOn w:val="BlankLTGliederung2"/>
+    <w:qFormat/>
+    <w:pPr>
+      <w:bidi w:val="0"/>
+      <w:spacing w:lineRule="atLeast" w:line="200" w:before="170" w:after="0"/>
+      <w:jc w:val="left"/>
+    </w:pPr>
+    <w:rPr>
+      <w:rFonts w:ascii="Lucida Sans" w:hAnsi="Lucida Sans"/>
+      <w:b w:val="false"/>
+      <w:i w:val="false"/>
+      <w:strike w:val="false"/>
+      <w:dstrike w:val="false"/>
+      <w:outline w:val="false"/>
+      <w:shadow w:val="false"/>
+      <w:color w:val="595959"/>
+      <w:spacing w:val="0"/>
+      <w:sz w:val="36"/>
+      <w:u w:val="none"/>
+      <w:em w:val="none"/>
+    </w:rPr>
+  </w:style>
+  <w:style w:type="paragraph" w:styleId="BlankLTGliederung4">
+    <w:name w:val="Blank~LT~Gliederung 4"/>
+    <w:basedOn w:val="BlankLTGliederung3"/>
+    <w:qFormat/>
+    <w:pPr>
+      <w:bidi w:val="0"/>
+      <w:spacing w:lineRule="atLeast" w:line="200" w:before="113" w:after="0"/>
+      <w:jc w:val="left"/>
+    </w:pPr>
+    <w:rPr>
+      <w:rFonts w:ascii="Lucida Sans" w:hAnsi="Lucida Sans"/>
+      <w:b w:val="false"/>
+      <w:i w:val="false"/>
+      <w:strike w:val="false"/>
+      <w:dstrike w:val="false"/>
+      <w:outline w:val="false"/>
+      <w:shadow w:val="false"/>
+      <w:color w:val="595959"/>
+      <w:spacing w:val="0"/>
+      <w:sz w:val="36"/>
+      <w:u w:val="none"/>
+      <w:em w:val="none"/>
+    </w:rPr>
+  </w:style>
+  <w:style w:type="paragraph" w:styleId="BlankLTGliederung5">
+    <w:name w:val="Blank~LT~Gliederung 5"/>
+    <w:basedOn w:val="BlankLTGliederung4"/>
+    <w:qFormat/>
+    <w:pPr>
+      <w:bidi w:val="0"/>
+      <w:spacing w:lineRule="atLeast" w:line="200" w:before="57" w:after="0"/>
+      <w:jc w:val="left"/>
+    </w:pPr>
+    <w:rPr>
+      <w:rFonts w:ascii="Lucida Sans" w:hAnsi="Lucida Sans"/>
+      <w:b w:val="false"/>
+      <w:i w:val="false"/>
+      <w:strike w:val="false"/>
+      <w:dstrike w:val="false"/>
+      <w:outline w:val="false"/>
+      <w:shadow w:val="false"/>
+      <w:color w:val="595959"/>
+      <w:spacing w:val="0"/>
+      <w:sz w:val="40"/>
+      <w:u w:val="none"/>
+      <w:em w:val="none"/>
+    </w:rPr>
+  </w:style>
+  <w:style w:type="paragraph" w:styleId="BlankLTGliederung6">
+    <w:name w:val="Blank~LT~Gliederung 6"/>
+    <w:basedOn w:val="BlankLTGliederung5"/>
+    <w:qFormat/>
+    <w:pPr>
+      <w:bidi w:val="0"/>
+      <w:spacing w:lineRule="atLeast" w:line="200" w:before="57" w:after="0"/>
+      <w:jc w:val="left"/>
+    </w:pPr>
+    <w:rPr>
+      <w:rFonts w:ascii="Lucida Sans" w:hAnsi="Lucida Sans"/>
+      <w:b w:val="false"/>
+      <w:i w:val="false"/>
+      <w:strike w:val="false"/>
+      <w:dstrike w:val="false"/>
+      <w:outline w:val="false"/>
+      <w:shadow w:val="false"/>
+      <w:color w:val="595959"/>
+      <w:spacing w:val="0"/>
+      <w:sz w:val="40"/>
+      <w:u w:val="none"/>
+      <w:em w:val="none"/>
+    </w:rPr>
+  </w:style>
+  <w:style w:type="paragraph" w:styleId="BlankLTGliederung7">
+    <w:name w:val="Blank~LT~Gliederung 7"/>
+    <w:basedOn w:val="BlankLTGliederung6"/>
+    <w:qFormat/>
+    <w:pPr>
+      <w:bidi w:val="0"/>
+      <w:spacing w:lineRule="atLeast" w:line="200" w:before="57" w:after="0"/>
+      <w:jc w:val="left"/>
+    </w:pPr>
+    <w:rPr>
+      <w:rFonts w:ascii="Lucida Sans" w:hAnsi="Lucida Sans"/>
+      <w:b w:val="false"/>
+      <w:i w:val="false"/>
+      <w:strike w:val="false"/>
+      <w:dstrike w:val="false"/>
+      <w:outline w:val="false"/>
+      <w:shadow w:val="false"/>
+      <w:color w:val="595959"/>
+      <w:spacing w:val="0"/>
+      <w:sz w:val="40"/>
+      <w:u w:val="none"/>
+      <w:em w:val="none"/>
+    </w:rPr>
+  </w:style>
+  <w:style w:type="paragraph" w:styleId="BlankLTGliederung8">
+    <w:name w:val="Blank~LT~Gliederung 8"/>
+    <w:basedOn w:val="BlankLTGliederung7"/>
+    <w:qFormat/>
+    <w:pPr>
+      <w:bidi w:val="0"/>
+      <w:spacing w:lineRule="atLeast" w:line="200" w:before="57" w:after="0"/>
+      <w:jc w:val="left"/>
+    </w:pPr>
+    <w:rPr>
+      <w:rFonts w:ascii="Lucida Sans" w:hAnsi="Lucida Sans"/>
+      <w:b w:val="false"/>
+      <w:i w:val="false"/>
+      <w:strike w:val="false"/>
+      <w:dstrike w:val="false"/>
+      <w:outline w:val="false"/>
+      <w:shadow w:val="false"/>
+      <w:color w:val="595959"/>
+      <w:spacing w:val="0"/>
+      <w:sz w:val="40"/>
+      <w:u w:val="none"/>
+      <w:em w:val="none"/>
+    </w:rPr>
+  </w:style>
+  <w:style w:type="paragraph" w:styleId="BlankLTGliederung9">
+    <w:name w:val="Blank~LT~Gliederung 9"/>
+    <w:basedOn w:val="BlankLTGliederung8"/>
+    <w:qFormat/>
+    <w:pPr>
+      <w:bidi w:val="0"/>
+      <w:spacing w:lineRule="atLeast" w:line="200" w:before="57" w:after="0"/>
+      <w:jc w:val="left"/>
+    </w:pPr>
+    <w:rPr>
+      <w:rFonts w:ascii="Lucida Sans" w:hAnsi="Lucida Sans"/>
+      <w:b w:val="false"/>
+      <w:i w:val="false"/>
+      <w:strike w:val="false"/>
+      <w:dstrike w:val="false"/>
+      <w:outline w:val="false"/>
+      <w:shadow w:val="false"/>
+      <w:color w:val="595959"/>
+      <w:spacing w:val="0"/>
+      <w:sz w:val="40"/>
+      <w:u w:val="none"/>
+      <w:em w:val="none"/>
+    </w:rPr>
+  </w:style>
+  <w:style w:type="paragraph" w:styleId="BlankLTTitel">
+    <w:name w:val="Blank~LT~Titel"/>
+    <w:qFormat/>
+    <w:pPr>
+      <w:widowControl/>
+      <w:bidi w:val="0"/>
+      <w:spacing w:lineRule="atLeast" w:line="200"/>
+      <w:jc w:val="left"/>
+    </w:pPr>
+    <w:rPr>
+      <w:rFonts w:ascii="Lucida Sans" w:hAnsi="Lucida Sans" w:eastAsia="Tahoma" w:cs="Liberation Sans"/>
+      <w:b w:val="false"/>
+      <w:i w:val="false"/>
+      <w:strike w:val="false"/>
+      <w:dstrike w:val="false"/>
+      <w:outline w:val="false"/>
+      <w:shadow w:val="false"/>
+      <w:color w:val="000000"/>
+      <w:spacing w:val="0"/>
+      <w:sz w:val="36"/>
+      <w:szCs w:val="24"/>
+      <w:u w:val="none"/>
+      <w:em w:val="none"/>
+      <w:lang w:val="en-US" w:eastAsia="zh-CN" w:bidi="hi-IN"/>
+    </w:rPr>
+  </w:style>
+  <w:style w:type="paragraph" w:styleId="BlankLTUntertitel">
+    <w:name w:val="Blank~LT~Untertitel"/>
+    <w:qFormat/>
+    <w:pPr>
+      <w:widowControl/>
+      <w:bidi w:val="0"/>
+      <w:ind w:left="0" w:right="0" w:hanging="0"/>
+      <w:jc w:val="center"/>
+    </w:pPr>
+    <w:rPr>
+      <w:rFonts w:ascii="Lucida Sans" w:hAnsi="Lucida Sans" w:eastAsia="Tahoma" w:cs="Liberation Sans"/>
+      <w:b w:val="false"/>
+      <w:i w:val="false"/>
+      <w:strike w:val="false"/>
+      <w:dstrike w:val="false"/>
+      <w:outline w:val="false"/>
+      <w:shadow w:val="false"/>
+      <w:color w:val="000000"/>
+      <w:sz w:val="64"/>
+      <w:szCs w:val="24"/>
+      <w:u w:val="none"/>
+      <w:em w:val="none"/>
+      <w:lang w:val="en-US" w:eastAsia="zh-CN" w:bidi="hi-IN"/>
+    </w:rPr>
+  </w:style>
+  <w:style w:type="paragraph" w:styleId="BlankLTNotizen">
+    <w:name w:val="Blank~LT~Notizen"/>
+    <w:qFormat/>
+    <w:pPr>
+      <w:widowControl/>
+      <w:bidi w:val="0"/>
+      <w:ind w:left="340" w:right="0" w:hanging="340"/>
+      <w:jc w:val="left"/>
+    </w:pPr>
+    <w:rPr>
+      <w:rFonts w:ascii="Lucida Sans" w:hAnsi="Lucida Sans" w:eastAsia="Tahoma" w:cs="Liberation Sans"/>
+      <w:b w:val="false"/>
+      <w:i w:val="false"/>
+      <w:strike w:val="false"/>
+      <w:dstrike w:val="false"/>
+      <w:outline w:val="false"/>
+      <w:shadow w:val="false"/>
+      <w:color w:val="000000"/>
+      <w:sz w:val="40"/>
+      <w:szCs w:val="24"/>
+      <w:u w:val="none"/>
+      <w:em w:val="none"/>
+      <w:lang w:val="en-US" w:eastAsia="zh-CN" w:bidi="hi-IN"/>
+    </w:rPr>
+  </w:style>
+  <w:style w:type="paragraph" w:styleId="BlankLTHintergrundobjekte">
+    <w:name w:val="Blank~LT~Hintergrundobjekte"/>
+    <w:qFormat/>
+    <w:pPr>
+      <w:widowControl/>
+      <w:bidi w:val="0"/>
+      <w:jc w:val="left"/>
+    </w:pPr>
+    <w:rPr>
+      <w:rFonts w:ascii="Liberation Serif" w:hAnsi="Liberation Serif" w:eastAsia="Tahoma" w:cs="Liberation Sans"/>
+      <w:color w:val="00000A"/>
+      <w:sz w:val="24"/>
+      <w:szCs w:val="24"/>
+      <w:lang w:val="en-US" w:eastAsia="zh-CN" w:bidi="hi-IN"/>
+    </w:rPr>
+  </w:style>
+  <w:style w:type="paragraph" w:styleId="BlankLTHintergrund">
+    <w:name w:val="Blank~LT~Hintergrund"/>
+    <w:qFormat/>
+    <w:pPr>
+      <w:widowControl/>
+      <w:bidi w:val="0"/>
+      <w:jc w:val="left"/>
+    </w:pPr>
+    <w:rPr>
+      <w:rFonts w:ascii="Liberation Serif" w:hAnsi="Liberation Serif" w:eastAsia="Tahoma" w:cs="Liberation Sans"/>
+      <w:color w:val="00000A"/>
+      <w:sz w:val="24"/>
+      <w:szCs w:val="24"/>
+      <w:lang w:val="en-US" w:eastAsia="zh-CN" w:bidi="hi-IN"/>
+    </w:rPr>
+  </w:style>
+  <w:style w:type="paragraph" w:styleId="TitleandContentoverTextLTGliederung1">
+    <w:name w:val="Title and Content over Text~LT~Gliederung 1"/>
+    <w:qFormat/>
+    <w:pPr>
+      <w:widowControl/>
+      <w:bidi w:val="0"/>
+      <w:spacing w:lineRule="atLeast" w:line="200" w:before="283" w:after="0"/>
+      <w:jc w:val="left"/>
+    </w:pPr>
+    <w:rPr>
+      <w:rFonts w:ascii="Lucida Sans" w:hAnsi="Lucida Sans" w:eastAsia="Tahoma" w:cs="Liberation Sans"/>
+      <w:b w:val="false"/>
+      <w:i w:val="false"/>
+      <w:strike w:val="false"/>
+      <w:dstrike w:val="false"/>
+      <w:outline w:val="false"/>
+      <w:shadow w:val="false"/>
+      <w:color w:val="595959"/>
+      <w:spacing w:val="0"/>
+      <w:sz w:val="48"/>
+      <w:szCs w:val="24"/>
+      <w:u w:val="none"/>
+      <w:em w:val="none"/>
+      <w:lang w:val="en-US" w:eastAsia="zh-CN" w:bidi="hi-IN"/>
+    </w:rPr>
+  </w:style>
+  <w:style w:type="paragraph" w:styleId="TitleandContentoverTextLTGliederung2">
+    <w:name w:val="Title and Content over Text~LT~Gliederung 2"/>
+    <w:basedOn w:val="TitleandContentoverTextLTGliederung1"/>
+    <w:qFormat/>
+    <w:pPr>
+      <w:bidi w:val="0"/>
+      <w:spacing w:lineRule="atLeast" w:line="200" w:before="227" w:after="0"/>
+      <w:jc w:val="left"/>
+    </w:pPr>
+    <w:rPr>
+      <w:rFonts w:ascii="Lucida Sans" w:hAnsi="Lucida Sans"/>
+      <w:b w:val="false"/>
+      <w:i w:val="false"/>
+      <w:strike w:val="false"/>
+      <w:dstrike w:val="false"/>
+      <w:outline w:val="false"/>
+      <w:shadow w:val="false"/>
+      <w:color w:val="595959"/>
+      <w:spacing w:val="0"/>
+      <w:sz w:val="40"/>
+      <w:u w:val="none"/>
+      <w:em w:val="none"/>
+    </w:rPr>
+  </w:style>
+  <w:style w:type="paragraph" w:styleId="TitleandContentoverTextLTGliederung3">
+    <w:name w:val="Title and Content over Text~LT~Gliederung 3"/>
+    <w:basedOn w:val="TitleandContentoverTextLTGliederung2"/>
+    <w:qFormat/>
+    <w:pPr>
+      <w:bidi w:val="0"/>
+      <w:spacing w:lineRule="atLeast" w:line="200" w:before="170" w:after="0"/>
+      <w:jc w:val="left"/>
+    </w:pPr>
+    <w:rPr>
+      <w:rFonts w:ascii="Lucida Sans" w:hAnsi="Lucida Sans"/>
+      <w:b w:val="false"/>
+      <w:i w:val="false"/>
+      <w:strike w:val="false"/>
+      <w:dstrike w:val="false"/>
+      <w:outline w:val="false"/>
+      <w:shadow w:val="false"/>
+      <w:color w:val="595959"/>
+      <w:spacing w:val="0"/>
+      <w:sz w:val="36"/>
+      <w:u w:val="none"/>
+      <w:em w:val="none"/>
+    </w:rPr>
+  </w:style>
+  <w:style w:type="paragraph" w:styleId="TitleandContentoverTextLTGliederung4">
+    <w:name w:val="Title and Content over Text~LT~Gliederung 4"/>
+    <w:basedOn w:val="TitleandContentoverTextLTGliederung3"/>
+    <w:qFormat/>
+    <w:pPr>
+      <w:bidi w:val="0"/>
+      <w:spacing w:lineRule="atLeast" w:line="200" w:before="113" w:after="0"/>
+      <w:jc w:val="left"/>
+    </w:pPr>
+    <w:rPr>
+      <w:rFonts w:ascii="Lucida Sans" w:hAnsi="Lucida Sans"/>
+      <w:b w:val="false"/>
+      <w:i w:val="false"/>
+      <w:strike w:val="false"/>
+      <w:dstrike w:val="false"/>
+      <w:outline w:val="false"/>
+      <w:shadow w:val="false"/>
+      <w:color w:val="595959"/>
+      <w:spacing w:val="0"/>
+      <w:sz w:val="36"/>
+      <w:u w:val="none"/>
+      <w:em w:val="none"/>
+    </w:rPr>
+  </w:style>
+  <w:style w:type="paragraph" w:styleId="TitleandContentoverTextLTGliederung5">
+    <w:name w:val="Title and Content over Text~LT~Gliederung 5"/>
+    <w:basedOn w:val="TitleandContentoverTextLTGliederung4"/>
+    <w:qFormat/>
+    <w:pPr>
+      <w:bidi w:val="0"/>
+      <w:spacing w:lineRule="atLeast" w:line="200" w:before="57" w:after="0"/>
+      <w:jc w:val="left"/>
+    </w:pPr>
+    <w:rPr>
+      <w:rFonts w:ascii="Lucida Sans" w:hAnsi="Lucida Sans"/>
+      <w:b w:val="false"/>
+      <w:i w:val="false"/>
+      <w:strike w:val="false"/>
+      <w:dstrike w:val="false"/>
+      <w:outline w:val="false"/>
+      <w:shadow w:val="false"/>
+      <w:color w:val="595959"/>
+      <w:spacing w:val="0"/>
+      <w:sz w:val="40"/>
+      <w:u w:val="none"/>
+      <w:em w:val="none"/>
+    </w:rPr>
+  </w:style>
+  <w:style w:type="paragraph" w:styleId="TitleandContentoverTextLTGliederung6">
+    <w:name w:val="Title and Content over Text~LT~Gliederung 6"/>
+    <w:basedOn w:val="TitleandContentoverTextLTGliederung5"/>
+    <w:qFormat/>
+    <w:pPr>
+      <w:bidi w:val="0"/>
+      <w:spacing w:lineRule="atLeast" w:line="200" w:before="57" w:after="0"/>
+      <w:jc w:val="left"/>
+    </w:pPr>
+    <w:rPr>
+      <w:rFonts w:ascii="Lucida Sans" w:hAnsi="Lucida Sans"/>
+      <w:b w:val="false"/>
+      <w:i w:val="false"/>
+      <w:strike w:val="false"/>
+      <w:dstrike w:val="false"/>
+      <w:outline w:val="false"/>
+      <w:shadow w:val="false"/>
+      <w:color w:val="595959"/>
+      <w:spacing w:val="0"/>
+      <w:sz w:val="40"/>
+      <w:u w:val="none"/>
+      <w:em w:val="none"/>
+    </w:rPr>
+  </w:style>
+  <w:style w:type="paragraph" w:styleId="TitleandContentoverTextLTGliederung7">
+    <w:name w:val="Title and Content over Text~LT~Gliederung 7"/>
+    <w:basedOn w:val="TitleandContentoverTextLTGliederung6"/>
+    <w:qFormat/>
+    <w:pPr>
+      <w:bidi w:val="0"/>
+      <w:spacing w:lineRule="atLeast" w:line="200" w:before="57" w:after="0"/>
+      <w:jc w:val="left"/>
+    </w:pPr>
+    <w:rPr>
+      <w:rFonts w:ascii="Lucida Sans" w:hAnsi="Lucida Sans"/>
+      <w:b w:val="false"/>
+      <w:i w:val="false"/>
+      <w:strike w:val="false"/>
+      <w:dstrike w:val="false"/>
+      <w:outline w:val="false"/>
+      <w:shadow w:val="false"/>
+      <w:color w:val="595959"/>
+      <w:spacing w:val="0"/>
+      <w:sz w:val="40"/>
+      <w:u w:val="none"/>
+      <w:em w:val="none"/>
+    </w:rPr>
+  </w:style>
+  <w:style w:type="paragraph" w:styleId="TitleandContentoverTextLTGliederung8">
+    <w:name w:val="Title and Content over Text~LT~Gliederung 8"/>
+    <w:basedOn w:val="TitleandContentoverTextLTGliederung7"/>
+    <w:qFormat/>
+    <w:pPr>
+      <w:bidi w:val="0"/>
+      <w:spacing w:lineRule="atLeast" w:line="200" w:before="57" w:after="0"/>
+      <w:jc w:val="left"/>
+    </w:pPr>
+    <w:rPr>
+      <w:rFonts w:ascii="Lucida Sans" w:hAnsi="Lucida Sans"/>
+      <w:b w:val="false"/>
+      <w:i w:val="false"/>
+      <w:strike w:val="false"/>
+      <w:dstrike w:val="false"/>
+      <w:outline w:val="false"/>
+      <w:shadow w:val="false"/>
+      <w:color w:val="595959"/>
+      <w:spacing w:val="0"/>
+      <w:sz w:val="40"/>
+      <w:u w:val="none"/>
+      <w:em w:val="none"/>
+    </w:rPr>
+  </w:style>
+  <w:style w:type="paragraph" w:styleId="TitleandContentoverTextLTGliederung9">
+    <w:name w:val="Title and Content over Text~LT~Gliederung 9"/>
+    <w:basedOn w:val="TitleandContentoverTextLTGliederung8"/>
+    <w:qFormat/>
+    <w:pPr>
+      <w:bidi w:val="0"/>
+      <w:spacing w:lineRule="atLeast" w:line="200" w:before="57" w:after="0"/>
+      <w:jc w:val="left"/>
+    </w:pPr>
+    <w:rPr>
+      <w:rFonts w:ascii="Lucida Sans" w:hAnsi="Lucida Sans"/>
+      <w:b w:val="false"/>
+      <w:i w:val="false"/>
+      <w:strike w:val="false"/>
+      <w:dstrike w:val="false"/>
+      <w:outline w:val="false"/>
+      <w:shadow w:val="false"/>
+      <w:color w:val="595959"/>
+      <w:spacing w:val="0"/>
+      <w:sz w:val="40"/>
+      <w:u w:val="none"/>
+      <w:em w:val="none"/>
+    </w:rPr>
+  </w:style>
+  <w:style w:type="paragraph" w:styleId="TitleandContentoverTextLTTitel">
+    <w:name w:val="Title and Content over Text~LT~Titel"/>
+    <w:qFormat/>
+    <w:pPr>
+      <w:widowControl/>
+      <w:bidi w:val="0"/>
+      <w:spacing w:lineRule="atLeast" w:line="200"/>
+      <w:jc w:val="left"/>
+    </w:pPr>
+    <w:rPr>
+      <w:rFonts w:ascii="Lucida Sans" w:hAnsi="Lucida Sans" w:eastAsia="Tahoma" w:cs="Liberation Sans"/>
+      <w:b w:val="false"/>
+      <w:i w:val="false"/>
+      <w:strike w:val="false"/>
+      <w:dstrike w:val="false"/>
+      <w:outline w:val="false"/>
+      <w:shadow w:val="false"/>
+      <w:color w:val="000000"/>
+      <w:spacing w:val="0"/>
+      <w:sz w:val="36"/>
+      <w:szCs w:val="24"/>
+      <w:u w:val="none"/>
+      <w:em w:val="none"/>
+      <w:lang w:val="en-US" w:eastAsia="zh-CN" w:bidi="hi-IN"/>
+    </w:rPr>
+  </w:style>
+  <w:style w:type="paragraph" w:styleId="TitleandContentoverTextLTUntertitel">
+    <w:name w:val="Title and Content over Text~LT~Untertitel"/>
+    <w:qFormat/>
+    <w:pPr>
+      <w:widowControl/>
+      <w:bidi w:val="0"/>
+      <w:ind w:left="0" w:right="0" w:hanging="0"/>
+      <w:jc w:val="center"/>
+    </w:pPr>
+    <w:rPr>
+      <w:rFonts w:ascii="Lucida Sans" w:hAnsi="Lucida Sans" w:eastAsia="Tahoma" w:cs="Liberation Sans"/>
+      <w:b w:val="false"/>
+      <w:i w:val="false"/>
+      <w:strike w:val="false"/>
+      <w:dstrike w:val="false"/>
+      <w:outline w:val="false"/>
+      <w:shadow w:val="false"/>
+      <w:color w:val="000000"/>
+      <w:sz w:val="64"/>
+      <w:szCs w:val="24"/>
+      <w:u w:val="none"/>
+      <w:em w:val="none"/>
+      <w:lang w:val="en-US" w:eastAsia="zh-CN" w:bidi="hi-IN"/>
+    </w:rPr>
+  </w:style>
+  <w:style w:type="paragraph" w:styleId="TitleandContentoverTextLTNotizen">
+    <w:name w:val="Title and Content over Text~LT~Notizen"/>
+    <w:qFormat/>
+    <w:pPr>
+      <w:widowControl/>
+      <w:bidi w:val="0"/>
+      <w:ind w:left="340" w:right="0" w:hanging="340"/>
+      <w:jc w:val="left"/>
+    </w:pPr>
+    <w:rPr>
+      <w:rFonts w:ascii="Lucida Sans" w:hAnsi="Lucida Sans" w:eastAsia="Tahoma" w:cs="Liberation Sans"/>
+      <w:b w:val="false"/>
+      <w:i w:val="false"/>
+      <w:strike w:val="false"/>
+      <w:dstrike w:val="false"/>
+      <w:outline w:val="false"/>
+      <w:shadow w:val="false"/>
+      <w:color w:val="000000"/>
+      <w:sz w:val="40"/>
+      <w:szCs w:val="24"/>
+      <w:u w:val="none"/>
+      <w:em w:val="none"/>
+      <w:lang w:val="en-US" w:eastAsia="zh-CN" w:bidi="hi-IN"/>
+    </w:rPr>
+  </w:style>
+  <w:style w:type="paragraph" w:styleId="TitleandContentoverTextLTHintergrundobjekte">
+    <w:name w:val="Title and Content over Text~LT~Hintergrundobjekte"/>
+    <w:qFormat/>
+    <w:pPr>
+      <w:widowControl/>
+      <w:bidi w:val="0"/>
+      <w:jc w:val="left"/>
+    </w:pPr>
+    <w:rPr>
+      <w:rFonts w:ascii="Liberation Serif" w:hAnsi="Liberation Serif" w:eastAsia="Tahoma" w:cs="Liberation Sans"/>
+      <w:color w:val="00000A"/>
+      <w:sz w:val="24"/>
+      <w:szCs w:val="24"/>
+      <w:lang w:val="en-US" w:eastAsia="zh-CN" w:bidi="hi-IN"/>
+    </w:rPr>
+  </w:style>
+  <w:style w:type="paragraph" w:styleId="TitleandContentoverTextLTHintergrund">
+    <w:name w:val="Title and Content over Text~LT~Hintergrund"/>
+    <w:qFormat/>
+    <w:pPr>
+      <w:widowControl/>
+      <w:bidi w:val="0"/>
+      <w:jc w:val="left"/>
+    </w:pPr>
+    <w:rPr>
+      <w:rFonts w:ascii="Liberation Serif" w:hAnsi="Liberation Serif" w:eastAsia="Tahoma" w:cs="Liberation Sans"/>
+      <w:color w:val="00000A"/>
+      <w:sz w:val="24"/>
+      <w:szCs w:val="24"/>
+      <w:lang w:val="en-US" w:eastAsia="zh-CN" w:bidi="hi-IN"/>
+    </w:rPr>
+  </w:style>
 </w:styles>
 </file>
</xml_diff>